<commit_message>
Added nice welcome messages in place of UI debug text.
</commit_message>
<xml_diff>
--- a/docs/AndreasLearmonth-ParcelTracker-Report.docx
+++ b/docs/AndreasLearmonth-ParcelTracker-Report.docx
@@ -2070,13 +2070,8 @@
     </w:p>
     <w:p>
       <w:r>
-        <w:t xml:space="preserve">• the design, describing alternatives and justifying your </w:t>
-      </w:r>
-      <w:proofErr w:type="gramStart"/>
-      <w:r>
-        <w:t>selections;</w:t>
-      </w:r>
-      <w:proofErr w:type="gramEnd"/>
+        <w:t>• the design, describing alternatives and justifying your selections;</w:t>
+      </w:r>
     </w:p>
     <w:p>
       <w:r>
@@ -2304,15 +2299,7 @@
         <w:t>View</w:t>
       </w:r>
       <w:r>
-        <w:t xml:space="preserve"> is the web tier with </w:t>
-      </w:r>
-      <w:proofErr w:type="spellStart"/>
-      <w:r>
-        <w:t>xhtml</w:t>
-      </w:r>
-      <w:proofErr w:type="spellEnd"/>
-      <w:r>
-        <w:t xml:space="preserve"> files and templates including CSS and other visual components.</w:t>
+        <w:t xml:space="preserve"> is the web tier with xhtml files and templates including CSS and other visual components.</w:t>
       </w:r>
     </w:p>
     <w:p>
@@ -2348,37 +2335,13 @@
         <w:t xml:space="preserve"> is handles by Java Server Faces in this case where the action requested by the client will be handled</w:t>
       </w:r>
       <w:r>
-        <w:t xml:space="preserve"> automatically, processing the model </w:t>
-      </w:r>
-      <w:proofErr w:type="gramStart"/>
-      <w:r>
-        <w:t>actions</w:t>
-      </w:r>
-      <w:proofErr w:type="gramEnd"/>
-      <w:r>
-        <w:t xml:space="preserve"> and redirecting the user to the specified view without developer interaction. </w:t>
+        <w:t xml:space="preserve"> automatically, processing the model actions and redirecting the user to the specified view without developer interaction. </w:t>
       </w:r>
       <w:r>
         <w:rPr>
           <w:highlight w:val="yellow"/>
         </w:rPr>
-        <w:t>(Talk about why the front controller isn’t/</w:t>
-      </w:r>
-      <w:proofErr w:type="spellStart"/>
-      <w:proofErr w:type="gramStart"/>
-      <w:r>
-        <w:rPr>
-          <w:highlight w:val="yellow"/>
-        </w:rPr>
-        <w:t>cant</w:t>
-      </w:r>
-      <w:proofErr w:type="spellEnd"/>
-      <w:proofErr w:type="gramEnd"/>
-      <w:r>
-        <w:rPr>
-          <w:highlight w:val="yellow"/>
-        </w:rPr>
-        <w:t xml:space="preserve"> be used in this application here)</w:t>
+        <w:t>(Talk about why the front controller isn’t/cant be used in this application here)</w:t>
       </w:r>
     </w:p>
     <w:p/>
@@ -2401,15 +2364,7 @@
         <w:t>Providing a white list of resources that can be accessed by users that do not</w:t>
       </w:r>
       <w:r>
-        <w:t xml:space="preserve"> satisfy the logged in requirement, including the logo, CSS files, the </w:t>
-      </w:r>
-      <w:proofErr w:type="spellStart"/>
-      <w:r>
-        <w:t>xhtml</w:t>
-      </w:r>
-      <w:proofErr w:type="spellEnd"/>
-      <w:r>
-        <w:t xml:space="preserve"> pages and templates but to leave the remaining, un-specified files as restricted to keep unauthorised users outside of the system.</w:t>
+        <w:t xml:space="preserve"> satisfy the logged in requirement, including the logo, CSS files, the xhtml pages and templates but to leave the remaining, un-specified files as restricted to keep unauthorised users outside of the system.</w:t>
       </w:r>
     </w:p>
     <w:p/>
@@ -2549,6 +2504,9 @@
       <w:r>
         <w:t xml:space="preserve"> Although its possible to use a single command factory for the entire application, the commands have been split into one factory per user type to allow greater readability and scalability for future development to remove irrelevant commands from the list being worked on, further reducing the chance of breakages elsewhere in the system.</w:t>
       </w:r>
+      <w:r>
+        <w:t xml:space="preserve"> Although this requires more dependency injection as a trade off where some beans may require access to multiple command factory files to complete their required tasks.</w:t>
+      </w:r>
     </w:p>
     <w:p>
       <w:r>
@@ -2614,13 +2572,8 @@
       </w:r>
       <w:bookmarkEnd w:id="5"/>
       <w:r>
-        <w:t xml:space="preserve"> (enterprise java beans (EJB) here</w:t>
-      </w:r>
-      <w:proofErr w:type="gramStart"/>
-      <w:r>
-        <w:t>? )</w:t>
-      </w:r>
-      <w:proofErr w:type="gramEnd"/>
+        <w:t xml:space="preserve"> (enterprise java beans (EJB) here? )</w:t>
+      </w:r>
     </w:p>
     <w:p/>
     <w:p>
@@ -2686,15 +2639,7 @@
         <w:t xml:space="preserve">Any troubles when </w:t>
       </w:r>
       <w:r>
-        <w:t xml:space="preserve">building, libraries, dependency </w:t>
-      </w:r>
-      <w:proofErr w:type="gramStart"/>
-      <w:r>
-        <w:t>injection?,</w:t>
-      </w:r>
-      <w:proofErr w:type="gramEnd"/>
-      <w:r>
-        <w:t xml:space="preserve"> …</w:t>
+        <w:t>building, libraries, dependency injection?, …</w:t>
       </w:r>
     </w:p>
     <w:p/>
@@ -2809,15 +2754,7 @@
     </w:p>
     <w:p>
       <w:r>
-        <w:t xml:space="preserve">Consider developing a native front end to replace the </w:t>
-      </w:r>
-      <w:proofErr w:type="gramStart"/>
-      <w:r>
-        <w:t>web based</w:t>
-      </w:r>
-      <w:proofErr w:type="gramEnd"/>
-      <w:r>
-        <w:t xml:space="preserve"> faces front end</w:t>
+        <w:t>Consider developing a native front end to replace the web based faces front end</w:t>
       </w:r>
       <w:r>
         <w:t>, why??</w:t>
@@ -2830,15 +2767,7 @@
     </w:p>
     <w:p>
       <w:r>
-        <w:t xml:space="preserve">Enhanced testing should be investigated using tools including </w:t>
-      </w:r>
-      <w:proofErr w:type="spellStart"/>
-      <w:r>
-        <w:t>JSFUnit</w:t>
-      </w:r>
-      <w:proofErr w:type="spellEnd"/>
-      <w:r>
-        <w:t xml:space="preserve"> or Mockito which will allow automated testing of classes which have injections by processing the files as if they are mocks of the real object instead of its literal representation within the system. This will allow more coverage of the entire system, increasing confidence that it functions correctly when initially releasing or applying updates.</w:t>
+        <w:t>Enhanced testing should be investigated using tools including JSFUnit or Mockito which will allow automated testing of classes which have injections by processing the files as if they are mocks of the real object instead of its literal representation within the system. This will allow more coverage of the entire system, increasing confidence that it functions correctly when initially releasing or applying updates.</w:t>
       </w:r>
     </w:p>
     <w:p>
@@ -2871,15 +2800,7 @@
     </w:p>
     <w:p>
       <w:r>
-        <w:t xml:space="preserve">Are </w:t>
-      </w:r>
-      <w:proofErr w:type="gramStart"/>
-      <w:r>
-        <w:t>all of</w:t>
-      </w:r>
-      <w:proofErr w:type="gramEnd"/>
-      <w:r>
-        <w:t xml:space="preserve"> the original 12 use cases satisfied?</w:t>
+        <w:t>Are all of the original 12 use cases satisfied?</w:t>
       </w:r>
     </w:p>
     <w:p>
@@ -2906,33 +2827,17 @@
       <w:bookmarkEnd w:id="16"/>
     </w:p>
     <w:p>
-      <w:r>
-        <w:fldChar w:fldCharType="begin"/>
-      </w:r>
-      <w:r>
-        <w:instrText xml:space="preserve"> TOC \h \z \c "Figure" </w:instrText>
-      </w:r>
-      <w:r>
-        <w:fldChar w:fldCharType="separate"/>
-      </w:r>
-      <w:r>
-        <w:rPr>
-          <w:b/>
-          <w:bCs/>
-          <w:noProof/>
-          <w:lang w:val="en-US"/>
-        </w:rPr>
-        <w:t>No table of figures entries found.</w:t>
-      </w:r>
-      <w:r>
-        <w:rPr>
-          <w:b/>
-          <w:bCs/>
-          <w:noProof/>
-          <w:lang w:val="en-US"/>
-        </w:rPr>
-        <w:fldChar w:fldCharType="end"/>
-      </w:r>
+      <w:fldSimple w:instr=" TOC \h \z \c &quot;Figure&quot; ">
+        <w:r>
+          <w:rPr>
+            <w:b/>
+            <w:bCs/>
+            <w:noProof/>
+            <w:lang w:val="en-US"/>
+          </w:rPr>
+          <w:t>No table of figures entries found.</w:t>
+        </w:r>
+      </w:fldSimple>
     </w:p>
     <w:p>
       <w:pPr>
@@ -3690,6 +3595,7 @@
   <w:style w:type="character" w:default="1" w:styleId="DefaultParagraphFont">
     <w:name w:val="Default Paragraph Font"/>
     <w:uiPriority w:val="1"/>
+    <w:semiHidden/>
     <w:unhideWhenUsed/>
   </w:style>
   <w:style w:type="table" w:default="1" w:styleId="TableNormal">

</xml_diff>

<commit_message>
Test files prepared. Test documentation prototyped, ready for testing.
</commit_message>
<xml_diff>
--- a/docs/AndreasLearmonth-ParcelTracker-Report.docx
+++ b/docs/AndreasLearmonth-ParcelTracker-Report.docx
@@ -785,7 +785,7 @@
           <w:r>
             <w:fldChar w:fldCharType="separate"/>
           </w:r>
-          <w:hyperlink w:anchor="_Toc58584766" w:history="1">
+          <w:hyperlink w:anchor="_Toc58764903" w:history="1">
             <w:r>
               <w:rPr>
                 <w:rStyle w:val="Hyperlink"/>
@@ -812,7 +812,7 @@
                 <w:noProof/>
                 <w:webHidden/>
               </w:rPr>
-              <w:instrText xml:space="preserve"> PAGEREF _Toc58584766 \h </w:instrText>
+              <w:instrText xml:space="preserve"> PAGEREF _Toc58764903 \h </w:instrText>
             </w:r>
             <w:r>
               <w:rPr>
@@ -855,7 +855,7 @@
               <w:lang w:eastAsia="en-GB"/>
             </w:rPr>
           </w:pPr>
-          <w:hyperlink w:anchor="_Toc58584767" w:history="1">
+          <w:hyperlink w:anchor="_Toc58764904" w:history="1">
             <w:r>
               <w:rPr>
                 <w:rStyle w:val="Hyperlink"/>
@@ -890,7 +890,7 @@
                 <w:noProof/>
                 <w:webHidden/>
               </w:rPr>
-              <w:instrText xml:space="preserve"> PAGEREF _Toc58584767 \h </w:instrText>
+              <w:instrText xml:space="preserve"> PAGEREF _Toc58764904 \h </w:instrText>
             </w:r>
             <w:r>
               <w:rPr>
@@ -933,7 +933,7 @@
               <w:lang w:eastAsia="en-GB"/>
             </w:rPr>
           </w:pPr>
-          <w:hyperlink w:anchor="_Toc58584768" w:history="1">
+          <w:hyperlink w:anchor="_Toc58764905" w:history="1">
             <w:r>
               <w:rPr>
                 <w:rStyle w:val="Hyperlink"/>
@@ -960,7 +960,7 @@
                 <w:noProof/>
                 <w:webHidden/>
               </w:rPr>
-              <w:instrText xml:space="preserve"> PAGEREF _Toc58584768 \h </w:instrText>
+              <w:instrText xml:space="preserve"> PAGEREF _Toc58764905 \h </w:instrText>
             </w:r>
             <w:r>
               <w:rPr>
@@ -1003,12 +1003,152 @@
               <w:lang w:eastAsia="en-GB"/>
             </w:rPr>
           </w:pPr>
-          <w:hyperlink w:anchor="_Toc58584769" w:history="1">
+          <w:hyperlink w:anchor="_Toc58764906" w:history="1">
             <w:r>
               <w:rPr>
                 <w:rStyle w:val="Hyperlink"/>
                 <w:noProof/>
               </w:rPr>
+              <w:t>Filter to handle user logins</w:t>
+            </w:r>
+            <w:r>
+              <w:rPr>
+                <w:noProof/>
+                <w:webHidden/>
+              </w:rPr>
+              <w:tab/>
+            </w:r>
+            <w:r>
+              <w:rPr>
+                <w:noProof/>
+                <w:webHidden/>
+              </w:rPr>
+              <w:fldChar w:fldCharType="begin"/>
+            </w:r>
+            <w:r>
+              <w:rPr>
+                <w:noProof/>
+                <w:webHidden/>
+              </w:rPr>
+              <w:instrText xml:space="preserve"> PAGEREF _Toc58764906 \h </w:instrText>
+            </w:r>
+            <w:r>
+              <w:rPr>
+                <w:noProof/>
+                <w:webHidden/>
+              </w:rPr>
+            </w:r>
+            <w:r>
+              <w:rPr>
+                <w:noProof/>
+                <w:webHidden/>
+              </w:rPr>
+              <w:fldChar w:fldCharType="separate"/>
+            </w:r>
+            <w:r>
+              <w:rPr>
+                <w:noProof/>
+                <w:webHidden/>
+              </w:rPr>
+              <w:t>1</w:t>
+            </w:r>
+            <w:r>
+              <w:rPr>
+                <w:noProof/>
+                <w:webHidden/>
+              </w:rPr>
+              <w:fldChar w:fldCharType="end"/>
+            </w:r>
+          </w:hyperlink>
+        </w:p>
+        <w:p>
+          <w:pPr>
+            <w:pStyle w:val="TOC3"/>
+            <w:tabs>
+              <w:tab w:val="right" w:leader="dot" w:pos="9016"/>
+            </w:tabs>
+            <w:rPr>
+              <w:rFonts w:eastAsiaTheme="minorEastAsia"/>
+              <w:noProof/>
+              <w:lang w:eastAsia="en-GB"/>
+            </w:rPr>
+          </w:pPr>
+          <w:hyperlink w:anchor="_Toc58764907" w:history="1">
+            <w:r>
+              <w:rPr>
+                <w:rStyle w:val="Hyperlink"/>
+                <w:noProof/>
+              </w:rPr>
+              <w:t>Validator message and messages for data entry forms</w:t>
+            </w:r>
+            <w:r>
+              <w:rPr>
+                <w:noProof/>
+                <w:webHidden/>
+              </w:rPr>
+              <w:tab/>
+            </w:r>
+            <w:r>
+              <w:rPr>
+                <w:noProof/>
+                <w:webHidden/>
+              </w:rPr>
+              <w:fldChar w:fldCharType="begin"/>
+            </w:r>
+            <w:r>
+              <w:rPr>
+                <w:noProof/>
+                <w:webHidden/>
+              </w:rPr>
+              <w:instrText xml:space="preserve"> PAGEREF _Toc58764907 \h </w:instrText>
+            </w:r>
+            <w:r>
+              <w:rPr>
+                <w:noProof/>
+                <w:webHidden/>
+              </w:rPr>
+            </w:r>
+            <w:r>
+              <w:rPr>
+                <w:noProof/>
+                <w:webHidden/>
+              </w:rPr>
+              <w:fldChar w:fldCharType="separate"/>
+            </w:r>
+            <w:r>
+              <w:rPr>
+                <w:noProof/>
+                <w:webHidden/>
+              </w:rPr>
+              <w:t>1</w:t>
+            </w:r>
+            <w:r>
+              <w:rPr>
+                <w:noProof/>
+                <w:webHidden/>
+              </w:rPr>
+              <w:fldChar w:fldCharType="end"/>
+            </w:r>
+          </w:hyperlink>
+        </w:p>
+        <w:p>
+          <w:pPr>
+            <w:pStyle w:val="TOC3"/>
+            <w:tabs>
+              <w:tab w:val="right" w:leader="dot" w:pos="9016"/>
+            </w:tabs>
+            <w:rPr>
+              <w:rFonts w:eastAsiaTheme="minorEastAsia"/>
+              <w:noProof/>
+              <w:lang w:eastAsia="en-GB"/>
+            </w:rPr>
+          </w:pPr>
+          <w:hyperlink w:anchor="_Toc58764908" w:history="1">
+            <w:r>
+              <w:rPr>
+                <w:rStyle w:val="Hyperlink"/>
+                <w:noProof/>
+              </w:rPr>
               <w:t>Design patterns used</w:t>
             </w:r>
             <w:r>
@@ -1030,7 +1170,7 @@
                 <w:noProof/>
                 <w:webHidden/>
               </w:rPr>
-              <w:instrText xml:space="preserve"> PAGEREF _Toc58584769 \h </w:instrText>
+              <w:instrText xml:space="preserve"> PAGEREF _Toc58764908 \h </w:instrText>
             </w:r>
             <w:r>
               <w:rPr>
@@ -1073,7 +1213,7 @@
               <w:lang w:eastAsia="en-GB"/>
             </w:rPr>
           </w:pPr>
-          <w:hyperlink w:anchor="_Toc58584770" w:history="1">
+          <w:hyperlink w:anchor="_Toc58764909" w:history="1">
             <w:r>
               <w:rPr>
                 <w:rStyle w:val="Hyperlink"/>
@@ -1100,7 +1240,7 @@
                 <w:noProof/>
                 <w:webHidden/>
               </w:rPr>
-              <w:instrText xml:space="preserve"> PAGEREF _Toc58584770 \h </w:instrText>
+              <w:instrText xml:space="preserve"> PAGEREF _Toc58764909 \h </w:instrText>
             </w:r>
             <w:r>
               <w:rPr>
@@ -1143,13 +1283,13 @@
               <w:lang w:eastAsia="en-GB"/>
             </w:rPr>
           </w:pPr>
-          <w:hyperlink w:anchor="_Toc58584771" w:history="1">
+          <w:hyperlink w:anchor="_Toc58764910" w:history="1">
             <w:r>
               <w:rPr>
                 <w:rStyle w:val="Hyperlink"/>
                 <w:noProof/>
               </w:rPr>
-              <w:t>Session beans</w:t>
+              <w:t>Session beans (enterprise java beans (EJB) here? )</w:t>
             </w:r>
             <w:r>
               <w:rPr>
@@ -1170,7 +1310,7 @@
                 <w:noProof/>
                 <w:webHidden/>
               </w:rPr>
-              <w:instrText xml:space="preserve"> PAGEREF _Toc58584771 \h </w:instrText>
+              <w:instrText xml:space="preserve"> PAGEREF _Toc58764910 \h </w:instrText>
             </w:r>
             <w:r>
               <w:rPr>
@@ -1213,7 +1353,7 @@
               <w:lang w:eastAsia="en-GB"/>
             </w:rPr>
           </w:pPr>
-          <w:hyperlink w:anchor="_Toc58584772" w:history="1">
+          <w:hyperlink w:anchor="_Toc58764911" w:history="1">
             <w:r>
               <w:rPr>
                 <w:rStyle w:val="Hyperlink"/>
@@ -1240,7 +1380,7 @@
                 <w:noProof/>
                 <w:webHidden/>
               </w:rPr>
-              <w:instrText xml:space="preserve"> PAGEREF _Toc58584772 \h </w:instrText>
+              <w:instrText xml:space="preserve"> PAGEREF _Toc58764911 \h </w:instrText>
             </w:r>
             <w:r>
               <w:rPr>
@@ -1283,7 +1423,7 @@
               <w:lang w:eastAsia="en-GB"/>
             </w:rPr>
           </w:pPr>
-          <w:hyperlink w:anchor="_Toc58584773" w:history="1">
+          <w:hyperlink w:anchor="_Toc58764912" w:history="1">
             <w:r>
               <w:rPr>
                 <w:rStyle w:val="Hyperlink"/>
@@ -1310,7 +1450,7 @@
                 <w:noProof/>
                 <w:webHidden/>
               </w:rPr>
-              <w:instrText xml:space="preserve"> PAGEREF _Toc58584773 \h </w:instrText>
+              <w:instrText xml:space="preserve"> PAGEREF _Toc58764912 \h </w:instrText>
             </w:r>
             <w:r>
               <w:rPr>
@@ -1353,7 +1493,7 @@
               <w:lang w:eastAsia="en-GB"/>
             </w:rPr>
           </w:pPr>
-          <w:hyperlink w:anchor="_Toc58584774" w:history="1">
+          <w:hyperlink w:anchor="_Toc58764913" w:history="1">
             <w:r>
               <w:rPr>
                 <w:rStyle w:val="Hyperlink"/>
@@ -1380,7 +1520,7 @@
                 <w:noProof/>
                 <w:webHidden/>
               </w:rPr>
-              <w:instrText xml:space="preserve"> PAGEREF _Toc58584774 \h </w:instrText>
+              <w:instrText xml:space="preserve"> PAGEREF _Toc58764913 \h </w:instrText>
             </w:r>
             <w:r>
               <w:rPr>
@@ -1423,7 +1563,7 @@
               <w:lang w:eastAsia="en-GB"/>
             </w:rPr>
           </w:pPr>
-          <w:hyperlink w:anchor="_Toc58584775" w:history="1">
+          <w:hyperlink w:anchor="_Toc58764914" w:history="1">
             <w:r>
               <w:rPr>
                 <w:rStyle w:val="Hyperlink"/>
@@ -1450,7 +1590,7 @@
                 <w:noProof/>
                 <w:webHidden/>
               </w:rPr>
-              <w:instrText xml:space="preserve"> PAGEREF _Toc58584775 \h </w:instrText>
+              <w:instrText xml:space="preserve"> PAGEREF _Toc58764914 \h </w:instrText>
             </w:r>
             <w:r>
               <w:rPr>
@@ -1493,7 +1633,7 @@
               <w:lang w:eastAsia="en-GB"/>
             </w:rPr>
           </w:pPr>
-          <w:hyperlink w:anchor="_Toc58584776" w:history="1">
+          <w:hyperlink w:anchor="_Toc58764915" w:history="1">
             <w:r>
               <w:rPr>
                 <w:rStyle w:val="Hyperlink"/>
@@ -1520,7 +1660,7 @@
                 <w:noProof/>
                 <w:webHidden/>
               </w:rPr>
-              <w:instrText xml:space="preserve"> PAGEREF _Toc58584776 \h </w:instrText>
+              <w:instrText xml:space="preserve"> PAGEREF _Toc58764915 \h </w:instrText>
             </w:r>
             <w:r>
               <w:rPr>
@@ -1563,7 +1703,7 @@
               <w:lang w:eastAsia="en-GB"/>
             </w:rPr>
           </w:pPr>
-          <w:hyperlink w:anchor="_Toc58584777" w:history="1">
+          <w:hyperlink w:anchor="_Toc58764916" w:history="1">
             <w:r>
               <w:rPr>
                 <w:rStyle w:val="Hyperlink"/>
@@ -1590,7 +1730,7 @@
                 <w:noProof/>
                 <w:webHidden/>
               </w:rPr>
-              <w:instrText xml:space="preserve"> PAGEREF _Toc58584777 \h </w:instrText>
+              <w:instrText xml:space="preserve"> PAGEREF _Toc58764916 \h </w:instrText>
             </w:r>
             <w:r>
               <w:rPr>
@@ -1610,7 +1750,7 @@
                 <w:noProof/>
                 <w:webHidden/>
               </w:rPr>
-              <w:t>2</w:t>
+              <w:t>3</w:t>
             </w:r>
             <w:r>
               <w:rPr>
@@ -1633,7 +1773,7 @@
               <w:lang w:eastAsia="en-GB"/>
             </w:rPr>
           </w:pPr>
-          <w:hyperlink w:anchor="_Toc58584778" w:history="1">
+          <w:hyperlink w:anchor="_Toc58764917" w:history="1">
             <w:r>
               <w:rPr>
                 <w:rStyle w:val="Hyperlink"/>
@@ -1660,7 +1800,7 @@
                 <w:noProof/>
                 <w:webHidden/>
               </w:rPr>
-              <w:instrText xml:space="preserve"> PAGEREF _Toc58584778 \h </w:instrText>
+              <w:instrText xml:space="preserve"> PAGEREF _Toc58764917 \h </w:instrText>
             </w:r>
             <w:r>
               <w:rPr>
@@ -1680,7 +1820,7 @@
                 <w:noProof/>
                 <w:webHidden/>
               </w:rPr>
-              <w:t>2</w:t>
+              <w:t>3</w:t>
             </w:r>
             <w:r>
               <w:rPr>
@@ -1703,7 +1843,7 @@
               <w:lang w:eastAsia="en-GB"/>
             </w:rPr>
           </w:pPr>
-          <w:hyperlink w:anchor="_Toc58584779" w:history="1">
+          <w:hyperlink w:anchor="_Toc58764918" w:history="1">
             <w:r>
               <w:rPr>
                 <w:rStyle w:val="Hyperlink"/>
@@ -1730,7 +1870,7 @@
                 <w:noProof/>
                 <w:webHidden/>
               </w:rPr>
-              <w:instrText xml:space="preserve"> PAGEREF _Toc58584779 \h </w:instrText>
+              <w:instrText xml:space="preserve"> PAGEREF _Toc58764918 \h </w:instrText>
             </w:r>
             <w:r>
               <w:rPr>
@@ -1773,7 +1913,7 @@
               <w:lang w:eastAsia="en-GB"/>
             </w:rPr>
           </w:pPr>
-          <w:hyperlink w:anchor="_Toc58584780" w:history="1">
+          <w:hyperlink w:anchor="_Toc58764919" w:history="1">
             <w:r>
               <w:rPr>
                 <w:rStyle w:val="Hyperlink"/>
@@ -1800,7 +1940,7 @@
                 <w:noProof/>
                 <w:webHidden/>
               </w:rPr>
-              <w:instrText xml:space="preserve"> PAGEREF _Toc58584780 \h </w:instrText>
+              <w:instrText xml:space="preserve"> PAGEREF _Toc58764919 \h </w:instrText>
             </w:r>
             <w:r>
               <w:rPr>
@@ -1843,7 +1983,7 @@
               <w:lang w:eastAsia="en-GB"/>
             </w:rPr>
           </w:pPr>
-          <w:hyperlink w:anchor="_Toc58584781" w:history="1">
+          <w:hyperlink w:anchor="_Toc58764920" w:history="1">
             <w:r>
               <w:rPr>
                 <w:rStyle w:val="Hyperlink"/>
@@ -1870,7 +2010,7 @@
                 <w:noProof/>
                 <w:webHidden/>
               </w:rPr>
-              <w:instrText xml:space="preserve"> PAGEREF _Toc58584781 \h </w:instrText>
+              <w:instrText xml:space="preserve"> PAGEREF _Toc58764920 \h </w:instrText>
             </w:r>
             <w:r>
               <w:rPr>
@@ -1913,7 +2053,7 @@
               <w:lang w:eastAsia="en-GB"/>
             </w:rPr>
           </w:pPr>
-          <w:hyperlink w:anchor="_Toc58584782" w:history="1">
+          <w:hyperlink w:anchor="_Toc58764921" w:history="1">
             <w:r>
               <w:rPr>
                 <w:rStyle w:val="Hyperlink"/>
@@ -1940,7 +2080,7 @@
                 <w:noProof/>
                 <w:webHidden/>
               </w:rPr>
-              <w:instrText xml:space="preserve"> PAGEREF _Toc58584782 \h </w:instrText>
+              <w:instrText xml:space="preserve"> PAGEREF _Toc58764921 \h </w:instrText>
             </w:r>
             <w:r>
               <w:rPr>
@@ -1960,7 +2100,7 @@
                 <w:noProof/>
                 <w:webHidden/>
               </w:rPr>
-              <w:t>3</w:t>
+              <w:t>4</w:t>
             </w:r>
             <w:r>
               <w:rPr>
@@ -1983,7 +2123,7 @@
               <w:lang w:eastAsia="en-GB"/>
             </w:rPr>
           </w:pPr>
-          <w:hyperlink w:anchor="_Toc58584783" w:history="1">
+          <w:hyperlink w:anchor="_Toc58764922" w:history="1">
             <w:r>
               <w:rPr>
                 <w:rStyle w:val="Hyperlink"/>
@@ -2010,7 +2150,7 @@
                 <w:noProof/>
                 <w:webHidden/>
               </w:rPr>
-              <w:instrText xml:space="preserve"> PAGEREF _Toc58584783 \h </w:instrText>
+              <w:instrText xml:space="preserve"> PAGEREF _Toc58764922 \h </w:instrText>
             </w:r>
             <w:r>
               <w:rPr>
@@ -2030,7 +2170,7 @@
                 <w:noProof/>
                 <w:webHidden/>
               </w:rPr>
-              <w:t>3</w:t>
+              <w:t>4</w:t>
             </w:r>
             <w:r>
               <w:rPr>
@@ -2070,8 +2210,13 @@
     </w:p>
     <w:p>
       <w:r>
-        <w:t>• the design, describing alternatives and justifying your selections;</w:t>
-      </w:r>
+        <w:t xml:space="preserve">• the design, describing alternatives and justifying your </w:t>
+      </w:r>
+      <w:proofErr w:type="gramStart"/>
+      <w:r>
+        <w:t>selections;</w:t>
+      </w:r>
+      <w:proofErr w:type="gramEnd"/>
     </w:p>
     <w:p>
       <w:r>
@@ -2126,7 +2271,7 @@
       <w:pPr>
         <w:pStyle w:val="Heading1"/>
       </w:pPr>
-      <w:bookmarkStart w:id="0" w:name="_Toc58584766"/>
+      <w:bookmarkStart w:id="0" w:name="_Toc58764903"/>
       <w:r>
         <w:lastRenderedPageBreak/>
         <w:t>Introduction</w:t>
@@ -2207,7 +2352,7 @@
       <w:pPr>
         <w:pStyle w:val="Heading1"/>
       </w:pPr>
-      <w:bookmarkStart w:id="1" w:name="_Toc58584767"/>
+      <w:bookmarkStart w:id="1" w:name="_Toc58764904"/>
       <w:r>
         <w:t>Design</w:t>
       </w:r>
@@ -2250,7 +2395,7 @@
       <w:pPr>
         <w:pStyle w:val="Heading2"/>
       </w:pPr>
-      <w:bookmarkStart w:id="2" w:name="_Toc58584768"/>
+      <w:bookmarkStart w:id="2" w:name="_Toc58764905"/>
       <w:r>
         <w:t>Choices made</w:t>
       </w:r>
@@ -2299,7 +2444,15 @@
         <w:t>View</w:t>
       </w:r>
       <w:r>
-        <w:t xml:space="preserve"> is the web tier with xhtml files and templates including CSS and other visual components.</w:t>
+        <w:t xml:space="preserve"> is the web tier with </w:t>
+      </w:r>
+      <w:proofErr w:type="spellStart"/>
+      <w:r>
+        <w:t>xhtml</w:t>
+      </w:r>
+      <w:proofErr w:type="spellEnd"/>
+      <w:r>
+        <w:t xml:space="preserve"> files and templates including CSS and other visual components.</w:t>
       </w:r>
     </w:p>
     <w:p>
@@ -2335,13 +2488,37 @@
         <w:t xml:space="preserve"> is handles by Java Server Faces in this case where the action requested by the client will be handled</w:t>
       </w:r>
       <w:r>
-        <w:t xml:space="preserve"> automatically, processing the model actions and redirecting the user to the specified view without developer interaction. </w:t>
+        <w:t xml:space="preserve"> automatically, processing the model </w:t>
+      </w:r>
+      <w:proofErr w:type="gramStart"/>
+      <w:r>
+        <w:t>actions</w:t>
+      </w:r>
+      <w:proofErr w:type="gramEnd"/>
+      <w:r>
+        <w:t xml:space="preserve"> and redirecting the user to the specified view without developer interaction. </w:t>
       </w:r>
       <w:r>
         <w:rPr>
           <w:highlight w:val="yellow"/>
         </w:rPr>
-        <w:t>(Talk about why the front controller isn’t/cant be used in this application here)</w:t>
+        <w:t>(Talk about why the front controller isn’t/</w:t>
+      </w:r>
+      <w:proofErr w:type="spellStart"/>
+      <w:proofErr w:type="gramStart"/>
+      <w:r>
+        <w:rPr>
+          <w:highlight w:val="yellow"/>
+        </w:rPr>
+        <w:t>cant</w:t>
+      </w:r>
+      <w:proofErr w:type="spellEnd"/>
+      <w:proofErr w:type="gramEnd"/>
+      <w:r>
+        <w:rPr>
+          <w:highlight w:val="yellow"/>
+        </w:rPr>
+        <w:t xml:space="preserve"> be used in this application here)</w:t>
       </w:r>
     </w:p>
     <w:p/>
@@ -2349,12 +2526,14 @@
       <w:pPr>
         <w:pStyle w:val="Heading3"/>
       </w:pPr>
+      <w:bookmarkStart w:id="3" w:name="_Toc58764906"/>
       <w:r>
         <w:t>Filter</w:t>
       </w:r>
       <w:r>
         <w:t xml:space="preserve"> to handle user logins</w:t>
       </w:r>
+      <w:bookmarkEnd w:id="3"/>
       <w:r>
         <w:t xml:space="preserve"> </w:t>
       </w:r>
@@ -2364,7 +2543,15 @@
         <w:t>Providing a white list of resources that can be accessed by users that do not</w:t>
       </w:r>
       <w:r>
-        <w:t xml:space="preserve"> satisfy the logged in requirement, including the logo, CSS files, the xhtml pages and templates but to leave the remaining, un-specified files as restricted to keep unauthorised users outside of the system.</w:t>
+        <w:t xml:space="preserve"> satisfy the logged in requirement, including the logo, CSS files, the </w:t>
+      </w:r>
+      <w:proofErr w:type="spellStart"/>
+      <w:r>
+        <w:t>xhtml</w:t>
+      </w:r>
+      <w:proofErr w:type="spellEnd"/>
+      <w:r>
+        <w:t xml:space="preserve"> pages and templates but to leave the remaining, un-specified files as restricted to keep unauthorised users outside of the system.</w:t>
       </w:r>
     </w:p>
     <w:p/>
@@ -2372,9 +2559,11 @@
       <w:pPr>
         <w:pStyle w:val="Heading3"/>
       </w:pPr>
+      <w:bookmarkStart w:id="4" w:name="_Toc58764907"/>
       <w:r>
         <w:t>Validator message and messages for data entry forms</w:t>
       </w:r>
+      <w:bookmarkEnd w:id="4"/>
     </w:p>
     <w:p/>
     <w:p/>
@@ -2382,14 +2571,14 @@
       <w:pPr>
         <w:pStyle w:val="Heading3"/>
       </w:pPr>
-      <w:bookmarkStart w:id="3" w:name="_Toc58584769"/>
+      <w:bookmarkStart w:id="5" w:name="_Toc58764908"/>
       <w:r>
         <w:t>Design patterns</w:t>
       </w:r>
       <w:r>
         <w:t xml:space="preserve"> used</w:t>
       </w:r>
-      <w:bookmarkEnd w:id="3"/>
+      <w:bookmarkEnd w:id="5"/>
     </w:p>
     <w:p>
       <w:r>
@@ -2502,10 +2691,26 @@
         <w:t>what is command factory?</w:t>
       </w:r>
       <w:r>
-        <w:t xml:space="preserve"> Although its possible to use a single command factory for the entire application, the commands have been split into one factory per user type to allow greater readability and scalability for future development to remove irrelevant commands from the list being worked on, further reducing the chance of breakages elsewhere in the system.</w:t>
-      </w:r>
-      <w:r>
-        <w:t xml:space="preserve"> Although this requires more dependency injection as a trade off where some beans may require access to multiple command factory files to complete their required tasks.</w:t>
+        <w:t xml:space="preserve"> Although </w:t>
+      </w:r>
+      <w:proofErr w:type="spellStart"/>
+      <w:r>
+        <w:t>its</w:t>
+      </w:r>
+      <w:proofErr w:type="spellEnd"/>
+      <w:r>
+        <w:t xml:space="preserve"> possible to use a single command factory for the entire application, the commands have been split into one factory per user type to allow greater readability and scalability for future development to remove irrelevant commands from the list being worked on, further reducing the chance of breakages elsewhere in the system.</w:t>
+      </w:r>
+      <w:r>
+        <w:t xml:space="preserve"> Although this requires more dependency injection as a </w:t>
+      </w:r>
+      <w:proofErr w:type="spellStart"/>
+      <w:r>
+        <w:t>trade off</w:t>
+      </w:r>
+      <w:proofErr w:type="spellEnd"/>
+      <w:r>
+        <w:t xml:space="preserve"> where some beans may require access to multiple command factory files to complete their required tasks.</w:t>
       </w:r>
     </w:p>
     <w:p>
@@ -2550,11 +2755,11 @@
       <w:pPr>
         <w:pStyle w:val="Heading2"/>
       </w:pPr>
-      <w:bookmarkStart w:id="4" w:name="_Toc58584770"/>
+      <w:bookmarkStart w:id="6" w:name="_Toc58764909"/>
       <w:r>
         <w:t>Alternative design strategies</w:t>
       </w:r>
-      <w:bookmarkEnd w:id="4"/>
+      <w:bookmarkEnd w:id="6"/>
     </w:p>
     <w:p>
       <w:r>
@@ -2566,47 +2771,52 @@
       <w:pPr>
         <w:pStyle w:val="Heading3"/>
       </w:pPr>
-      <w:bookmarkStart w:id="5" w:name="_Toc58584771"/>
+      <w:bookmarkStart w:id="7" w:name="_Toc58764910"/>
       <w:r>
         <w:t>Session beans</w:t>
       </w:r>
-      <w:bookmarkEnd w:id="5"/>
-      <w:r>
-        <w:t xml:space="preserve"> (enterprise java beans (EJB) here? )</w:t>
-      </w:r>
+      <w:r>
+        <w:t xml:space="preserve"> (enterprise java beans (EJB) here</w:t>
+      </w:r>
+      <w:proofErr w:type="gramStart"/>
+      <w:r>
+        <w:t>? )</w:t>
+      </w:r>
+      <w:bookmarkEnd w:id="7"/>
+      <w:proofErr w:type="gramEnd"/>
     </w:p>
     <w:p/>
     <w:p>
       <w:pPr>
         <w:pStyle w:val="Heading3"/>
       </w:pPr>
-      <w:bookmarkStart w:id="6" w:name="_Toc58584772"/>
+      <w:bookmarkStart w:id="8" w:name="_Toc58764911"/>
       <w:r>
         <w:t>Java persistence API</w:t>
       </w:r>
-      <w:bookmarkEnd w:id="6"/>
+      <w:bookmarkEnd w:id="8"/>
     </w:p>
     <w:p/>
     <w:p>
       <w:pPr>
         <w:pStyle w:val="Heading3"/>
       </w:pPr>
-      <w:bookmarkStart w:id="7" w:name="_Toc58584773"/>
+      <w:bookmarkStart w:id="9" w:name="_Toc58764912"/>
       <w:r>
         <w:t>Java Messaging Service</w:t>
       </w:r>
-      <w:bookmarkEnd w:id="7"/>
+      <w:bookmarkEnd w:id="9"/>
     </w:p>
     <w:p/>
     <w:p>
       <w:pPr>
         <w:pStyle w:val="Heading3"/>
       </w:pPr>
-      <w:bookmarkStart w:id="8" w:name="_Toc58584774"/>
+      <w:bookmarkStart w:id="10" w:name="_Toc58764913"/>
       <w:r>
         <w:t>Active record?</w:t>
       </w:r>
-      <w:bookmarkEnd w:id="8"/>
+      <w:bookmarkEnd w:id="10"/>
       <w:r>
         <w:t xml:space="preserve"> </w:t>
       </w:r>
@@ -2616,11 +2826,11 @@
       <w:pPr>
         <w:pStyle w:val="Heading3"/>
       </w:pPr>
-      <w:bookmarkStart w:id="9" w:name="_Toc58584775"/>
+      <w:bookmarkStart w:id="11" w:name="_Toc58764914"/>
       <w:r>
         <w:t>Data Mapper pattern?</w:t>
       </w:r>
-      <w:bookmarkEnd w:id="9"/>
+      <w:bookmarkEnd w:id="11"/>
     </w:p>
     <w:p/>
     <w:p/>
@@ -2628,18 +2838,26 @@
       <w:pPr>
         <w:pStyle w:val="Heading1"/>
       </w:pPr>
-      <w:bookmarkStart w:id="10" w:name="_Toc58584776"/>
+      <w:bookmarkStart w:id="12" w:name="_Toc58764915"/>
       <w:r>
         <w:t>Build</w:t>
       </w:r>
-      <w:bookmarkEnd w:id="10"/>
+      <w:bookmarkEnd w:id="12"/>
     </w:p>
     <w:p>
       <w:r>
         <w:t xml:space="preserve">Any troubles when </w:t>
       </w:r>
       <w:r>
-        <w:t>building, libraries, dependency injection?, …</w:t>
+        <w:t xml:space="preserve">building, libraries, dependency </w:t>
+      </w:r>
+      <w:proofErr w:type="gramStart"/>
+      <w:r>
+        <w:t>injection?,</w:t>
+      </w:r>
+      <w:proofErr w:type="gramEnd"/>
+      <w:r>
+        <w:t xml:space="preserve"> …</w:t>
       </w:r>
     </w:p>
     <w:p/>
@@ -2650,7 +2868,7 @@
       <w:pPr>
         <w:pStyle w:val="Heading1"/>
       </w:pPr>
-      <w:bookmarkStart w:id="11" w:name="_Toc58584777"/>
+      <w:bookmarkStart w:id="13" w:name="_Toc58764916"/>
       <w:r>
         <w:lastRenderedPageBreak/>
         <w:t xml:space="preserve">Testing &amp; </w:t>
@@ -2658,7 +2876,7 @@
       <w:r>
         <w:t>Results</w:t>
       </w:r>
-      <w:bookmarkEnd w:id="11"/>
+      <w:bookmarkEnd w:id="13"/>
     </w:p>
     <w:p>
       <w:r>
@@ -2688,6 +2906,11 @@
     <w:p>
       <w:r>
         <w:t>Using black box testing with known inputs, do we get the expected output(s)?</w:t>
+      </w:r>
+    </w:p>
+    <w:p>
+      <w:r>
+        <w:t>Automated testing of classes with dependency injection have been omitted for this project for simplicity as they would have failed or been much more complex to prepare and set up.</w:t>
       </w:r>
     </w:p>
     <w:p/>
@@ -2696,11 +2919,11 @@
       <w:pPr>
         <w:pStyle w:val="Heading2"/>
       </w:pPr>
-      <w:bookmarkStart w:id="12" w:name="_Toc58584778"/>
+      <w:bookmarkStart w:id="14" w:name="_Toc58764917"/>
       <w:r>
         <w:t>JUnit tests</w:t>
       </w:r>
-      <w:bookmarkEnd w:id="12"/>
+      <w:bookmarkEnd w:id="14"/>
     </w:p>
     <w:p>
       <w:r>
@@ -2716,11 +2939,11 @@
       <w:pPr>
         <w:pStyle w:val="Heading2"/>
       </w:pPr>
-      <w:bookmarkStart w:id="13" w:name="_Toc58584779"/>
+      <w:bookmarkStart w:id="15" w:name="_Toc58764918"/>
       <w:r>
         <w:t>Integration tests</w:t>
       </w:r>
-      <w:bookmarkEnd w:id="13"/>
+      <w:bookmarkEnd w:id="15"/>
     </w:p>
     <w:p>
       <w:r>
@@ -2733,11 +2956,11 @@
       <w:pPr>
         <w:pStyle w:val="Heading1"/>
       </w:pPr>
-      <w:bookmarkStart w:id="14" w:name="_Toc58584780"/>
+      <w:bookmarkStart w:id="16" w:name="_Toc58764919"/>
       <w:r>
         <w:t>Future development opportunities</w:t>
       </w:r>
-      <w:bookmarkEnd w:id="14"/>
+      <w:bookmarkEnd w:id="16"/>
     </w:p>
     <w:p>
       <w:r>
@@ -2754,7 +2977,15 @@
     </w:p>
     <w:p>
       <w:r>
-        <w:t>Consider developing a native front end to replace the web based faces front end</w:t>
+        <w:t xml:space="preserve">Consider developing a native front end to replace the </w:t>
+      </w:r>
+      <w:proofErr w:type="gramStart"/>
+      <w:r>
+        <w:t>web based</w:t>
+      </w:r>
+      <w:proofErr w:type="gramEnd"/>
+      <w:r>
+        <w:t xml:space="preserve"> faces front end</w:t>
       </w:r>
       <w:r>
         <w:t>, why??</w:t>
@@ -2767,18 +2998,26 @@
     </w:p>
     <w:p>
       <w:r>
-        <w:t>Enhanced testing should be investigated using tools including JSFUnit or Mockito which will allow automated testing of classes which have injections by processing the files as if they are mocks of the real object instead of its literal representation within the system. This will allow more coverage of the entire system, increasing confidence that it functions correctly when initially releasing or applying updates.</w:t>
+        <w:t xml:space="preserve">Enhanced testing should be investigated using tools including </w:t>
+      </w:r>
+      <w:proofErr w:type="spellStart"/>
+      <w:r>
+        <w:t>JSFUnit</w:t>
+      </w:r>
+      <w:proofErr w:type="spellEnd"/>
+      <w:r>
+        <w:t xml:space="preserve"> or Mockito which will allow automated testing of classes which have injections by processing the files as if they are mocks of the real object instead of its literal representation within the system. This will allow more coverage of the entire system, increasing confidence that it functions correctly when initially releasing or applying updates.</w:t>
       </w:r>
     </w:p>
     <w:p>
       <w:pPr>
         <w:pStyle w:val="Heading1"/>
       </w:pPr>
-      <w:bookmarkStart w:id="15" w:name="_Toc58584781"/>
+      <w:bookmarkStart w:id="17" w:name="_Toc58764920"/>
       <w:r>
         <w:t>Conclusion</w:t>
       </w:r>
-      <w:bookmarkEnd w:id="15"/>
+      <w:bookmarkEnd w:id="17"/>
     </w:p>
     <w:p>
       <w:r>
@@ -2795,17 +3034,25 @@
     </w:p>
     <w:p>
       <w:r>
+        <w:lastRenderedPageBreak/>
         <w:t>What were the results from testing?</w:t>
       </w:r>
     </w:p>
     <w:p>
       <w:r>
-        <w:t>Are all of the original 12 use cases satisfied?</w:t>
-      </w:r>
-    </w:p>
-    <w:p>
-      <w:r>
-        <w:lastRenderedPageBreak/>
+        <w:t xml:space="preserve">Are </w:t>
+      </w:r>
+      <w:proofErr w:type="gramStart"/>
+      <w:r>
+        <w:t>all of</w:t>
+      </w:r>
+      <w:proofErr w:type="gramEnd"/>
+      <w:r>
+        <w:t xml:space="preserve"> the original 12 use cases satisfied?</w:t>
+      </w:r>
+    </w:p>
+    <w:p>
+      <w:r>
         <w:t xml:space="preserve">What could be improved or done differently if this project </w:t>
       </w:r>
       <w:r>
@@ -2820,31 +3067,47 @@
       <w:pPr>
         <w:pStyle w:val="Heading1"/>
       </w:pPr>
-      <w:bookmarkStart w:id="16" w:name="_Toc58584782"/>
+      <w:bookmarkStart w:id="18" w:name="_Toc58764921"/>
       <w:r>
         <w:t>Appendices</w:t>
       </w:r>
-      <w:bookmarkEnd w:id="16"/>
-    </w:p>
-    <w:p>
-      <w:fldSimple w:instr=" TOC \h \z \c &quot;Figure&quot; ">
-        <w:r>
-          <w:rPr>
-            <w:b/>
-            <w:bCs/>
-            <w:noProof/>
-            <w:lang w:val="en-US"/>
-          </w:rPr>
-          <w:t>No table of figures entries found.</w:t>
-        </w:r>
-      </w:fldSimple>
+      <w:bookmarkEnd w:id="18"/>
+    </w:p>
+    <w:p>
+      <w:r>
+        <w:fldChar w:fldCharType="begin"/>
+      </w:r>
+      <w:r>
+        <w:instrText xml:space="preserve"> TOC \h \z \c "Figure" </w:instrText>
+      </w:r>
+      <w:r>
+        <w:fldChar w:fldCharType="separate"/>
+      </w:r>
+      <w:r>
+        <w:rPr>
+          <w:b/>
+          <w:bCs/>
+          <w:noProof/>
+          <w:lang w:val="en-US"/>
+        </w:rPr>
+        <w:t>No table of figures entries found.</w:t>
+      </w:r>
+      <w:r>
+        <w:rPr>
+          <w:b/>
+          <w:bCs/>
+          <w:noProof/>
+          <w:lang w:val="en-US"/>
+        </w:rPr>
+        <w:fldChar w:fldCharType="end"/>
+      </w:r>
     </w:p>
     <w:p>
       <w:pPr>
         <w:pStyle w:val="Heading1"/>
       </w:pPr>
     </w:p>
-    <w:bookmarkStart w:id="17" w:name="_Toc58584783" w:displacedByCustomXml="next"/>
+    <w:bookmarkStart w:id="19" w:name="_Toc58764922" w:displacedByCustomXml="next"/>
     <w:sdt>
       <w:sdtPr>
         <w:rPr>
@@ -2868,7 +3131,7 @@
           <w:r>
             <w:t>References</w:t>
           </w:r>
-          <w:bookmarkEnd w:id="17"/>
+          <w:bookmarkEnd w:id="19"/>
         </w:p>
         <w:sdt>
           <w:sdtPr>

</xml_diff>

<commit_message>
Pre deliveries to orders refactoring
</commit_message>
<xml_diff>
--- a/docs/AndreasLearmonth-ParcelTracker-Report.docx
+++ b/docs/AndreasLearmonth-ParcelTracker-Report.docx
@@ -2765,6 +2765,21 @@
       <w:r>
         <w:t>Describe alternative methods available that could have been used in this project, including their pros and cons.</w:t>
       </w:r>
+      <w:r>
+        <w:t xml:space="preserve"> And why I </w:t>
+      </w:r>
+      <w:r>
+        <w:t>did not</w:t>
+      </w:r>
+      <w:r>
+        <w:t xml:space="preserve"> use them in this project, could they later be implemented to help solve a specific problem or improve </w:t>
+      </w:r>
+      <w:r>
+        <w:t>scalability</w:t>
+      </w:r>
+      <w:r>
+        <w:t>/maintainability/performance/reliability?</w:t>
+      </w:r>
     </w:p>
     <w:p/>
     <w:p>
@@ -3074,33 +3089,17 @@
       <w:bookmarkEnd w:id="18"/>
     </w:p>
     <w:p>
-      <w:r>
-        <w:fldChar w:fldCharType="begin"/>
-      </w:r>
-      <w:r>
-        <w:instrText xml:space="preserve"> TOC \h \z \c "Figure" </w:instrText>
-      </w:r>
-      <w:r>
-        <w:fldChar w:fldCharType="separate"/>
-      </w:r>
-      <w:r>
-        <w:rPr>
-          <w:b/>
-          <w:bCs/>
-          <w:noProof/>
-          <w:lang w:val="en-US"/>
-        </w:rPr>
-        <w:t>No table of figures entries found.</w:t>
-      </w:r>
-      <w:r>
-        <w:rPr>
-          <w:b/>
-          <w:bCs/>
-          <w:noProof/>
-          <w:lang w:val="en-US"/>
-        </w:rPr>
-        <w:fldChar w:fldCharType="end"/>
-      </w:r>
+      <w:fldSimple w:instr=" TOC \h \z \c &quot;Figure&quot; ">
+        <w:r>
+          <w:rPr>
+            <w:b/>
+            <w:bCs/>
+            <w:noProof/>
+            <w:lang w:val="en-US"/>
+          </w:rPr>
+          <w:t>No table of figures entries found.</w:t>
+        </w:r>
+      </w:fldSimple>
     </w:p>
     <w:p>
       <w:pPr>

</xml_diff>

<commit_message>
Further testing and tweaks including full run through using initial SQL.
</commit_message>
<xml_diff>
--- a/docs/AndreasLearmonth-ParcelTracker-Report.docx
+++ b/docs/AndreasLearmonth-ParcelTracker-Report.docx
@@ -2210,13 +2210,8 @@
     </w:p>
     <w:p>
       <w:r>
-        <w:t xml:space="preserve">• the design, describing alternatives and justifying your </w:t>
-      </w:r>
-      <w:proofErr w:type="gramStart"/>
-      <w:r>
-        <w:t>selections;</w:t>
-      </w:r>
-      <w:proofErr w:type="gramEnd"/>
+        <w:t>• the design, describing alternatives and justifying your selections;</w:t>
+      </w:r>
     </w:p>
     <w:p>
       <w:r>
@@ -2444,15 +2439,7 @@
         <w:t>View</w:t>
       </w:r>
       <w:r>
-        <w:t xml:space="preserve"> is the web tier with </w:t>
-      </w:r>
-      <w:proofErr w:type="spellStart"/>
-      <w:r>
-        <w:t>xhtml</w:t>
-      </w:r>
-      <w:proofErr w:type="spellEnd"/>
-      <w:r>
-        <w:t xml:space="preserve"> files and templates including CSS and other visual components.</w:t>
+        <w:t xml:space="preserve"> is the web tier with xhtml files and templates including CSS and other visual components.</w:t>
       </w:r>
     </w:p>
     <w:p>
@@ -2488,37 +2475,13 @@
         <w:t xml:space="preserve"> is handles by Java Server Faces in this case where the action requested by the client will be handled</w:t>
       </w:r>
       <w:r>
-        <w:t xml:space="preserve"> automatically, processing the model </w:t>
-      </w:r>
-      <w:proofErr w:type="gramStart"/>
-      <w:r>
-        <w:t>actions</w:t>
-      </w:r>
-      <w:proofErr w:type="gramEnd"/>
-      <w:r>
-        <w:t xml:space="preserve"> and redirecting the user to the specified view without developer interaction. </w:t>
+        <w:t xml:space="preserve"> automatically, processing the model actions and redirecting the user to the specified view without developer interaction. </w:t>
       </w:r>
       <w:r>
         <w:rPr>
           <w:highlight w:val="yellow"/>
         </w:rPr>
-        <w:t>(Talk about why the front controller isn’t/</w:t>
-      </w:r>
-      <w:proofErr w:type="spellStart"/>
-      <w:proofErr w:type="gramStart"/>
-      <w:r>
-        <w:rPr>
-          <w:highlight w:val="yellow"/>
-        </w:rPr>
-        <w:t>cant</w:t>
-      </w:r>
-      <w:proofErr w:type="spellEnd"/>
-      <w:proofErr w:type="gramEnd"/>
-      <w:r>
-        <w:rPr>
-          <w:highlight w:val="yellow"/>
-        </w:rPr>
-        <w:t xml:space="preserve"> be used in this application here)</w:t>
+        <w:t>(Talk about why the front controller isn’t/cant be used in this application here)</w:t>
       </w:r>
     </w:p>
     <w:p/>
@@ -2543,15 +2506,7 @@
         <w:t>Providing a white list of resources that can be accessed by users that do not</w:t>
       </w:r>
       <w:r>
-        <w:t xml:space="preserve"> satisfy the logged in requirement, including the logo, CSS files, the </w:t>
-      </w:r>
-      <w:proofErr w:type="spellStart"/>
-      <w:r>
-        <w:t>xhtml</w:t>
-      </w:r>
-      <w:proofErr w:type="spellEnd"/>
-      <w:r>
-        <w:t xml:space="preserve"> pages and templates but to leave the remaining, un-specified files as restricted to keep unauthorised users outside of the system.</w:t>
+        <w:t xml:space="preserve"> satisfy the logged in requirement, including the logo, CSS files, the xhtml pages and templates but to leave the remaining, un-specified files as restricted to keep unauthorised users outside of the system.</w:t>
       </w:r>
     </w:p>
     <w:p/>
@@ -2691,26 +2646,10 @@
         <w:t>what is command factory?</w:t>
       </w:r>
       <w:r>
-        <w:t xml:space="preserve"> Although </w:t>
-      </w:r>
-      <w:proofErr w:type="spellStart"/>
-      <w:r>
-        <w:t>its</w:t>
-      </w:r>
-      <w:proofErr w:type="spellEnd"/>
-      <w:r>
-        <w:t xml:space="preserve"> possible to use a single command factory for the entire application, the commands have been split into one factory per user type to allow greater readability and scalability for future development to remove irrelevant commands from the list being worked on, further reducing the chance of breakages elsewhere in the system.</w:t>
-      </w:r>
-      <w:r>
-        <w:t xml:space="preserve"> Although this requires more dependency injection as a </w:t>
-      </w:r>
-      <w:proofErr w:type="spellStart"/>
-      <w:r>
-        <w:t>trade off</w:t>
-      </w:r>
-      <w:proofErr w:type="spellEnd"/>
-      <w:r>
-        <w:t xml:space="preserve"> where some beans may require access to multiple command factory files to complete their required tasks.</w:t>
+        <w:t xml:space="preserve"> Although its possible to use a single command factory for the entire application, the commands have been split into one factory per user type to allow greater readability and scalability for future development to remove irrelevant commands from the list being worked on, further reducing the chance of breakages elsewhere in the system.</w:t>
+      </w:r>
+      <w:r>
+        <w:t xml:space="preserve"> Although this requires more dependency injection as a trade off where some beans may require access to multiple command factory files to complete their required tasks.</w:t>
       </w:r>
     </w:p>
     <w:p>
@@ -2791,14 +2730,9 @@
         <w:t>Session beans</w:t>
       </w:r>
       <w:r>
-        <w:t xml:space="preserve"> (enterprise java beans (EJB) here</w:t>
-      </w:r>
-      <w:proofErr w:type="gramStart"/>
-      <w:r>
-        <w:t>? )</w:t>
+        <w:t xml:space="preserve"> (enterprise java beans (EJB) here? )</w:t>
       </w:r>
       <w:bookmarkEnd w:id="7"/>
-      <w:proofErr w:type="gramEnd"/>
     </w:p>
     <w:p/>
     <w:p>
@@ -2864,15 +2798,7 @@
         <w:t xml:space="preserve">Any troubles when </w:t>
       </w:r>
       <w:r>
-        <w:t xml:space="preserve">building, libraries, dependency </w:t>
-      </w:r>
-      <w:proofErr w:type="gramStart"/>
-      <w:r>
-        <w:t>injection?,</w:t>
-      </w:r>
-      <w:proofErr w:type="gramEnd"/>
-      <w:r>
-        <w:t xml:space="preserve"> …</w:t>
+        <w:t>building, libraries, dependency injection?, …</w:t>
       </w:r>
     </w:p>
     <w:p/>
@@ -2992,15 +2918,7 @@
     </w:p>
     <w:p>
       <w:r>
-        <w:t xml:space="preserve">Consider developing a native front end to replace the </w:t>
-      </w:r>
-      <w:proofErr w:type="gramStart"/>
-      <w:r>
-        <w:t>web based</w:t>
-      </w:r>
-      <w:proofErr w:type="gramEnd"/>
-      <w:r>
-        <w:t xml:space="preserve"> faces front end</w:t>
+        <w:t>Consider developing a native front end to replace the web based faces front end</w:t>
       </w:r>
       <w:r>
         <w:t>, why??</w:t>
@@ -3013,15 +2931,17 @@
     </w:p>
     <w:p>
       <w:r>
-        <w:t xml:space="preserve">Enhanced testing should be investigated using tools including </w:t>
-      </w:r>
-      <w:proofErr w:type="spellStart"/>
-      <w:r>
-        <w:t>JSFUnit</w:t>
-      </w:r>
-      <w:proofErr w:type="spellEnd"/>
-      <w:r>
-        <w:t xml:space="preserve"> or Mockito which will allow automated testing of classes which have injections by processing the files as if they are mocks of the real object instead of its literal representation within the system. This will allow more coverage of the entire system, increasing confidence that it functions correctly when initially releasing or applying updates.</w:t>
+        <w:t>Enhanced testing should be investigated using tools including JSFUnit or Mockito which will allow automated testing of classes which have injections by processing the files as if they are mocks of the real object instead of its literal representation within the system. This will allow more coverage of the entire system, increasing confidence that it functions correctly when initially releasing or applying updates.</w:t>
+      </w:r>
+    </w:p>
+    <w:p>
+      <w:r>
+        <w:t>A parcels.timesSold column could be added to keep a total number of times a parcel has been added to an order, this will enable metrics of most popular parcels and their customers within the system.</w:t>
+      </w:r>
+    </w:p>
+    <w:p>
+      <w:r>
+        <w:t>Perform calculation of sub-total weight per line item and total weight of order to add a delivery charge based on overall weight using a database lookup with pre-set prices per weight range.</w:t>
       </w:r>
     </w:p>
     <w:p>
@@ -3030,6 +2950,7 @@
       </w:pPr>
       <w:bookmarkStart w:id="17" w:name="_Toc58764920"/>
       <w:r>
+        <w:lastRenderedPageBreak/>
         <w:t>Conclusion</w:t>
       </w:r>
       <w:bookmarkEnd w:id="17"/>
@@ -3049,21 +2970,12 @@
     </w:p>
     <w:p>
       <w:r>
-        <w:lastRenderedPageBreak/>
         <w:t>What were the results from testing?</w:t>
       </w:r>
     </w:p>
     <w:p>
       <w:r>
-        <w:t xml:space="preserve">Are </w:t>
-      </w:r>
-      <w:proofErr w:type="gramStart"/>
-      <w:r>
-        <w:t>all of</w:t>
-      </w:r>
-      <w:proofErr w:type="gramEnd"/>
-      <w:r>
-        <w:t xml:space="preserve"> the original 12 use cases satisfied?</w:t>
+        <w:t>Are all of the original 12 use cases satisfied?</w:t>
       </w:r>
     </w:p>
     <w:p>

</xml_diff>

<commit_message>
Fixes test files after todays refactoring of base code
</commit_message>
<xml_diff>
--- a/docs/AndreasLearmonth-ParcelTracker-Report.docx
+++ b/docs/AndreasLearmonth-ParcelTracker-Report.docx
@@ -2439,7 +2439,15 @@
         <w:t>View</w:t>
       </w:r>
       <w:r>
-        <w:t xml:space="preserve"> is the web tier with xhtml files and templates including CSS and other visual components.</w:t>
+        <w:t xml:space="preserve"> is the web tier with </w:t>
+      </w:r>
+      <w:proofErr w:type="spellStart"/>
+      <w:r>
+        <w:t>xhtml</w:t>
+      </w:r>
+      <w:proofErr w:type="spellEnd"/>
+      <w:r>
+        <w:t xml:space="preserve"> files and templates including CSS and other visual components.</w:t>
       </w:r>
     </w:p>
     <w:p>
@@ -2481,7 +2489,21 @@
         <w:rPr>
           <w:highlight w:val="yellow"/>
         </w:rPr>
-        <w:t>(Talk about why the front controller isn’t/cant be used in this application here)</w:t>
+        <w:t>(Talk about why the front controller isn’t/</w:t>
+      </w:r>
+      <w:proofErr w:type="spellStart"/>
+      <w:r>
+        <w:rPr>
+          <w:highlight w:val="yellow"/>
+        </w:rPr>
+        <w:t>cant</w:t>
+      </w:r>
+      <w:proofErr w:type="spellEnd"/>
+      <w:r>
+        <w:rPr>
+          <w:highlight w:val="yellow"/>
+        </w:rPr>
+        <w:t xml:space="preserve"> be used in this application here)</w:t>
       </w:r>
     </w:p>
     <w:p/>
@@ -2506,7 +2528,15 @@
         <w:t>Providing a white list of resources that can be accessed by users that do not</w:t>
       </w:r>
       <w:r>
-        <w:t xml:space="preserve"> satisfy the logged in requirement, including the logo, CSS files, the xhtml pages and templates but to leave the remaining, un-specified files as restricted to keep unauthorised users outside of the system.</w:t>
+        <w:t xml:space="preserve"> satisfy the logged in requirement, including the logo, CSS files, the </w:t>
+      </w:r>
+      <w:proofErr w:type="spellStart"/>
+      <w:r>
+        <w:t>xhtml</w:t>
+      </w:r>
+      <w:proofErr w:type="spellEnd"/>
+      <w:r>
+        <w:t xml:space="preserve"> pages and templates but to leave the remaining, un-specified files as restricted to keep unauthorised users outside of the system.</w:t>
       </w:r>
     </w:p>
     <w:p/>
@@ -2646,10 +2676,26 @@
         <w:t>what is command factory?</w:t>
       </w:r>
       <w:r>
-        <w:t xml:space="preserve"> Although its possible to use a single command factory for the entire application, the commands have been split into one factory per user type to allow greater readability and scalability for future development to remove irrelevant commands from the list being worked on, further reducing the chance of breakages elsewhere in the system.</w:t>
-      </w:r>
-      <w:r>
-        <w:t xml:space="preserve"> Although this requires more dependency injection as a trade off where some beans may require access to multiple command factory files to complete their required tasks.</w:t>
+        <w:t xml:space="preserve"> Although </w:t>
+      </w:r>
+      <w:proofErr w:type="spellStart"/>
+      <w:r>
+        <w:t>its</w:t>
+      </w:r>
+      <w:proofErr w:type="spellEnd"/>
+      <w:r>
+        <w:t xml:space="preserve"> possible to use a single command factory for the entire application, the commands have been split into one factory per user type to allow greater readability and scalability for future development to remove irrelevant commands from the list being worked on, further reducing the chance of breakages elsewhere in the system.</w:t>
+      </w:r>
+      <w:r>
+        <w:t xml:space="preserve"> Although this requires more dependency injection as a </w:t>
+      </w:r>
+      <w:proofErr w:type="spellStart"/>
+      <w:r>
+        <w:t>trade off</w:t>
+      </w:r>
+      <w:proofErr w:type="spellEnd"/>
+      <w:r>
+        <w:t xml:space="preserve"> where some beans may require access to multiple command factory files to complete their required tasks.</w:t>
       </w:r>
     </w:p>
     <w:p>
@@ -2745,6 +2791,11 @@
       </w:r>
       <w:bookmarkEnd w:id="8"/>
     </w:p>
+    <w:p>
+      <w:r>
+        <w:t>Handles DB interactions</w:t>
+      </w:r>
+    </w:p>
     <w:p/>
     <w:p>
       <w:pPr>
@@ -2811,7 +2862,6 @@
       </w:pPr>
       <w:bookmarkStart w:id="13" w:name="_Toc58764916"/>
       <w:r>
-        <w:lastRenderedPageBreak/>
         <w:t xml:space="preserve">Testing &amp; </w:t>
       </w:r>
       <w:r>
@@ -2931,17 +2981,39 @@
     </w:p>
     <w:p>
       <w:r>
-        <w:t>Enhanced testing should be investigated using tools including JSFUnit or Mockito which will allow automated testing of classes which have injections by processing the files as if they are mocks of the real object instead of its literal representation within the system. This will allow more coverage of the entire system, increasing confidence that it functions correctly when initially releasing or applying updates.</w:t>
-      </w:r>
-    </w:p>
-    <w:p>
-      <w:r>
-        <w:t>A parcels.timesSold column could be added to keep a total number of times a parcel has been added to an order, this will enable metrics of most popular parcels and their customers within the system.</w:t>
-      </w:r>
-    </w:p>
-    <w:p>
-      <w:r>
+        <w:t xml:space="preserve">Enhanced testing should be investigated using tools including </w:t>
+      </w:r>
+      <w:proofErr w:type="spellStart"/>
+      <w:r>
+        <w:t>JSFUnit</w:t>
+      </w:r>
+      <w:proofErr w:type="spellEnd"/>
+      <w:r>
+        <w:t xml:space="preserve"> or Mockito which will allow automated testing of classes which have injections by processing the files as if they are mocks of the real object instead of its literal representation within the system. This will allow more coverage of the entire system, increasing confidence that it functions correctly when initially releasing or applying updates.</w:t>
+      </w:r>
+    </w:p>
+    <w:p>
+      <w:r>
+        <w:t xml:space="preserve">A </w:t>
+      </w:r>
+      <w:proofErr w:type="spellStart"/>
+      <w:r>
+        <w:t>parcels.timesSold</w:t>
+      </w:r>
+      <w:proofErr w:type="spellEnd"/>
+      <w:r>
+        <w:t xml:space="preserve"> column could be added to keep a total number of times a parcel has been added to an order, this will enable metrics of most popular parcels and their customers within the system.</w:t>
+      </w:r>
+    </w:p>
+    <w:p>
+      <w:r>
+        <w:lastRenderedPageBreak/>
         <w:t>Perform calculation of sub-total weight per line item and total weight of order to add a delivery charge based on overall weight using a database lookup with pre-set prices per weight range.</w:t>
+      </w:r>
+    </w:p>
+    <w:p>
+      <w:r>
+        <w:t>Converter classes for weight from grams to pounds and converting from GBP to EUR and other currencies.</w:t>
       </w:r>
     </w:p>
     <w:p>
@@ -2950,7 +3022,6 @@
       </w:pPr>
       <w:bookmarkStart w:id="17" w:name="_Toc58764920"/>
       <w:r>
-        <w:lastRenderedPageBreak/>
         <w:t>Conclusion</w:t>
       </w:r>
       <w:bookmarkEnd w:id="17"/>
@@ -3001,17 +3072,33 @@
       <w:bookmarkEnd w:id="18"/>
     </w:p>
     <w:p>
-      <w:fldSimple w:instr=" TOC \h \z \c &quot;Figure&quot; ">
-        <w:r>
-          <w:rPr>
-            <w:b/>
-            <w:bCs/>
-            <w:noProof/>
-            <w:lang w:val="en-US"/>
-          </w:rPr>
-          <w:t>No table of figures entries found.</w:t>
-        </w:r>
-      </w:fldSimple>
+      <w:r>
+        <w:fldChar w:fldCharType="begin"/>
+      </w:r>
+      <w:r>
+        <w:instrText xml:space="preserve"> TOC \h \z \c "Figure" </w:instrText>
+      </w:r>
+      <w:r>
+        <w:fldChar w:fldCharType="separate"/>
+      </w:r>
+      <w:r>
+        <w:rPr>
+          <w:b/>
+          <w:bCs/>
+          <w:noProof/>
+          <w:lang w:val="en-US"/>
+        </w:rPr>
+        <w:t>No table of figures entries found.</w:t>
+      </w:r>
+      <w:r>
+        <w:rPr>
+          <w:b/>
+          <w:bCs/>
+          <w:noProof/>
+          <w:lang w:val="en-US"/>
+        </w:rPr>
+        <w:fldChar w:fldCharType="end"/>
+      </w:r>
     </w:p>
     <w:p>
       <w:pPr>

</xml_diff>

<commit_message>
Docs updated, test plan prepared with expected outcomes filled in.
</commit_message>
<xml_diff>
--- a/docs/AndreasLearmonth-ParcelTracker-Report.docx
+++ b/docs/AndreasLearmonth-ParcelTracker-Report.docx
@@ -785,7 +785,7 @@
           <w:r>
             <w:fldChar w:fldCharType="separate"/>
           </w:r>
-          <w:hyperlink w:anchor="_Toc58764903" w:history="1">
+          <w:hyperlink w:anchor="_Toc59643709" w:history="1">
             <w:r>
               <w:rPr>
                 <w:rStyle w:val="Hyperlink"/>
@@ -812,7 +812,7 @@
                 <w:noProof/>
                 <w:webHidden/>
               </w:rPr>
-              <w:instrText xml:space="preserve"> PAGEREF _Toc58764903 \h </w:instrText>
+              <w:instrText xml:space="preserve"> PAGEREF _Toc59643709 \h </w:instrText>
             </w:r>
             <w:r>
               <w:rPr>
@@ -855,13 +855,13 @@
               <w:lang w:eastAsia="en-GB"/>
             </w:rPr>
           </w:pPr>
-          <w:hyperlink w:anchor="_Toc58764904" w:history="1">
+          <w:hyperlink w:anchor="_Toc59643710" w:history="1">
             <w:r>
               <w:rPr>
                 <w:rStyle w:val="Hyperlink"/>
                 <w:noProof/>
               </w:rPr>
-              <w:t xml:space="preserve">Design </w:t>
+              <w:t xml:space="preserve">Design and Build </w:t>
             </w:r>
             <w:r>
               <w:rPr>
@@ -890,7 +890,7 @@
                 <w:noProof/>
                 <w:webHidden/>
               </w:rPr>
-              <w:instrText xml:space="preserve"> PAGEREF _Toc58764904 \h </w:instrText>
+              <w:instrText xml:space="preserve"> PAGEREF _Toc59643710 \h </w:instrText>
             </w:r>
             <w:r>
               <w:rPr>
@@ -933,7 +933,7 @@
               <w:lang w:eastAsia="en-GB"/>
             </w:rPr>
           </w:pPr>
-          <w:hyperlink w:anchor="_Toc58764905" w:history="1">
+          <w:hyperlink w:anchor="_Toc59643711" w:history="1">
             <w:r>
               <w:rPr>
                 <w:rStyle w:val="Hyperlink"/>
@@ -960,7 +960,7 @@
                 <w:noProof/>
                 <w:webHidden/>
               </w:rPr>
-              <w:instrText xml:space="preserve"> PAGEREF _Toc58764905 \h </w:instrText>
+              <w:instrText xml:space="preserve"> PAGEREF _Toc59643711 \h </w:instrText>
             </w:r>
             <w:r>
               <w:rPr>
@@ -1003,7 +1003,7 @@
               <w:lang w:eastAsia="en-GB"/>
             </w:rPr>
           </w:pPr>
-          <w:hyperlink w:anchor="_Toc58764906" w:history="1">
+          <w:hyperlink w:anchor="_Toc59643712" w:history="1">
             <w:r>
               <w:rPr>
                 <w:rStyle w:val="Hyperlink"/>
@@ -1030,7 +1030,7 @@
                 <w:noProof/>
                 <w:webHidden/>
               </w:rPr>
-              <w:instrText xml:space="preserve"> PAGEREF _Toc58764906 \h </w:instrText>
+              <w:instrText xml:space="preserve"> PAGEREF _Toc59643712 \h </w:instrText>
             </w:r>
             <w:r>
               <w:rPr>
@@ -1073,13 +1073,13 @@
               <w:lang w:eastAsia="en-GB"/>
             </w:rPr>
           </w:pPr>
-          <w:hyperlink w:anchor="_Toc58764907" w:history="1">
+          <w:hyperlink w:anchor="_Toc59643713" w:history="1">
             <w:r>
               <w:rPr>
                 <w:rStyle w:val="Hyperlink"/>
                 <w:noProof/>
               </w:rPr>
-              <w:t>Validator message and messages for data entry forms</w:t>
+              <w:t>Design patterns used</w:t>
             </w:r>
             <w:r>
               <w:rPr>
@@ -1100,7 +1100,7 @@
                 <w:noProof/>
                 <w:webHidden/>
               </w:rPr>
-              <w:instrText xml:space="preserve"> PAGEREF _Toc58764907 \h </w:instrText>
+              <w:instrText xml:space="preserve"> PAGEREF _Toc59643713 \h </w:instrText>
             </w:r>
             <w:r>
               <w:rPr>
@@ -1121,6 +1121,76 @@
                 <w:webHidden/>
               </w:rPr>
               <w:t>1</w:t>
+            </w:r>
+            <w:r>
+              <w:rPr>
+                <w:noProof/>
+                <w:webHidden/>
+              </w:rPr>
+              <w:fldChar w:fldCharType="end"/>
+            </w:r>
+          </w:hyperlink>
+        </w:p>
+        <w:p>
+          <w:pPr>
+            <w:pStyle w:val="TOC2"/>
+            <w:tabs>
+              <w:tab w:val="right" w:leader="dot" w:pos="9016"/>
+            </w:tabs>
+            <w:rPr>
+              <w:rFonts w:eastAsiaTheme="minorEastAsia"/>
+              <w:noProof/>
+              <w:lang w:eastAsia="en-GB"/>
+            </w:rPr>
+          </w:pPr>
+          <w:hyperlink w:anchor="_Toc59643714" w:history="1">
+            <w:r>
+              <w:rPr>
+                <w:rStyle w:val="Hyperlink"/>
+                <w:noProof/>
+              </w:rPr>
+              <w:t>Alternative design strategies</w:t>
+            </w:r>
+            <w:r>
+              <w:rPr>
+                <w:noProof/>
+                <w:webHidden/>
+              </w:rPr>
+              <w:tab/>
+            </w:r>
+            <w:r>
+              <w:rPr>
+                <w:noProof/>
+                <w:webHidden/>
+              </w:rPr>
+              <w:fldChar w:fldCharType="begin"/>
+            </w:r>
+            <w:r>
+              <w:rPr>
+                <w:noProof/>
+                <w:webHidden/>
+              </w:rPr>
+              <w:instrText xml:space="preserve"> PAGEREF _Toc59643714 \h </w:instrText>
+            </w:r>
+            <w:r>
+              <w:rPr>
+                <w:noProof/>
+                <w:webHidden/>
+              </w:rPr>
+            </w:r>
+            <w:r>
+              <w:rPr>
+                <w:noProof/>
+                <w:webHidden/>
+              </w:rPr>
+              <w:fldChar w:fldCharType="separate"/>
+            </w:r>
+            <w:r>
+              <w:rPr>
+                <w:noProof/>
+                <w:webHidden/>
+              </w:rPr>
+              <w:t>2</w:t>
             </w:r>
             <w:r>
               <w:rPr>
@@ -1143,13 +1213,13 @@
               <w:lang w:eastAsia="en-GB"/>
             </w:rPr>
           </w:pPr>
-          <w:hyperlink w:anchor="_Toc58764908" w:history="1">
+          <w:hyperlink w:anchor="_Toc59643715" w:history="1">
             <w:r>
               <w:rPr>
                 <w:rStyle w:val="Hyperlink"/>
                 <w:noProof/>
               </w:rPr>
-              <w:t>Design patterns used</w:t>
+              <w:t>Session beans (enterprise java beans (EJB) here? )</w:t>
             </w:r>
             <w:r>
               <w:rPr>
@@ -1170,7 +1240,7 @@
                 <w:noProof/>
                 <w:webHidden/>
               </w:rPr>
-              <w:instrText xml:space="preserve"> PAGEREF _Toc58764908 \h </w:instrText>
+              <w:instrText xml:space="preserve"> PAGEREF _Toc59643715 \h </w:instrText>
             </w:r>
             <w:r>
               <w:rPr>
@@ -1190,7 +1260,357 @@
                 <w:noProof/>
                 <w:webHidden/>
               </w:rPr>
-              <w:t>1</w:t>
+              <w:t>2</w:t>
+            </w:r>
+            <w:r>
+              <w:rPr>
+                <w:noProof/>
+                <w:webHidden/>
+              </w:rPr>
+              <w:fldChar w:fldCharType="end"/>
+            </w:r>
+          </w:hyperlink>
+        </w:p>
+        <w:p>
+          <w:pPr>
+            <w:pStyle w:val="TOC3"/>
+            <w:tabs>
+              <w:tab w:val="right" w:leader="dot" w:pos="9016"/>
+            </w:tabs>
+            <w:rPr>
+              <w:rFonts w:eastAsiaTheme="minorEastAsia"/>
+              <w:noProof/>
+              <w:lang w:eastAsia="en-GB"/>
+            </w:rPr>
+          </w:pPr>
+          <w:hyperlink w:anchor="_Toc59643716" w:history="1">
+            <w:r>
+              <w:rPr>
+                <w:rStyle w:val="Hyperlink"/>
+                <w:noProof/>
+              </w:rPr>
+              <w:t>Java persistence API</w:t>
+            </w:r>
+            <w:r>
+              <w:rPr>
+                <w:noProof/>
+                <w:webHidden/>
+              </w:rPr>
+              <w:tab/>
+            </w:r>
+            <w:r>
+              <w:rPr>
+                <w:noProof/>
+                <w:webHidden/>
+              </w:rPr>
+              <w:fldChar w:fldCharType="begin"/>
+            </w:r>
+            <w:r>
+              <w:rPr>
+                <w:noProof/>
+                <w:webHidden/>
+              </w:rPr>
+              <w:instrText xml:space="preserve"> PAGEREF _Toc59643716 \h </w:instrText>
+            </w:r>
+            <w:r>
+              <w:rPr>
+                <w:noProof/>
+                <w:webHidden/>
+              </w:rPr>
+            </w:r>
+            <w:r>
+              <w:rPr>
+                <w:noProof/>
+                <w:webHidden/>
+              </w:rPr>
+              <w:fldChar w:fldCharType="separate"/>
+            </w:r>
+            <w:r>
+              <w:rPr>
+                <w:noProof/>
+                <w:webHidden/>
+              </w:rPr>
+              <w:t>2</w:t>
+            </w:r>
+            <w:r>
+              <w:rPr>
+                <w:noProof/>
+                <w:webHidden/>
+              </w:rPr>
+              <w:fldChar w:fldCharType="end"/>
+            </w:r>
+          </w:hyperlink>
+        </w:p>
+        <w:p>
+          <w:pPr>
+            <w:pStyle w:val="TOC3"/>
+            <w:tabs>
+              <w:tab w:val="right" w:leader="dot" w:pos="9016"/>
+            </w:tabs>
+            <w:rPr>
+              <w:rFonts w:eastAsiaTheme="minorEastAsia"/>
+              <w:noProof/>
+              <w:lang w:eastAsia="en-GB"/>
+            </w:rPr>
+          </w:pPr>
+          <w:hyperlink w:anchor="_Toc59643717" w:history="1">
+            <w:r>
+              <w:rPr>
+                <w:rStyle w:val="Hyperlink"/>
+                <w:noProof/>
+              </w:rPr>
+              <w:t>Java Messaging Service</w:t>
+            </w:r>
+            <w:r>
+              <w:rPr>
+                <w:noProof/>
+                <w:webHidden/>
+              </w:rPr>
+              <w:tab/>
+            </w:r>
+            <w:r>
+              <w:rPr>
+                <w:noProof/>
+                <w:webHidden/>
+              </w:rPr>
+              <w:fldChar w:fldCharType="begin"/>
+            </w:r>
+            <w:r>
+              <w:rPr>
+                <w:noProof/>
+                <w:webHidden/>
+              </w:rPr>
+              <w:instrText xml:space="preserve"> PAGEREF _Toc59643717 \h </w:instrText>
+            </w:r>
+            <w:r>
+              <w:rPr>
+                <w:noProof/>
+                <w:webHidden/>
+              </w:rPr>
+            </w:r>
+            <w:r>
+              <w:rPr>
+                <w:noProof/>
+                <w:webHidden/>
+              </w:rPr>
+              <w:fldChar w:fldCharType="separate"/>
+            </w:r>
+            <w:r>
+              <w:rPr>
+                <w:noProof/>
+                <w:webHidden/>
+              </w:rPr>
+              <w:t>2</w:t>
+            </w:r>
+            <w:r>
+              <w:rPr>
+                <w:noProof/>
+                <w:webHidden/>
+              </w:rPr>
+              <w:fldChar w:fldCharType="end"/>
+            </w:r>
+          </w:hyperlink>
+        </w:p>
+        <w:p>
+          <w:pPr>
+            <w:pStyle w:val="TOC3"/>
+            <w:tabs>
+              <w:tab w:val="right" w:leader="dot" w:pos="9016"/>
+            </w:tabs>
+            <w:rPr>
+              <w:rFonts w:eastAsiaTheme="minorEastAsia"/>
+              <w:noProof/>
+              <w:lang w:eastAsia="en-GB"/>
+            </w:rPr>
+          </w:pPr>
+          <w:hyperlink w:anchor="_Toc59643718" w:history="1">
+            <w:r>
+              <w:rPr>
+                <w:rStyle w:val="Hyperlink"/>
+                <w:noProof/>
+              </w:rPr>
+              <w:t>Active record?</w:t>
+            </w:r>
+            <w:r>
+              <w:rPr>
+                <w:noProof/>
+                <w:webHidden/>
+              </w:rPr>
+              <w:tab/>
+            </w:r>
+            <w:r>
+              <w:rPr>
+                <w:noProof/>
+                <w:webHidden/>
+              </w:rPr>
+              <w:fldChar w:fldCharType="begin"/>
+            </w:r>
+            <w:r>
+              <w:rPr>
+                <w:noProof/>
+                <w:webHidden/>
+              </w:rPr>
+              <w:instrText xml:space="preserve"> PAGEREF _Toc59643718 \h </w:instrText>
+            </w:r>
+            <w:r>
+              <w:rPr>
+                <w:noProof/>
+                <w:webHidden/>
+              </w:rPr>
+            </w:r>
+            <w:r>
+              <w:rPr>
+                <w:noProof/>
+                <w:webHidden/>
+              </w:rPr>
+              <w:fldChar w:fldCharType="separate"/>
+            </w:r>
+            <w:r>
+              <w:rPr>
+                <w:noProof/>
+                <w:webHidden/>
+              </w:rPr>
+              <w:t>2</w:t>
+            </w:r>
+            <w:r>
+              <w:rPr>
+                <w:noProof/>
+                <w:webHidden/>
+              </w:rPr>
+              <w:fldChar w:fldCharType="end"/>
+            </w:r>
+          </w:hyperlink>
+        </w:p>
+        <w:p>
+          <w:pPr>
+            <w:pStyle w:val="TOC3"/>
+            <w:tabs>
+              <w:tab w:val="right" w:leader="dot" w:pos="9016"/>
+            </w:tabs>
+            <w:rPr>
+              <w:rFonts w:eastAsiaTheme="minorEastAsia"/>
+              <w:noProof/>
+              <w:lang w:eastAsia="en-GB"/>
+            </w:rPr>
+          </w:pPr>
+          <w:hyperlink w:anchor="_Toc59643719" w:history="1">
+            <w:r>
+              <w:rPr>
+                <w:rStyle w:val="Hyperlink"/>
+                <w:noProof/>
+              </w:rPr>
+              <w:t>Data Mapper pattern?</w:t>
+            </w:r>
+            <w:r>
+              <w:rPr>
+                <w:noProof/>
+                <w:webHidden/>
+              </w:rPr>
+              <w:tab/>
+            </w:r>
+            <w:r>
+              <w:rPr>
+                <w:noProof/>
+                <w:webHidden/>
+              </w:rPr>
+              <w:fldChar w:fldCharType="begin"/>
+            </w:r>
+            <w:r>
+              <w:rPr>
+                <w:noProof/>
+                <w:webHidden/>
+              </w:rPr>
+              <w:instrText xml:space="preserve"> PAGEREF _Toc59643719 \h </w:instrText>
+            </w:r>
+            <w:r>
+              <w:rPr>
+                <w:noProof/>
+                <w:webHidden/>
+              </w:rPr>
+            </w:r>
+            <w:r>
+              <w:rPr>
+                <w:noProof/>
+                <w:webHidden/>
+              </w:rPr>
+              <w:fldChar w:fldCharType="separate"/>
+            </w:r>
+            <w:r>
+              <w:rPr>
+                <w:noProof/>
+                <w:webHidden/>
+              </w:rPr>
+              <w:t>2</w:t>
+            </w:r>
+            <w:r>
+              <w:rPr>
+                <w:noProof/>
+                <w:webHidden/>
+              </w:rPr>
+              <w:fldChar w:fldCharType="end"/>
+            </w:r>
+          </w:hyperlink>
+        </w:p>
+        <w:p>
+          <w:pPr>
+            <w:pStyle w:val="TOC1"/>
+            <w:tabs>
+              <w:tab w:val="right" w:leader="dot" w:pos="9016"/>
+            </w:tabs>
+            <w:rPr>
+              <w:rFonts w:eastAsiaTheme="minorEastAsia"/>
+              <w:noProof/>
+              <w:lang w:eastAsia="en-GB"/>
+            </w:rPr>
+          </w:pPr>
+          <w:hyperlink w:anchor="_Toc59643720" w:history="1">
+            <w:r>
+              <w:rPr>
+                <w:rStyle w:val="Hyperlink"/>
+                <w:noProof/>
+              </w:rPr>
+              <w:t>Testing &amp; Results</w:t>
+            </w:r>
+            <w:r>
+              <w:rPr>
+                <w:noProof/>
+                <w:webHidden/>
+              </w:rPr>
+              <w:tab/>
+            </w:r>
+            <w:r>
+              <w:rPr>
+                <w:noProof/>
+                <w:webHidden/>
+              </w:rPr>
+              <w:fldChar w:fldCharType="begin"/>
+            </w:r>
+            <w:r>
+              <w:rPr>
+                <w:noProof/>
+                <w:webHidden/>
+              </w:rPr>
+              <w:instrText xml:space="preserve"> PAGEREF _Toc59643720 \h </w:instrText>
+            </w:r>
+            <w:r>
+              <w:rPr>
+                <w:noProof/>
+                <w:webHidden/>
+              </w:rPr>
+            </w:r>
+            <w:r>
+              <w:rPr>
+                <w:noProof/>
+                <w:webHidden/>
+              </w:rPr>
+              <w:fldChar w:fldCharType="separate"/>
+            </w:r>
+            <w:r>
+              <w:rPr>
+                <w:noProof/>
+                <w:webHidden/>
+              </w:rPr>
+              <w:t>2</w:t>
             </w:r>
             <w:r>
               <w:rPr>
@@ -1213,13 +1633,13 @@
               <w:lang w:eastAsia="en-GB"/>
             </w:rPr>
           </w:pPr>
-          <w:hyperlink w:anchor="_Toc58764909" w:history="1">
+          <w:hyperlink w:anchor="_Toc59643721" w:history="1">
             <w:r>
               <w:rPr>
                 <w:rStyle w:val="Hyperlink"/>
                 <w:noProof/>
               </w:rPr>
-              <w:t>Alternative design strategies</w:t>
+              <w:t>JUnit tests</w:t>
             </w:r>
             <w:r>
               <w:rPr>
@@ -1240,7 +1660,7 @@
                 <w:noProof/>
                 <w:webHidden/>
               </w:rPr>
-              <w:instrText xml:space="preserve"> PAGEREF _Toc58764909 \h </w:instrText>
+              <w:instrText xml:space="preserve"> PAGEREF _Toc59643721 \h </w:instrText>
             </w:r>
             <w:r>
               <w:rPr>
@@ -1260,7 +1680,7 @@
                 <w:noProof/>
                 <w:webHidden/>
               </w:rPr>
-              <w:t>2</w:t>
+              <w:t>3</w:t>
             </w:r>
             <w:r>
               <w:rPr>
@@ -1273,7 +1693,7 @@
         </w:p>
         <w:p>
           <w:pPr>
-            <w:pStyle w:val="TOC3"/>
+            <w:pStyle w:val="TOC2"/>
             <w:tabs>
               <w:tab w:val="right" w:leader="dot" w:pos="9016"/>
             </w:tabs>
@@ -1283,13 +1703,13 @@
               <w:lang w:eastAsia="en-GB"/>
             </w:rPr>
           </w:pPr>
-          <w:hyperlink w:anchor="_Toc58764910" w:history="1">
+          <w:hyperlink w:anchor="_Toc59643722" w:history="1">
             <w:r>
               <w:rPr>
                 <w:rStyle w:val="Hyperlink"/>
                 <w:noProof/>
               </w:rPr>
-              <w:t>Session beans (enterprise java beans (EJB) here? )</w:t>
+              <w:t>Integration tests</w:t>
             </w:r>
             <w:r>
               <w:rPr>
@@ -1310,7 +1730,7 @@
                 <w:noProof/>
                 <w:webHidden/>
               </w:rPr>
-              <w:instrText xml:space="preserve"> PAGEREF _Toc58764910 \h </w:instrText>
+              <w:instrText xml:space="preserve"> PAGEREF _Toc59643722 \h </w:instrText>
             </w:r>
             <w:r>
               <w:rPr>
@@ -1330,287 +1750,7 @@
                 <w:noProof/>
                 <w:webHidden/>
               </w:rPr>
-              <w:t>2</w:t>
-            </w:r>
-            <w:r>
-              <w:rPr>
-                <w:noProof/>
-                <w:webHidden/>
-              </w:rPr>
-              <w:fldChar w:fldCharType="end"/>
-            </w:r>
-          </w:hyperlink>
-        </w:p>
-        <w:p>
-          <w:pPr>
-            <w:pStyle w:val="TOC3"/>
-            <w:tabs>
-              <w:tab w:val="right" w:leader="dot" w:pos="9016"/>
-            </w:tabs>
-            <w:rPr>
-              <w:rFonts w:eastAsiaTheme="minorEastAsia"/>
-              <w:noProof/>
-              <w:lang w:eastAsia="en-GB"/>
-            </w:rPr>
-          </w:pPr>
-          <w:hyperlink w:anchor="_Toc58764911" w:history="1">
-            <w:r>
-              <w:rPr>
-                <w:rStyle w:val="Hyperlink"/>
-                <w:noProof/>
-              </w:rPr>
-              <w:t>Java persistence API</w:t>
-            </w:r>
-            <w:r>
-              <w:rPr>
-                <w:noProof/>
-                <w:webHidden/>
-              </w:rPr>
-              <w:tab/>
-            </w:r>
-            <w:r>
-              <w:rPr>
-                <w:noProof/>
-                <w:webHidden/>
-              </w:rPr>
-              <w:fldChar w:fldCharType="begin"/>
-            </w:r>
-            <w:r>
-              <w:rPr>
-                <w:noProof/>
-                <w:webHidden/>
-              </w:rPr>
-              <w:instrText xml:space="preserve"> PAGEREF _Toc58764911 \h </w:instrText>
-            </w:r>
-            <w:r>
-              <w:rPr>
-                <w:noProof/>
-                <w:webHidden/>
-              </w:rPr>
-            </w:r>
-            <w:r>
-              <w:rPr>
-                <w:noProof/>
-                <w:webHidden/>
-              </w:rPr>
-              <w:fldChar w:fldCharType="separate"/>
-            </w:r>
-            <w:r>
-              <w:rPr>
-                <w:noProof/>
-                <w:webHidden/>
-              </w:rPr>
-              <w:t>2</w:t>
-            </w:r>
-            <w:r>
-              <w:rPr>
-                <w:noProof/>
-                <w:webHidden/>
-              </w:rPr>
-              <w:fldChar w:fldCharType="end"/>
-            </w:r>
-          </w:hyperlink>
-        </w:p>
-        <w:p>
-          <w:pPr>
-            <w:pStyle w:val="TOC3"/>
-            <w:tabs>
-              <w:tab w:val="right" w:leader="dot" w:pos="9016"/>
-            </w:tabs>
-            <w:rPr>
-              <w:rFonts w:eastAsiaTheme="minorEastAsia"/>
-              <w:noProof/>
-              <w:lang w:eastAsia="en-GB"/>
-            </w:rPr>
-          </w:pPr>
-          <w:hyperlink w:anchor="_Toc58764912" w:history="1">
-            <w:r>
-              <w:rPr>
-                <w:rStyle w:val="Hyperlink"/>
-                <w:noProof/>
-              </w:rPr>
-              <w:t>Java Messaging Service</w:t>
-            </w:r>
-            <w:r>
-              <w:rPr>
-                <w:noProof/>
-                <w:webHidden/>
-              </w:rPr>
-              <w:tab/>
-            </w:r>
-            <w:r>
-              <w:rPr>
-                <w:noProof/>
-                <w:webHidden/>
-              </w:rPr>
-              <w:fldChar w:fldCharType="begin"/>
-            </w:r>
-            <w:r>
-              <w:rPr>
-                <w:noProof/>
-                <w:webHidden/>
-              </w:rPr>
-              <w:instrText xml:space="preserve"> PAGEREF _Toc58764912 \h </w:instrText>
-            </w:r>
-            <w:r>
-              <w:rPr>
-                <w:noProof/>
-                <w:webHidden/>
-              </w:rPr>
-            </w:r>
-            <w:r>
-              <w:rPr>
-                <w:noProof/>
-                <w:webHidden/>
-              </w:rPr>
-              <w:fldChar w:fldCharType="separate"/>
-            </w:r>
-            <w:r>
-              <w:rPr>
-                <w:noProof/>
-                <w:webHidden/>
-              </w:rPr>
-              <w:t>2</w:t>
-            </w:r>
-            <w:r>
-              <w:rPr>
-                <w:noProof/>
-                <w:webHidden/>
-              </w:rPr>
-              <w:fldChar w:fldCharType="end"/>
-            </w:r>
-          </w:hyperlink>
-        </w:p>
-        <w:p>
-          <w:pPr>
-            <w:pStyle w:val="TOC3"/>
-            <w:tabs>
-              <w:tab w:val="right" w:leader="dot" w:pos="9016"/>
-            </w:tabs>
-            <w:rPr>
-              <w:rFonts w:eastAsiaTheme="minorEastAsia"/>
-              <w:noProof/>
-              <w:lang w:eastAsia="en-GB"/>
-            </w:rPr>
-          </w:pPr>
-          <w:hyperlink w:anchor="_Toc58764913" w:history="1">
-            <w:r>
-              <w:rPr>
-                <w:rStyle w:val="Hyperlink"/>
-                <w:noProof/>
-              </w:rPr>
-              <w:t>Active record?</w:t>
-            </w:r>
-            <w:r>
-              <w:rPr>
-                <w:noProof/>
-                <w:webHidden/>
-              </w:rPr>
-              <w:tab/>
-            </w:r>
-            <w:r>
-              <w:rPr>
-                <w:noProof/>
-                <w:webHidden/>
-              </w:rPr>
-              <w:fldChar w:fldCharType="begin"/>
-            </w:r>
-            <w:r>
-              <w:rPr>
-                <w:noProof/>
-                <w:webHidden/>
-              </w:rPr>
-              <w:instrText xml:space="preserve"> PAGEREF _Toc58764913 \h </w:instrText>
-            </w:r>
-            <w:r>
-              <w:rPr>
-                <w:noProof/>
-                <w:webHidden/>
-              </w:rPr>
-            </w:r>
-            <w:r>
-              <w:rPr>
-                <w:noProof/>
-                <w:webHidden/>
-              </w:rPr>
-              <w:fldChar w:fldCharType="separate"/>
-            </w:r>
-            <w:r>
-              <w:rPr>
-                <w:noProof/>
-                <w:webHidden/>
-              </w:rPr>
-              <w:t>2</w:t>
-            </w:r>
-            <w:r>
-              <w:rPr>
-                <w:noProof/>
-                <w:webHidden/>
-              </w:rPr>
-              <w:fldChar w:fldCharType="end"/>
-            </w:r>
-          </w:hyperlink>
-        </w:p>
-        <w:p>
-          <w:pPr>
-            <w:pStyle w:val="TOC3"/>
-            <w:tabs>
-              <w:tab w:val="right" w:leader="dot" w:pos="9016"/>
-            </w:tabs>
-            <w:rPr>
-              <w:rFonts w:eastAsiaTheme="minorEastAsia"/>
-              <w:noProof/>
-              <w:lang w:eastAsia="en-GB"/>
-            </w:rPr>
-          </w:pPr>
-          <w:hyperlink w:anchor="_Toc58764914" w:history="1">
-            <w:r>
-              <w:rPr>
-                <w:rStyle w:val="Hyperlink"/>
-                <w:noProof/>
-              </w:rPr>
-              <w:t>Data Mapper pattern?</w:t>
-            </w:r>
-            <w:r>
-              <w:rPr>
-                <w:noProof/>
-                <w:webHidden/>
-              </w:rPr>
-              <w:tab/>
-            </w:r>
-            <w:r>
-              <w:rPr>
-                <w:noProof/>
-                <w:webHidden/>
-              </w:rPr>
-              <w:fldChar w:fldCharType="begin"/>
-            </w:r>
-            <w:r>
-              <w:rPr>
-                <w:noProof/>
-                <w:webHidden/>
-              </w:rPr>
-              <w:instrText xml:space="preserve"> PAGEREF _Toc58764914 \h </w:instrText>
-            </w:r>
-            <w:r>
-              <w:rPr>
-                <w:noProof/>
-                <w:webHidden/>
-              </w:rPr>
-            </w:r>
-            <w:r>
-              <w:rPr>
-                <w:noProof/>
-                <w:webHidden/>
-              </w:rPr>
-              <w:fldChar w:fldCharType="separate"/>
-            </w:r>
-            <w:r>
-              <w:rPr>
-                <w:noProof/>
-                <w:webHidden/>
-              </w:rPr>
-              <w:t>2</w:t>
+              <w:t>3</w:t>
             </w:r>
             <w:r>
               <w:rPr>
@@ -1633,13 +1773,13 @@
               <w:lang w:eastAsia="en-GB"/>
             </w:rPr>
           </w:pPr>
-          <w:hyperlink w:anchor="_Toc58764915" w:history="1">
+          <w:hyperlink w:anchor="_Toc59643723" w:history="1">
             <w:r>
               <w:rPr>
                 <w:rStyle w:val="Hyperlink"/>
                 <w:noProof/>
               </w:rPr>
-              <w:t>Build</w:t>
+              <w:t>Future development opportunities</w:t>
             </w:r>
             <w:r>
               <w:rPr>
@@ -1660,7 +1800,7 @@
                 <w:noProof/>
                 <w:webHidden/>
               </w:rPr>
-              <w:instrText xml:space="preserve"> PAGEREF _Toc58764915 \h </w:instrText>
+              <w:instrText xml:space="preserve"> PAGEREF _Toc59643723 \h </w:instrText>
             </w:r>
             <w:r>
               <w:rPr>
@@ -1680,7 +1820,7 @@
                 <w:noProof/>
                 <w:webHidden/>
               </w:rPr>
-              <w:t>2</w:t>
+              <w:t>3</w:t>
             </w:r>
             <w:r>
               <w:rPr>
@@ -1703,13 +1843,13 @@
               <w:lang w:eastAsia="en-GB"/>
             </w:rPr>
           </w:pPr>
-          <w:hyperlink w:anchor="_Toc58764916" w:history="1">
+          <w:hyperlink w:anchor="_Toc59643724" w:history="1">
             <w:r>
               <w:rPr>
                 <w:rStyle w:val="Hyperlink"/>
                 <w:noProof/>
               </w:rPr>
-              <w:t>Testing &amp; Results</w:t>
+              <w:t>Conclusion</w:t>
             </w:r>
             <w:r>
               <w:rPr>
@@ -1730,7 +1870,7 @@
                 <w:noProof/>
                 <w:webHidden/>
               </w:rPr>
-              <w:instrText xml:space="preserve"> PAGEREF _Toc58764916 \h </w:instrText>
+              <w:instrText xml:space="preserve"> PAGEREF _Toc59643724 \h </w:instrText>
             </w:r>
             <w:r>
               <w:rPr>
@@ -1750,147 +1890,7 @@
                 <w:noProof/>
                 <w:webHidden/>
               </w:rPr>
-              <w:t>3</w:t>
-            </w:r>
-            <w:r>
-              <w:rPr>
-                <w:noProof/>
-                <w:webHidden/>
-              </w:rPr>
-              <w:fldChar w:fldCharType="end"/>
-            </w:r>
-          </w:hyperlink>
-        </w:p>
-        <w:p>
-          <w:pPr>
-            <w:pStyle w:val="TOC2"/>
-            <w:tabs>
-              <w:tab w:val="right" w:leader="dot" w:pos="9016"/>
-            </w:tabs>
-            <w:rPr>
-              <w:rFonts w:eastAsiaTheme="minorEastAsia"/>
-              <w:noProof/>
-              <w:lang w:eastAsia="en-GB"/>
-            </w:rPr>
-          </w:pPr>
-          <w:hyperlink w:anchor="_Toc58764917" w:history="1">
-            <w:r>
-              <w:rPr>
-                <w:rStyle w:val="Hyperlink"/>
-                <w:noProof/>
-              </w:rPr>
-              <w:t>JUnit tests</w:t>
-            </w:r>
-            <w:r>
-              <w:rPr>
-                <w:noProof/>
-                <w:webHidden/>
-              </w:rPr>
-              <w:tab/>
-            </w:r>
-            <w:r>
-              <w:rPr>
-                <w:noProof/>
-                <w:webHidden/>
-              </w:rPr>
-              <w:fldChar w:fldCharType="begin"/>
-            </w:r>
-            <w:r>
-              <w:rPr>
-                <w:noProof/>
-                <w:webHidden/>
-              </w:rPr>
-              <w:instrText xml:space="preserve"> PAGEREF _Toc58764917 \h </w:instrText>
-            </w:r>
-            <w:r>
-              <w:rPr>
-                <w:noProof/>
-                <w:webHidden/>
-              </w:rPr>
-            </w:r>
-            <w:r>
-              <w:rPr>
-                <w:noProof/>
-                <w:webHidden/>
-              </w:rPr>
-              <w:fldChar w:fldCharType="separate"/>
-            </w:r>
-            <w:r>
-              <w:rPr>
-                <w:noProof/>
-                <w:webHidden/>
-              </w:rPr>
-              <w:t>3</w:t>
-            </w:r>
-            <w:r>
-              <w:rPr>
-                <w:noProof/>
-                <w:webHidden/>
-              </w:rPr>
-              <w:fldChar w:fldCharType="end"/>
-            </w:r>
-          </w:hyperlink>
-        </w:p>
-        <w:p>
-          <w:pPr>
-            <w:pStyle w:val="TOC2"/>
-            <w:tabs>
-              <w:tab w:val="right" w:leader="dot" w:pos="9016"/>
-            </w:tabs>
-            <w:rPr>
-              <w:rFonts w:eastAsiaTheme="minorEastAsia"/>
-              <w:noProof/>
-              <w:lang w:eastAsia="en-GB"/>
-            </w:rPr>
-          </w:pPr>
-          <w:hyperlink w:anchor="_Toc58764918" w:history="1">
-            <w:r>
-              <w:rPr>
-                <w:rStyle w:val="Hyperlink"/>
-                <w:noProof/>
-              </w:rPr>
-              <w:t>Integration tests</w:t>
-            </w:r>
-            <w:r>
-              <w:rPr>
-                <w:noProof/>
-                <w:webHidden/>
-              </w:rPr>
-              <w:tab/>
-            </w:r>
-            <w:r>
-              <w:rPr>
-                <w:noProof/>
-                <w:webHidden/>
-              </w:rPr>
-              <w:fldChar w:fldCharType="begin"/>
-            </w:r>
-            <w:r>
-              <w:rPr>
-                <w:noProof/>
-                <w:webHidden/>
-              </w:rPr>
-              <w:instrText xml:space="preserve"> PAGEREF _Toc58764918 \h </w:instrText>
-            </w:r>
-            <w:r>
-              <w:rPr>
-                <w:noProof/>
-                <w:webHidden/>
-              </w:rPr>
-            </w:r>
-            <w:r>
-              <w:rPr>
-                <w:noProof/>
-                <w:webHidden/>
-              </w:rPr>
-              <w:fldChar w:fldCharType="separate"/>
-            </w:r>
-            <w:r>
-              <w:rPr>
-                <w:noProof/>
-                <w:webHidden/>
-              </w:rPr>
-              <w:t>3</w:t>
+              <w:t>4</w:t>
             </w:r>
             <w:r>
               <w:rPr>
@@ -1913,13 +1913,13 @@
               <w:lang w:eastAsia="en-GB"/>
             </w:rPr>
           </w:pPr>
-          <w:hyperlink w:anchor="_Toc58764919" w:history="1">
+          <w:hyperlink w:anchor="_Toc59643725" w:history="1">
             <w:r>
               <w:rPr>
                 <w:rStyle w:val="Hyperlink"/>
                 <w:noProof/>
               </w:rPr>
-              <w:t>Future development opportunities</w:t>
+              <w:t>Appendices</w:t>
             </w:r>
             <w:r>
               <w:rPr>
@@ -1940,7 +1940,7 @@
                 <w:noProof/>
                 <w:webHidden/>
               </w:rPr>
-              <w:instrText xml:space="preserve"> PAGEREF _Toc58764919 \h </w:instrText>
+              <w:instrText xml:space="preserve"> PAGEREF _Toc59643725 \h </w:instrText>
             </w:r>
             <w:r>
               <w:rPr>
@@ -1960,7 +1960,7 @@
                 <w:noProof/>
                 <w:webHidden/>
               </w:rPr>
-              <w:t>3</w:t>
+              <w:t>4</w:t>
             </w:r>
             <w:r>
               <w:rPr>
@@ -1983,13 +1983,13 @@
               <w:lang w:eastAsia="en-GB"/>
             </w:rPr>
           </w:pPr>
-          <w:hyperlink w:anchor="_Toc58764920" w:history="1">
+          <w:hyperlink w:anchor="_Toc59643726" w:history="1">
             <w:r>
               <w:rPr>
                 <w:rStyle w:val="Hyperlink"/>
                 <w:noProof/>
               </w:rPr>
-              <w:t>Conclusion</w:t>
+              <w:t>References</w:t>
             </w:r>
             <w:r>
               <w:rPr>
@@ -2010,147 +2010,7 @@
                 <w:noProof/>
                 <w:webHidden/>
               </w:rPr>
-              <w:instrText xml:space="preserve"> PAGEREF _Toc58764920 \h </w:instrText>
-            </w:r>
-            <w:r>
-              <w:rPr>
-                <w:noProof/>
-                <w:webHidden/>
-              </w:rPr>
-            </w:r>
-            <w:r>
-              <w:rPr>
-                <w:noProof/>
-                <w:webHidden/>
-              </w:rPr>
-              <w:fldChar w:fldCharType="separate"/>
-            </w:r>
-            <w:r>
-              <w:rPr>
-                <w:noProof/>
-                <w:webHidden/>
-              </w:rPr>
-              <w:t>3</w:t>
-            </w:r>
-            <w:r>
-              <w:rPr>
-                <w:noProof/>
-                <w:webHidden/>
-              </w:rPr>
-              <w:fldChar w:fldCharType="end"/>
-            </w:r>
-          </w:hyperlink>
-        </w:p>
-        <w:p>
-          <w:pPr>
-            <w:pStyle w:val="TOC1"/>
-            <w:tabs>
-              <w:tab w:val="right" w:leader="dot" w:pos="9016"/>
-            </w:tabs>
-            <w:rPr>
-              <w:rFonts w:eastAsiaTheme="minorEastAsia"/>
-              <w:noProof/>
-              <w:lang w:eastAsia="en-GB"/>
-            </w:rPr>
-          </w:pPr>
-          <w:hyperlink w:anchor="_Toc58764921" w:history="1">
-            <w:r>
-              <w:rPr>
-                <w:rStyle w:val="Hyperlink"/>
-                <w:noProof/>
-              </w:rPr>
-              <w:t>Appendices</w:t>
-            </w:r>
-            <w:r>
-              <w:rPr>
-                <w:noProof/>
-                <w:webHidden/>
-              </w:rPr>
-              <w:tab/>
-            </w:r>
-            <w:r>
-              <w:rPr>
-                <w:noProof/>
-                <w:webHidden/>
-              </w:rPr>
-              <w:fldChar w:fldCharType="begin"/>
-            </w:r>
-            <w:r>
-              <w:rPr>
-                <w:noProof/>
-                <w:webHidden/>
-              </w:rPr>
-              <w:instrText xml:space="preserve"> PAGEREF _Toc58764921 \h </w:instrText>
-            </w:r>
-            <w:r>
-              <w:rPr>
-                <w:noProof/>
-                <w:webHidden/>
-              </w:rPr>
-            </w:r>
-            <w:r>
-              <w:rPr>
-                <w:noProof/>
-                <w:webHidden/>
-              </w:rPr>
-              <w:fldChar w:fldCharType="separate"/>
-            </w:r>
-            <w:r>
-              <w:rPr>
-                <w:noProof/>
-                <w:webHidden/>
-              </w:rPr>
-              <w:t>4</w:t>
-            </w:r>
-            <w:r>
-              <w:rPr>
-                <w:noProof/>
-                <w:webHidden/>
-              </w:rPr>
-              <w:fldChar w:fldCharType="end"/>
-            </w:r>
-          </w:hyperlink>
-        </w:p>
-        <w:p>
-          <w:pPr>
-            <w:pStyle w:val="TOC1"/>
-            <w:tabs>
-              <w:tab w:val="right" w:leader="dot" w:pos="9016"/>
-            </w:tabs>
-            <w:rPr>
-              <w:rFonts w:eastAsiaTheme="minorEastAsia"/>
-              <w:noProof/>
-              <w:lang w:eastAsia="en-GB"/>
-            </w:rPr>
-          </w:pPr>
-          <w:hyperlink w:anchor="_Toc58764922" w:history="1">
-            <w:r>
-              <w:rPr>
-                <w:rStyle w:val="Hyperlink"/>
-                <w:noProof/>
-              </w:rPr>
-              <w:t>References</w:t>
-            </w:r>
-            <w:r>
-              <w:rPr>
-                <w:noProof/>
-                <w:webHidden/>
-              </w:rPr>
-              <w:tab/>
-            </w:r>
-            <w:r>
-              <w:rPr>
-                <w:noProof/>
-                <w:webHidden/>
-              </w:rPr>
-              <w:fldChar w:fldCharType="begin"/>
-            </w:r>
-            <w:r>
-              <w:rPr>
-                <w:noProof/>
-                <w:webHidden/>
-              </w:rPr>
-              <w:instrText xml:space="preserve"> PAGEREF _Toc58764922 \h </w:instrText>
+              <w:instrText xml:space="preserve"> PAGEREF _Toc59643726 \h </w:instrText>
             </w:r>
             <w:r>
               <w:rPr>
@@ -2266,7 +2126,7 @@
       <w:pPr>
         <w:pStyle w:val="Heading1"/>
       </w:pPr>
-      <w:bookmarkStart w:id="0" w:name="_Toc58764903"/>
+      <w:bookmarkStart w:id="0" w:name="_Toc59643709"/>
       <w:r>
         <w:lastRenderedPageBreak/>
         <w:t>Introduction</w:t>
@@ -2347,12 +2207,15 @@
       <w:pPr>
         <w:pStyle w:val="Heading1"/>
       </w:pPr>
-      <w:bookmarkStart w:id="1" w:name="_Toc58764904"/>
+      <w:bookmarkStart w:id="1" w:name="_Toc59643710"/>
       <w:r>
         <w:t>Design</w:t>
       </w:r>
       <w:r>
         <w:t xml:space="preserve"> </w:t>
+      </w:r>
+      <w:r>
+        <w:t xml:space="preserve">and Build </w:t>
       </w:r>
       <w:r>
         <w:rPr>
@@ -2390,7 +2253,7 @@
       <w:pPr>
         <w:pStyle w:val="Heading2"/>
       </w:pPr>
-      <w:bookmarkStart w:id="2" w:name="_Toc58764905"/>
+      <w:bookmarkStart w:id="2" w:name="_Toc59643711"/>
       <w:r>
         <w:t>Choices made</w:t>
       </w:r>
@@ -2439,15 +2302,7 @@
         <w:t>View</w:t>
       </w:r>
       <w:r>
-        <w:t xml:space="preserve"> is the web tier with </w:t>
-      </w:r>
-      <w:proofErr w:type="spellStart"/>
-      <w:r>
-        <w:t>xhtml</w:t>
-      </w:r>
-      <w:proofErr w:type="spellEnd"/>
-      <w:r>
-        <w:t xml:space="preserve"> files and templates including CSS and other visual components.</w:t>
+        <w:t xml:space="preserve"> is the web tier with xhtml files and templates including CSS and other visual components.</w:t>
       </w:r>
     </w:p>
     <w:p>
@@ -2491,14 +2346,12 @@
         </w:rPr>
         <w:t>(Talk about why the front controller isn’t/</w:t>
       </w:r>
-      <w:proofErr w:type="spellStart"/>
       <w:r>
         <w:rPr>
           <w:highlight w:val="yellow"/>
         </w:rPr>
-        <w:t>cant</w:t>
-      </w:r>
-      <w:proofErr w:type="spellEnd"/>
+        <w:t>cannot</w:t>
+      </w:r>
       <w:r>
         <w:rPr>
           <w:highlight w:val="yellow"/>
@@ -2511,7 +2364,7 @@
       <w:pPr>
         <w:pStyle w:val="Heading3"/>
       </w:pPr>
-      <w:bookmarkStart w:id="3" w:name="_Toc58764906"/>
+      <w:bookmarkStart w:id="3" w:name="_Toc59643712"/>
       <w:r>
         <w:t>Filter</w:t>
       </w:r>
@@ -2528,15 +2381,7 @@
         <w:t>Providing a white list of resources that can be accessed by users that do not</w:t>
       </w:r>
       <w:r>
-        <w:t xml:space="preserve"> satisfy the logged in requirement, including the logo, CSS files, the </w:t>
-      </w:r>
-      <w:proofErr w:type="spellStart"/>
-      <w:r>
-        <w:t>xhtml</w:t>
-      </w:r>
-      <w:proofErr w:type="spellEnd"/>
-      <w:r>
-        <w:t xml:space="preserve"> pages and templates but to leave the remaining, un-specified files as restricted to keep unauthorised users outside of the system.</w:t>
+        <w:t xml:space="preserve"> satisfy the logged in requirement, including the logo, CSS files, the xhtml pages and templates but to leave the remaining, un-specified files as restricted to keep unauthorised users outside of the system.</w:t>
       </w:r>
     </w:p>
     <w:p/>
@@ -2544,26 +2389,14 @@
       <w:pPr>
         <w:pStyle w:val="Heading3"/>
       </w:pPr>
-      <w:bookmarkStart w:id="4" w:name="_Toc58764907"/>
-      <w:r>
-        <w:t>Validator message and messages for data entry forms</w:t>
+      <w:bookmarkStart w:id="4" w:name="_Toc59643713"/>
+      <w:r>
+        <w:t>Design patterns</w:t>
+      </w:r>
+      <w:r>
+        <w:t xml:space="preserve"> used</w:t>
       </w:r>
       <w:bookmarkEnd w:id="4"/>
-    </w:p>
-    <w:p/>
-    <w:p/>
-    <w:p>
-      <w:pPr>
-        <w:pStyle w:val="Heading3"/>
-      </w:pPr>
-      <w:bookmarkStart w:id="5" w:name="_Toc58764908"/>
-      <w:r>
-        <w:t>Design patterns</w:t>
-      </w:r>
-      <w:r>
-        <w:t xml:space="preserve"> used</w:t>
-      </w:r>
-      <w:bookmarkEnd w:id="5"/>
     </w:p>
     <w:p>
       <w:r>
@@ -2602,7 +2435,6 @@
           <w:b/>
           <w:bCs/>
         </w:rPr>
-        <w:lastRenderedPageBreak/>
         <w:t>Table</w:t>
       </w:r>
       <w:r>
@@ -2661,6 +2493,7 @@
           <w:b/>
           <w:bCs/>
         </w:rPr>
+        <w:lastRenderedPageBreak/>
         <w:t>Factory pattern</w:t>
       </w:r>
       <w:r>
@@ -2676,26 +2509,10 @@
         <w:t>what is command factory?</w:t>
       </w:r>
       <w:r>
-        <w:t xml:space="preserve"> Although </w:t>
-      </w:r>
-      <w:proofErr w:type="spellStart"/>
-      <w:r>
-        <w:t>its</w:t>
-      </w:r>
-      <w:proofErr w:type="spellEnd"/>
-      <w:r>
-        <w:t xml:space="preserve"> possible to use a single command factory for the entire application, the commands have been split into one factory per user type to allow greater readability and scalability for future development to remove irrelevant commands from the list being worked on, further reducing the chance of breakages elsewhere in the system.</w:t>
-      </w:r>
-      <w:r>
-        <w:t xml:space="preserve"> Although this requires more dependency injection as a </w:t>
-      </w:r>
-      <w:proofErr w:type="spellStart"/>
-      <w:r>
-        <w:t>trade off</w:t>
-      </w:r>
-      <w:proofErr w:type="spellEnd"/>
-      <w:r>
-        <w:t xml:space="preserve"> where some beans may require access to multiple command factory files to complete their required tasks.</w:t>
+        <w:t xml:space="preserve"> Although its possible to use a single command factory for the entire application, the commands have been split into one factory per user type to allow greater readability and scalability for future development to remove irrelevant commands from the list being worked on, further reducing the chance of breakages elsewhere in the system.</w:t>
+      </w:r>
+      <w:r>
+        <w:t xml:space="preserve"> Although this requires more dependency injection as a trade off where some beans may require access to multiple command factory files to complete their required tasks.</w:t>
       </w:r>
     </w:p>
     <w:p>
@@ -2737,14 +2554,32 @@
     </w:p>
     <w:p/>
     <w:p>
+      <w:r>
+        <w:t>Any troubles when building</w:t>
+      </w:r>
+      <w:r>
+        <w:t>? Design patterns</w:t>
+      </w:r>
+      <w:r>
+        <w:t xml:space="preserve">, libraries, dependency </w:t>
+      </w:r>
+      <w:r>
+        <w:t>injection?</w:t>
+      </w:r>
+      <w:r>
+        <w:t xml:space="preserve"> …</w:t>
+      </w:r>
+    </w:p>
+    <w:p/>
+    <w:p>
       <w:pPr>
         <w:pStyle w:val="Heading2"/>
       </w:pPr>
-      <w:bookmarkStart w:id="6" w:name="_Toc58764909"/>
+      <w:bookmarkStart w:id="5" w:name="_Toc59643714"/>
       <w:r>
         <w:t>Alternative design strategies</w:t>
       </w:r>
-      <w:bookmarkEnd w:id="6"/>
+      <w:bookmarkEnd w:id="5"/>
     </w:p>
     <w:p>
       <w:r>
@@ -2771,25 +2606,25 @@
       <w:pPr>
         <w:pStyle w:val="Heading3"/>
       </w:pPr>
-      <w:bookmarkStart w:id="7" w:name="_Toc58764910"/>
+      <w:bookmarkStart w:id="6" w:name="_Toc59643715"/>
       <w:r>
         <w:t>Session beans</w:t>
       </w:r>
       <w:r>
         <w:t xml:space="preserve"> (enterprise java beans (EJB) here? )</w:t>
       </w:r>
-      <w:bookmarkEnd w:id="7"/>
+      <w:bookmarkEnd w:id="6"/>
     </w:p>
     <w:p/>
     <w:p>
       <w:pPr>
         <w:pStyle w:val="Heading3"/>
       </w:pPr>
-      <w:bookmarkStart w:id="8" w:name="_Toc58764911"/>
+      <w:bookmarkStart w:id="7" w:name="_Toc59643716"/>
       <w:r>
         <w:t>Java persistence API</w:t>
       </w:r>
-      <w:bookmarkEnd w:id="8"/>
+      <w:bookmarkEnd w:id="7"/>
     </w:p>
     <w:p>
       <w:r>
@@ -2801,22 +2636,22 @@
       <w:pPr>
         <w:pStyle w:val="Heading3"/>
       </w:pPr>
-      <w:bookmarkStart w:id="9" w:name="_Toc58764912"/>
+      <w:bookmarkStart w:id="8" w:name="_Toc59643717"/>
       <w:r>
         <w:t>Java Messaging Service</w:t>
       </w:r>
-      <w:bookmarkEnd w:id="9"/>
+      <w:bookmarkEnd w:id="8"/>
     </w:p>
     <w:p/>
     <w:p>
       <w:pPr>
         <w:pStyle w:val="Heading3"/>
       </w:pPr>
-      <w:bookmarkStart w:id="10" w:name="_Toc58764913"/>
+      <w:bookmarkStart w:id="9" w:name="_Toc59643718"/>
       <w:r>
         <w:t>Active record?</w:t>
       </w:r>
-      <w:bookmarkEnd w:id="10"/>
+      <w:bookmarkEnd w:id="9"/>
       <w:r>
         <w:t xml:space="preserve"> </w:t>
       </w:r>
@@ -2826,51 +2661,41 @@
       <w:pPr>
         <w:pStyle w:val="Heading3"/>
       </w:pPr>
-      <w:bookmarkStart w:id="11" w:name="_Toc58764914"/>
+      <w:bookmarkStart w:id="10" w:name="_Toc59643719"/>
       <w:r>
         <w:t>Data Mapper pattern?</w:t>
       </w:r>
-      <w:bookmarkEnd w:id="11"/>
-    </w:p>
-    <w:p/>
-    <w:p/>
-    <w:p>
-      <w:pPr>
-        <w:pStyle w:val="Heading1"/>
-      </w:pPr>
-      <w:bookmarkStart w:id="12" w:name="_Toc58764915"/>
-      <w:r>
-        <w:t>Build</w:t>
-      </w:r>
-      <w:bookmarkEnd w:id="12"/>
-    </w:p>
-    <w:p>
-      <w:r>
-        <w:t xml:space="preserve">Any troubles when </w:t>
-      </w:r>
-      <w:r>
-        <w:t>building, libraries, dependency injection?, …</w:t>
-      </w:r>
+      <w:bookmarkEnd w:id="10"/>
     </w:p>
     <w:p/>
     <w:p/>
     <w:p/>
     <w:p/>
+    <w:p/>
     <w:p>
       <w:pPr>
         <w:pStyle w:val="Heading1"/>
       </w:pPr>
-      <w:bookmarkStart w:id="13" w:name="_Toc58764916"/>
+      <w:bookmarkStart w:id="11" w:name="_Toc59643720"/>
       <w:r>
         <w:t xml:space="preserve">Testing &amp; </w:t>
       </w:r>
       <w:r>
         <w:t>Results</w:t>
       </w:r>
-      <w:bookmarkEnd w:id="13"/>
-    </w:p>
-    <w:p>
-      <w:r>
+      <w:bookmarkEnd w:id="11"/>
+    </w:p>
+    <w:p>
+      <w:r>
+        <w:t>I have</w:t>
+      </w:r>
+      <w:r>
+        <w:t xml:space="preserve"> used black box testing with a combination of automated unit tests and integration tests, some of which must be carried out manually due to required dependency injection.</w:t>
+      </w:r>
+    </w:p>
+    <w:p>
+      <w:r>
+        <w:lastRenderedPageBreak/>
         <w:t>Include results from testing</w:t>
       </w:r>
       <w:r>
@@ -2904,17 +2729,32 @@
         <w:t>Automated testing of classes with dependency injection have been omitted for this project for simplicity as they would have failed or been much more complex to prepare and set up.</w:t>
       </w:r>
     </w:p>
-    <w:p/>
+    <w:p>
+      <w:r>
+        <w:t xml:space="preserve">All boundary and invalid test cases are tested in isolation to ensure one error </w:t>
+      </w:r>
+      <w:r>
+        <w:t>does not</w:t>
+      </w:r>
+      <w:r>
+        <w:t xml:space="preserve"> mask another and that all situations are accounted for prior to release to production.</w:t>
+      </w:r>
+    </w:p>
+    <w:p>
+      <w:r>
+        <w:t>Each test is independent of all other tests without dependency to allow to be run out of sequence or in part, both saving time and reducing complexity, allowing the developer to isolate problem areas and fix bug much more easily.</w:t>
+      </w:r>
+    </w:p>
     <w:p/>
     <w:p>
       <w:pPr>
         <w:pStyle w:val="Heading2"/>
       </w:pPr>
-      <w:bookmarkStart w:id="14" w:name="_Toc58764917"/>
+      <w:bookmarkStart w:id="12" w:name="_Toc59643721"/>
       <w:r>
         <w:t>JUnit tests</w:t>
       </w:r>
-      <w:bookmarkEnd w:id="14"/>
+      <w:bookmarkEnd w:id="12"/>
     </w:p>
     <w:p>
       <w:r>
@@ -2930,11 +2770,11 @@
       <w:pPr>
         <w:pStyle w:val="Heading2"/>
       </w:pPr>
-      <w:bookmarkStart w:id="15" w:name="_Toc58764918"/>
+      <w:bookmarkStart w:id="13" w:name="_Toc59643722"/>
       <w:r>
         <w:t>Integration tests</w:t>
       </w:r>
-      <w:bookmarkEnd w:id="15"/>
+      <w:bookmarkEnd w:id="13"/>
     </w:p>
     <w:p>
       <w:r>
@@ -2942,16 +2782,29 @@
       </w:r>
     </w:p>
     <w:p/>
+    <w:p>
+      <w:pPr>
+        <w:pStyle w:val="Heading2"/>
+      </w:pPr>
+      <w:r>
+        <w:t>Manual tests</w:t>
+      </w:r>
+    </w:p>
+    <w:p>
+      <w:r>
+        <w:t>For tests that must be carried out manually due to dependency injection of some beans.</w:t>
+      </w:r>
+    </w:p>
     <w:p/>
     <w:p>
       <w:pPr>
         <w:pStyle w:val="Heading1"/>
       </w:pPr>
-      <w:bookmarkStart w:id="16" w:name="_Toc58764919"/>
+      <w:bookmarkStart w:id="14" w:name="_Toc59643723"/>
       <w:r>
         <w:t>Future development opportunities</w:t>
       </w:r>
-      <w:bookmarkEnd w:id="16"/>
+      <w:bookmarkEnd w:id="14"/>
     </w:p>
     <w:p>
       <w:r>
@@ -2960,6 +2813,17 @@
     </w:p>
     <w:p>
       <w:r>
+        <w:t>Much better validation, including checks for if a user/parcel already exists in the DB to prevent duplicate records</w:t>
+      </w:r>
+      <w:r>
+        <w:t xml:space="preserve"> being added</w:t>
+      </w:r>
+      <w:r>
+        <w:t>.</w:t>
+      </w:r>
+    </w:p>
+    <w:p>
+      <w:r>
         <w:t>Make use of session beans + java persistence API</w:t>
       </w:r>
       <w:r>
@@ -2981,33 +2845,22 @@
     </w:p>
     <w:p>
       <w:r>
-        <w:t xml:space="preserve">Enhanced testing should be investigated using tools including </w:t>
-      </w:r>
-      <w:proofErr w:type="spellStart"/>
-      <w:r>
-        <w:t>JSFUnit</w:t>
-      </w:r>
-      <w:proofErr w:type="spellEnd"/>
-      <w:r>
-        <w:t xml:space="preserve"> or Mockito which will allow automated testing of classes which have injections by processing the files as if they are mocks of the real object instead of its literal representation within the system. This will allow more coverage of the entire system, increasing confidence that it functions correctly when initially releasing or applying updates.</w:t>
-      </w:r>
-    </w:p>
-    <w:p>
-      <w:r>
-        <w:t xml:space="preserve">A </w:t>
-      </w:r>
-      <w:proofErr w:type="spellStart"/>
-      <w:r>
-        <w:t>parcels.timesSold</w:t>
-      </w:r>
-      <w:proofErr w:type="spellEnd"/>
-      <w:r>
-        <w:t xml:space="preserve"> column could be added to keep a total number of times a parcel has been added to an order, this will enable metrics of most popular parcels and their customers within the system.</w:t>
-      </w:r>
-    </w:p>
-    <w:p>
-      <w:r>
         <w:lastRenderedPageBreak/>
+        <w:t>Full implementation of validator message and messages for incorrect data entry/failed validation checks. Currently an application error is thrown in erroneous input, it would be more professional to catch these and display meaningful error messages to guide the user.</w:t>
+      </w:r>
+    </w:p>
+    <w:p>
+      <w:r>
+        <w:t>Enhanced testing should be investigated using tools including JSFUnit or Mockito which will allow automated testing of classes which have injections by processing the files as if they are mocks of the real object instead of its literal representation within the system. This will allow more coverage of the entire system, increasing confidence that it functions correctly when initially releasing or applying updates.</w:t>
+      </w:r>
+    </w:p>
+    <w:p>
+      <w:r>
+        <w:t>A parcels.timesSold column could be added to keep a total number of times a parcel has been added to an order, this will enable metrics of most popular parcels and their customers within the system.</w:t>
+      </w:r>
+    </w:p>
+    <w:p>
+      <w:r>
         <w:t>Perform calculation of sub-total weight per line item and total weight of order to add a delivery charge based on overall weight using a database lookup with pre-set prices per weight range.</w:t>
       </w:r>
     </w:p>
@@ -3020,11 +2873,11 @@
       <w:pPr>
         <w:pStyle w:val="Heading1"/>
       </w:pPr>
-      <w:bookmarkStart w:id="17" w:name="_Toc58764920"/>
+      <w:bookmarkStart w:id="15" w:name="_Toc59643724"/>
       <w:r>
         <w:t>Conclusion</w:t>
       </w:r>
-      <w:bookmarkEnd w:id="17"/>
+      <w:bookmarkEnd w:id="15"/>
     </w:p>
     <w:p>
       <w:r>
@@ -3065,11 +2918,11 @@
       <w:pPr>
         <w:pStyle w:val="Heading1"/>
       </w:pPr>
-      <w:bookmarkStart w:id="18" w:name="_Toc58764921"/>
+      <w:bookmarkStart w:id="16" w:name="_Toc59643725"/>
       <w:r>
         <w:t>Appendices</w:t>
       </w:r>
-      <w:bookmarkEnd w:id="18"/>
+      <w:bookmarkEnd w:id="16"/>
     </w:p>
     <w:p>
       <w:r>
@@ -3105,7 +2958,7 @@
         <w:pStyle w:val="Heading1"/>
       </w:pPr>
     </w:p>
-    <w:bookmarkStart w:id="19" w:name="_Toc58764922" w:displacedByCustomXml="next"/>
+    <w:bookmarkStart w:id="17" w:name="_Toc59643726" w:displacedByCustomXml="next"/>
     <w:sdt>
       <w:sdtPr>
         <w:rPr>
@@ -3129,7 +2982,7 @@
           <w:r>
             <w:t>References</w:t>
           </w:r>
-          <w:bookmarkEnd w:id="19"/>
+          <w:bookmarkEnd w:id="17"/>
         </w:p>
         <w:sdt>
           <w:sdtPr>

</xml_diff>

<commit_message>
fix git, large file caused issues...
</commit_message>
<xml_diff>
--- a/docs/AndreasLearmonth-ParcelTracker-Report.docx
+++ b/docs/AndreasLearmonth-ParcelTracker-Report.docx
@@ -785,7 +785,7 @@
           <w:r>
             <w:fldChar w:fldCharType="separate"/>
           </w:r>
-          <w:hyperlink w:anchor="_Toc60146700" w:history="1">
+          <w:hyperlink w:anchor="_Toc60247307" w:history="1">
             <w:r>
               <w:rPr>
                 <w:rStyle w:val="Hyperlink"/>
@@ -812,7 +812,7 @@
                 <w:noProof/>
                 <w:webHidden/>
               </w:rPr>
-              <w:instrText xml:space="preserve"> PAGEREF _Toc60146700 \h </w:instrText>
+              <w:instrText xml:space="preserve"> PAGEREF _Toc60247307 \h </w:instrText>
             </w:r>
             <w:r>
               <w:rPr>
@@ -855,21 +855,13 @@
               <w:lang w:eastAsia="en-GB"/>
             </w:rPr>
           </w:pPr>
-          <w:hyperlink w:anchor="_Toc60146701" w:history="1">
+          <w:hyperlink w:anchor="_Toc60247308" w:history="1">
             <w:r>
               <w:rPr>
                 <w:rStyle w:val="Hyperlink"/>
                 <w:noProof/>
               </w:rPr>
-              <w:t xml:space="preserve">Design and Build </w:t>
-            </w:r>
-            <w:r>
-              <w:rPr>
-                <w:rStyle w:val="Hyperlink"/>
-                <w:noProof/>
-                <w:highlight w:val="yellow"/>
-              </w:rPr>
-              <w:t>(300 words) (include references to back up my descriptions of tools)</w:t>
+              <w:t>Design and Build</w:t>
             </w:r>
             <w:r>
               <w:rPr>
@@ -890,7 +882,7 @@
                 <w:noProof/>
                 <w:webHidden/>
               </w:rPr>
-              <w:instrText xml:space="preserve"> PAGEREF _Toc60146701 \h </w:instrText>
+              <w:instrText xml:space="preserve"> PAGEREF _Toc60247308 \h </w:instrText>
             </w:r>
             <w:r>
               <w:rPr>
@@ -933,7 +925,7 @@
               <w:lang w:eastAsia="en-GB"/>
             </w:rPr>
           </w:pPr>
-          <w:hyperlink w:anchor="_Toc60146702" w:history="1">
+          <w:hyperlink w:anchor="_Toc60247309" w:history="1">
             <w:r>
               <w:rPr>
                 <w:rStyle w:val="Hyperlink"/>
@@ -960,7 +952,7 @@
                 <w:noProof/>
                 <w:webHidden/>
               </w:rPr>
-              <w:instrText xml:space="preserve"> PAGEREF _Toc60146702 \h </w:instrText>
+              <w:instrText xml:space="preserve"> PAGEREF _Toc60247309 \h </w:instrText>
             </w:r>
             <w:r>
               <w:rPr>
@@ -1003,13 +995,13 @@
               <w:lang w:eastAsia="en-GB"/>
             </w:rPr>
           </w:pPr>
-          <w:hyperlink w:anchor="_Toc60146703" w:history="1">
+          <w:hyperlink w:anchor="_Toc60247310" w:history="1">
             <w:r>
               <w:rPr>
                 <w:rStyle w:val="Hyperlink"/>
                 <w:noProof/>
               </w:rPr>
-              <w:t>Database</w:t>
+              <w:t>Revision control</w:t>
             </w:r>
             <w:r>
               <w:rPr>
@@ -1030,7 +1022,7 @@
                 <w:noProof/>
                 <w:webHidden/>
               </w:rPr>
-              <w:instrText xml:space="preserve"> PAGEREF _Toc60146703 \h </w:instrText>
+              <w:instrText xml:space="preserve"> PAGEREF _Toc60247310 \h </w:instrText>
             </w:r>
             <w:r>
               <w:rPr>
@@ -1073,13 +1065,13 @@
               <w:lang w:eastAsia="en-GB"/>
             </w:rPr>
           </w:pPr>
-          <w:hyperlink w:anchor="_Toc60146704" w:history="1">
+          <w:hyperlink w:anchor="_Toc60247311" w:history="1">
             <w:r>
               <w:rPr>
                 <w:rStyle w:val="Hyperlink"/>
                 <w:noProof/>
               </w:rPr>
-              <w:t>Model View Controller (MVC)</w:t>
+              <w:t>Database</w:t>
             </w:r>
             <w:r>
               <w:rPr>
@@ -1100,7 +1092,7 @@
                 <w:noProof/>
                 <w:webHidden/>
               </w:rPr>
-              <w:instrText xml:space="preserve"> PAGEREF _Toc60146704 \h </w:instrText>
+              <w:instrText xml:space="preserve"> PAGEREF _Toc60247311 \h </w:instrText>
             </w:r>
             <w:r>
               <w:rPr>
@@ -1143,13 +1135,13 @@
               <w:lang w:eastAsia="en-GB"/>
             </w:rPr>
           </w:pPr>
-          <w:hyperlink w:anchor="_Toc60146705" w:history="1">
+          <w:hyperlink w:anchor="_Toc60247312" w:history="1">
             <w:r>
               <w:rPr>
                 <w:rStyle w:val="Hyperlink"/>
                 <w:noProof/>
               </w:rPr>
-              <w:t>Filter</w:t>
+              <w:t>Model View Controller (MVC)</w:t>
             </w:r>
             <w:r>
               <w:rPr>
@@ -1170,7 +1162,7 @@
                 <w:noProof/>
                 <w:webHidden/>
               </w:rPr>
-              <w:instrText xml:space="preserve"> PAGEREF _Toc60146705 \h </w:instrText>
+              <w:instrText xml:space="preserve"> PAGEREF _Toc60247312 \h </w:instrText>
             </w:r>
             <w:r>
               <w:rPr>
@@ -1190,7 +1182,7 @@
                 <w:noProof/>
                 <w:webHidden/>
               </w:rPr>
-              <w:t>2</w:t>
+              <w:t>1</w:t>
             </w:r>
             <w:r>
               <w:rPr>
@@ -1213,13 +1205,13 @@
               <w:lang w:eastAsia="en-GB"/>
             </w:rPr>
           </w:pPr>
-          <w:hyperlink w:anchor="_Toc60146706" w:history="1">
+          <w:hyperlink w:anchor="_Toc60247313" w:history="1">
             <w:r>
               <w:rPr>
                 <w:rStyle w:val="Hyperlink"/>
                 <w:noProof/>
               </w:rPr>
-              <w:t>Design pattern 1: DTO pattern, data transfer object</w:t>
+              <w:t>Filter</w:t>
             </w:r>
             <w:r>
               <w:rPr>
@@ -1240,7 +1232,7 @@
                 <w:noProof/>
                 <w:webHidden/>
               </w:rPr>
-              <w:instrText xml:space="preserve"> PAGEREF _Toc60146706 \h </w:instrText>
+              <w:instrText xml:space="preserve"> PAGEREF _Toc60247313 \h </w:instrText>
             </w:r>
             <w:r>
               <w:rPr>
@@ -1260,7 +1252,7 @@
                 <w:noProof/>
                 <w:webHidden/>
               </w:rPr>
-              <w:t>2</w:t>
+              <w:t>1</w:t>
             </w:r>
             <w:r>
               <w:rPr>
@@ -1283,28 +1275,13 @@
               <w:lang w:eastAsia="en-GB"/>
             </w:rPr>
           </w:pPr>
-          <w:hyperlink w:anchor="_Toc60146707" w:history="1">
+          <w:hyperlink w:anchor="_Toc60247314" w:history="1">
             <w:r>
               <w:rPr>
                 <w:rStyle w:val="Hyperlink"/>
                 <w:noProof/>
               </w:rPr>
-              <w:t xml:space="preserve">Design pattern 2: </w:t>
-            </w:r>
-            <w:r>
-              <w:rPr>
-                <w:rStyle w:val="Hyperlink"/>
-                <w:noProof/>
-                <w:highlight w:val="yellow"/>
-              </w:rPr>
-              <w:t>Table/view</w:t>
-            </w:r>
-            <w:r>
-              <w:rPr>
-                <w:rStyle w:val="Hyperlink"/>
-                <w:noProof/>
-              </w:rPr>
-              <w:t xml:space="preserve"> data gateway pattern</w:t>
+              <w:t>Design pattern 1: Data Transfer Object (DTO) pattern</w:t>
             </w:r>
             <w:r>
               <w:rPr>
@@ -1325,7 +1302,7 @@
                 <w:noProof/>
                 <w:webHidden/>
               </w:rPr>
-              <w:instrText xml:space="preserve"> PAGEREF _Toc60146707 \h </w:instrText>
+              <w:instrText xml:space="preserve"> PAGEREF _Toc60247314 \h </w:instrText>
             </w:r>
             <w:r>
               <w:rPr>
@@ -1345,7 +1322,7 @@
                 <w:noProof/>
                 <w:webHidden/>
               </w:rPr>
-              <w:t>2</w:t>
+              <w:t>1</w:t>
             </w:r>
             <w:r>
               <w:rPr>
@@ -1368,13 +1345,13 @@
               <w:lang w:eastAsia="en-GB"/>
             </w:rPr>
           </w:pPr>
-          <w:hyperlink w:anchor="_Toc60146708" w:history="1">
+          <w:hyperlink w:anchor="_Toc60247315" w:history="1">
             <w:r>
               <w:rPr>
                 <w:rStyle w:val="Hyperlink"/>
                 <w:noProof/>
               </w:rPr>
-              <w:t>Design pattern 3: Factory pattern</w:t>
+              <w:t>Design pattern 2: Table/view data gateway pattern</w:t>
             </w:r>
             <w:r>
               <w:rPr>
@@ -1395,7 +1372,7 @@
                 <w:noProof/>
                 <w:webHidden/>
               </w:rPr>
-              <w:instrText xml:space="preserve"> PAGEREF _Toc60146708 \h </w:instrText>
+              <w:instrText xml:space="preserve"> PAGEREF _Toc60247315 \h </w:instrText>
             </w:r>
             <w:r>
               <w:rPr>
@@ -1438,13 +1415,13 @@
               <w:lang w:eastAsia="en-GB"/>
             </w:rPr>
           </w:pPr>
-          <w:hyperlink w:anchor="_Toc60146709" w:history="1">
+          <w:hyperlink w:anchor="_Toc60247316" w:history="1">
             <w:r>
               <w:rPr>
                 <w:rStyle w:val="Hyperlink"/>
                 <w:noProof/>
               </w:rPr>
-              <w:t>Design pattern 4: Command pattern</w:t>
+              <w:t>Design pattern 3: Factory pattern</w:t>
             </w:r>
             <w:r>
               <w:rPr>
@@ -1465,7 +1442,7 @@
                 <w:noProof/>
                 <w:webHidden/>
               </w:rPr>
-              <w:instrText xml:space="preserve"> PAGEREF _Toc60146709 \h </w:instrText>
+              <w:instrText xml:space="preserve"> PAGEREF _Toc60247316 \h </w:instrText>
             </w:r>
             <w:r>
               <w:rPr>
@@ -1508,12 +1485,82 @@
               <w:lang w:eastAsia="en-GB"/>
             </w:rPr>
           </w:pPr>
-          <w:hyperlink w:anchor="_Toc60146710" w:history="1">
+          <w:hyperlink w:anchor="_Toc60247317" w:history="1">
             <w:r>
               <w:rPr>
                 <w:rStyle w:val="Hyperlink"/>
                 <w:noProof/>
               </w:rPr>
+              <w:t>Design pattern 4: Command pattern</w:t>
+            </w:r>
+            <w:r>
+              <w:rPr>
+                <w:noProof/>
+                <w:webHidden/>
+              </w:rPr>
+              <w:tab/>
+            </w:r>
+            <w:r>
+              <w:rPr>
+                <w:noProof/>
+                <w:webHidden/>
+              </w:rPr>
+              <w:fldChar w:fldCharType="begin"/>
+            </w:r>
+            <w:r>
+              <w:rPr>
+                <w:noProof/>
+                <w:webHidden/>
+              </w:rPr>
+              <w:instrText xml:space="preserve"> PAGEREF _Toc60247317 \h </w:instrText>
+            </w:r>
+            <w:r>
+              <w:rPr>
+                <w:noProof/>
+                <w:webHidden/>
+              </w:rPr>
+            </w:r>
+            <w:r>
+              <w:rPr>
+                <w:noProof/>
+                <w:webHidden/>
+              </w:rPr>
+              <w:fldChar w:fldCharType="separate"/>
+            </w:r>
+            <w:r>
+              <w:rPr>
+                <w:noProof/>
+                <w:webHidden/>
+              </w:rPr>
+              <w:t>2</w:t>
+            </w:r>
+            <w:r>
+              <w:rPr>
+                <w:noProof/>
+                <w:webHidden/>
+              </w:rPr>
+              <w:fldChar w:fldCharType="end"/>
+            </w:r>
+          </w:hyperlink>
+        </w:p>
+        <w:p>
+          <w:pPr>
+            <w:pStyle w:val="TOC3"/>
+            <w:tabs>
+              <w:tab w:val="right" w:leader="dot" w:pos="9016"/>
+            </w:tabs>
+            <w:rPr>
+              <w:rFonts w:eastAsiaTheme="minorEastAsia"/>
+              <w:noProof/>
+              <w:lang w:eastAsia="en-GB"/>
+            </w:rPr>
+          </w:pPr>
+          <w:hyperlink w:anchor="_Toc60247318" w:history="1">
+            <w:r>
+              <w:rPr>
+                <w:rStyle w:val="Hyperlink"/>
+                <w:noProof/>
+              </w:rPr>
               <w:t>Design pattern 5: Façade pattern</w:t>
             </w:r>
             <w:r>
@@ -1535,7 +1582,7 @@
                 <w:noProof/>
                 <w:webHidden/>
               </w:rPr>
-              <w:instrText xml:space="preserve"> PAGEREF _Toc60146710 \h </w:instrText>
+              <w:instrText xml:space="preserve"> PAGEREF _Toc60247318 \h </w:instrText>
             </w:r>
             <w:r>
               <w:rPr>
@@ -1578,7 +1625,7 @@
               <w:lang w:eastAsia="en-GB"/>
             </w:rPr>
           </w:pPr>
-          <w:hyperlink w:anchor="_Toc60146711" w:history="1">
+          <w:hyperlink w:anchor="_Toc60247319" w:history="1">
             <w:r>
               <w:rPr>
                 <w:rStyle w:val="Hyperlink"/>
@@ -1605,7 +1652,7 @@
                 <w:noProof/>
                 <w:webHidden/>
               </w:rPr>
-              <w:instrText xml:space="preserve"> PAGEREF _Toc60146711 \h </w:instrText>
+              <w:instrText xml:space="preserve"> PAGEREF _Toc60247319 \h </w:instrText>
             </w:r>
             <w:r>
               <w:rPr>
@@ -1625,7 +1672,7 @@
                 <w:noProof/>
                 <w:webHidden/>
               </w:rPr>
-              <w:t>3</w:t>
+              <w:t>2</w:t>
             </w:r>
             <w:r>
               <w:rPr>
@@ -1648,7 +1695,7 @@
               <w:lang w:eastAsia="en-GB"/>
             </w:rPr>
           </w:pPr>
-          <w:hyperlink w:anchor="_Toc60146712" w:history="1">
+          <w:hyperlink w:anchor="_Toc60247320" w:history="1">
             <w:r>
               <w:rPr>
                 <w:rStyle w:val="Hyperlink"/>
@@ -1675,7 +1722,7 @@
                 <w:noProof/>
                 <w:webHidden/>
               </w:rPr>
-              <w:instrText xml:space="preserve"> PAGEREF _Toc60146712 \h </w:instrText>
+              <w:instrText xml:space="preserve"> PAGEREF _Toc60247320 \h </w:instrText>
             </w:r>
             <w:r>
               <w:rPr>
@@ -1695,7 +1742,7 @@
                 <w:noProof/>
                 <w:webHidden/>
               </w:rPr>
-              <w:t>3</w:t>
+              <w:t>2</w:t>
             </w:r>
             <w:r>
               <w:rPr>
@@ -1718,13 +1765,13 @@
               <w:lang w:eastAsia="en-GB"/>
             </w:rPr>
           </w:pPr>
-          <w:hyperlink w:anchor="_Toc60146713" w:history="1">
+          <w:hyperlink w:anchor="_Toc60247321" w:history="1">
             <w:r>
               <w:rPr>
                 <w:rStyle w:val="Hyperlink"/>
                 <w:noProof/>
               </w:rPr>
-              <w:t>Java persistence API</w:t>
+              <w:t>Java persistence API (JPA)</w:t>
             </w:r>
             <w:r>
               <w:rPr>
@@ -1745,7 +1792,7 @@
                 <w:noProof/>
                 <w:webHidden/>
               </w:rPr>
-              <w:instrText xml:space="preserve"> PAGEREF _Toc60146713 \h </w:instrText>
+              <w:instrText xml:space="preserve"> PAGEREF _Toc60247321 \h </w:instrText>
             </w:r>
             <w:r>
               <w:rPr>
@@ -1765,147 +1812,7 @@
                 <w:noProof/>
                 <w:webHidden/>
               </w:rPr>
-              <w:t>3</w:t>
-            </w:r>
-            <w:r>
-              <w:rPr>
-                <w:noProof/>
-                <w:webHidden/>
-              </w:rPr>
-              <w:fldChar w:fldCharType="end"/>
-            </w:r>
-          </w:hyperlink>
-        </w:p>
-        <w:p>
-          <w:pPr>
-            <w:pStyle w:val="TOC3"/>
-            <w:tabs>
-              <w:tab w:val="right" w:leader="dot" w:pos="9016"/>
-            </w:tabs>
-            <w:rPr>
-              <w:rFonts w:eastAsiaTheme="minorEastAsia"/>
-              <w:noProof/>
-              <w:lang w:eastAsia="en-GB"/>
-            </w:rPr>
-          </w:pPr>
-          <w:hyperlink w:anchor="_Toc60146714" w:history="1">
-            <w:r>
-              <w:rPr>
-                <w:rStyle w:val="Hyperlink"/>
-                <w:noProof/>
-              </w:rPr>
-              <w:t>Active record?</w:t>
-            </w:r>
-            <w:r>
-              <w:rPr>
-                <w:noProof/>
-                <w:webHidden/>
-              </w:rPr>
-              <w:tab/>
-            </w:r>
-            <w:r>
-              <w:rPr>
-                <w:noProof/>
-                <w:webHidden/>
-              </w:rPr>
-              <w:fldChar w:fldCharType="begin"/>
-            </w:r>
-            <w:r>
-              <w:rPr>
-                <w:noProof/>
-                <w:webHidden/>
-              </w:rPr>
-              <w:instrText xml:space="preserve"> PAGEREF _Toc60146714 \h </w:instrText>
-            </w:r>
-            <w:r>
-              <w:rPr>
-                <w:noProof/>
-                <w:webHidden/>
-              </w:rPr>
-            </w:r>
-            <w:r>
-              <w:rPr>
-                <w:noProof/>
-                <w:webHidden/>
-              </w:rPr>
-              <w:fldChar w:fldCharType="separate"/>
-            </w:r>
-            <w:r>
-              <w:rPr>
-                <w:noProof/>
-                <w:webHidden/>
-              </w:rPr>
-              <w:t>3</w:t>
-            </w:r>
-            <w:r>
-              <w:rPr>
-                <w:noProof/>
-                <w:webHidden/>
-              </w:rPr>
-              <w:fldChar w:fldCharType="end"/>
-            </w:r>
-          </w:hyperlink>
-        </w:p>
-        <w:p>
-          <w:pPr>
-            <w:pStyle w:val="TOC3"/>
-            <w:tabs>
-              <w:tab w:val="right" w:leader="dot" w:pos="9016"/>
-            </w:tabs>
-            <w:rPr>
-              <w:rFonts w:eastAsiaTheme="minorEastAsia"/>
-              <w:noProof/>
-              <w:lang w:eastAsia="en-GB"/>
-            </w:rPr>
-          </w:pPr>
-          <w:hyperlink w:anchor="_Toc60146715" w:history="1">
-            <w:r>
-              <w:rPr>
-                <w:rStyle w:val="Hyperlink"/>
-                <w:noProof/>
-              </w:rPr>
-              <w:t>Data Mapper pattern?</w:t>
-            </w:r>
-            <w:r>
-              <w:rPr>
-                <w:noProof/>
-                <w:webHidden/>
-              </w:rPr>
-              <w:tab/>
-            </w:r>
-            <w:r>
-              <w:rPr>
-                <w:noProof/>
-                <w:webHidden/>
-              </w:rPr>
-              <w:fldChar w:fldCharType="begin"/>
-            </w:r>
-            <w:r>
-              <w:rPr>
-                <w:noProof/>
-                <w:webHidden/>
-              </w:rPr>
-              <w:instrText xml:space="preserve"> PAGEREF _Toc60146715 \h </w:instrText>
-            </w:r>
-            <w:r>
-              <w:rPr>
-                <w:noProof/>
-                <w:webHidden/>
-              </w:rPr>
-            </w:r>
-            <w:r>
-              <w:rPr>
-                <w:noProof/>
-                <w:webHidden/>
-              </w:rPr>
-              <w:fldChar w:fldCharType="separate"/>
-            </w:r>
-            <w:r>
-              <w:rPr>
-                <w:noProof/>
-                <w:webHidden/>
-              </w:rPr>
-              <w:t>3</w:t>
+              <w:t>2</w:t>
             </w:r>
             <w:r>
               <w:rPr>
@@ -1928,7 +1835,7 @@
               <w:lang w:eastAsia="en-GB"/>
             </w:rPr>
           </w:pPr>
-          <w:hyperlink w:anchor="_Toc60146716" w:history="1">
+          <w:hyperlink w:anchor="_Toc60247322" w:history="1">
             <w:r>
               <w:rPr>
                 <w:rStyle w:val="Hyperlink"/>
@@ -1955,7 +1862,7 @@
                 <w:noProof/>
                 <w:webHidden/>
               </w:rPr>
-              <w:instrText xml:space="preserve"> PAGEREF _Toc60146716 \h </w:instrText>
+              <w:instrText xml:space="preserve"> PAGEREF _Toc60247322 \h </w:instrText>
             </w:r>
             <w:r>
               <w:rPr>
@@ -1975,7 +1882,7 @@
                 <w:noProof/>
                 <w:webHidden/>
               </w:rPr>
-              <w:t>3</w:t>
+              <w:t>2</w:t>
             </w:r>
             <w:r>
               <w:rPr>
@@ -1998,21 +1905,13 @@
               <w:lang w:eastAsia="en-GB"/>
             </w:rPr>
           </w:pPr>
-          <w:hyperlink w:anchor="_Toc60146717" w:history="1">
+          <w:hyperlink w:anchor="_Toc60247323" w:history="1">
             <w:r>
               <w:rPr>
                 <w:rStyle w:val="Hyperlink"/>
                 <w:noProof/>
               </w:rPr>
-              <w:t xml:space="preserve">Future development opportunities </w:t>
-            </w:r>
-            <w:r>
-              <w:rPr>
-                <w:rStyle w:val="Hyperlink"/>
-                <w:noProof/>
-                <w:highlight w:val="yellow"/>
-              </w:rPr>
-              <w:t>(150 words)</w:t>
+              <w:t>Future development opportunities</w:t>
             </w:r>
             <w:r>
               <w:rPr>
@@ -2033,7 +1932,7 @@
                 <w:noProof/>
                 <w:webHidden/>
               </w:rPr>
-              <w:instrText xml:space="preserve"> PAGEREF _Toc60146717 \h </w:instrText>
+              <w:instrText xml:space="preserve"> PAGEREF _Toc60247323 \h </w:instrText>
             </w:r>
             <w:r>
               <w:rPr>
@@ -2053,7 +1952,7 @@
                 <w:noProof/>
                 <w:webHidden/>
               </w:rPr>
-              <w:t>4</w:t>
+              <w:t>3</w:t>
             </w:r>
             <w:r>
               <w:rPr>
@@ -2076,7 +1975,7 @@
               <w:lang w:eastAsia="en-GB"/>
             </w:rPr>
           </w:pPr>
-          <w:hyperlink w:anchor="_Toc60146718" w:history="1">
+          <w:hyperlink w:anchor="_Toc60247324" w:history="1">
             <w:r>
               <w:rPr>
                 <w:rStyle w:val="Hyperlink"/>
@@ -2103,7 +2002,7 @@
                 <w:noProof/>
                 <w:webHidden/>
               </w:rPr>
-              <w:instrText xml:space="preserve"> PAGEREF _Toc60146718 \h </w:instrText>
+              <w:instrText xml:space="preserve"> PAGEREF _Toc60247324 \h </w:instrText>
             </w:r>
             <w:r>
               <w:rPr>
@@ -2123,7 +2022,7 @@
                 <w:noProof/>
                 <w:webHidden/>
               </w:rPr>
-              <w:t>4</w:t>
+              <w:t>3</w:t>
             </w:r>
             <w:r>
               <w:rPr>
@@ -2146,7 +2045,7 @@
               <w:lang w:eastAsia="en-GB"/>
             </w:rPr>
           </w:pPr>
-          <w:hyperlink w:anchor="_Toc60146719" w:history="1">
+          <w:hyperlink w:anchor="_Toc60247325" w:history="1">
             <w:r>
               <w:rPr>
                 <w:rStyle w:val="Hyperlink"/>
@@ -2173,7 +2072,7 @@
                 <w:noProof/>
                 <w:webHidden/>
               </w:rPr>
-              <w:instrText xml:space="preserve"> PAGEREF _Toc60146719 \h </w:instrText>
+              <w:instrText xml:space="preserve"> PAGEREF _Toc60247325 \h </w:instrText>
             </w:r>
             <w:r>
               <w:rPr>
@@ -2193,7 +2092,7 @@
                 <w:noProof/>
                 <w:webHidden/>
               </w:rPr>
-              <w:t>4</w:t>
+              <w:t>3</w:t>
             </w:r>
             <w:r>
               <w:rPr>
@@ -2216,7 +2115,7 @@
               <w:lang w:eastAsia="en-GB"/>
             </w:rPr>
           </w:pPr>
-          <w:hyperlink w:anchor="_Toc60146720" w:history="1">
+          <w:hyperlink w:anchor="_Toc60247326" w:history="1">
             <w:r>
               <w:rPr>
                 <w:rStyle w:val="Hyperlink"/>
@@ -2243,7 +2142,7 @@
                 <w:noProof/>
                 <w:webHidden/>
               </w:rPr>
-              <w:instrText xml:space="preserve"> PAGEREF _Toc60146720 \h </w:instrText>
+              <w:instrText xml:space="preserve"> PAGEREF _Toc60247326 \h </w:instrText>
             </w:r>
             <w:r>
               <w:rPr>
@@ -2263,7 +2162,7 @@
                 <w:noProof/>
                 <w:webHidden/>
               </w:rPr>
-              <w:t>4</w:t>
+              <w:t>3</w:t>
             </w:r>
             <w:r>
               <w:rPr>
@@ -2286,7 +2185,7 @@
               <w:lang w:eastAsia="en-GB"/>
             </w:rPr>
           </w:pPr>
-          <w:hyperlink w:anchor="_Toc60146721" w:history="1">
+          <w:hyperlink w:anchor="_Toc60247327" w:history="1">
             <w:r>
               <w:rPr>
                 <w:rStyle w:val="Hyperlink"/>
@@ -2313,7 +2212,7 @@
                 <w:noProof/>
                 <w:webHidden/>
               </w:rPr>
-              <w:instrText xml:space="preserve"> PAGEREF _Toc60146721 \h </w:instrText>
+              <w:instrText xml:space="preserve"> PAGEREF _Toc60247327 \h </w:instrText>
             </w:r>
             <w:r>
               <w:rPr>
@@ -2333,7 +2232,7 @@
                 <w:noProof/>
                 <w:webHidden/>
               </w:rPr>
-              <w:t>5</w:t>
+              <w:t>4</w:t>
             </w:r>
             <w:r>
               <w:rPr>
@@ -2356,13 +2255,13 @@
               <w:lang w:eastAsia="en-GB"/>
             </w:rPr>
           </w:pPr>
-          <w:hyperlink w:anchor="_Toc60146722" w:history="1">
+          <w:hyperlink w:anchor="_Toc60247328" w:history="1">
             <w:r>
               <w:rPr>
                 <w:rStyle w:val="Hyperlink"/>
                 <w:noProof/>
               </w:rPr>
-              <w:t>Appendices</w:t>
+              <w:t>References</w:t>
             </w:r>
             <w:r>
               <w:rPr>
@@ -2383,7 +2282,7 @@
                 <w:noProof/>
                 <w:webHidden/>
               </w:rPr>
-              <w:instrText xml:space="preserve"> PAGEREF _Toc60146722 \h </w:instrText>
+              <w:instrText xml:space="preserve"> PAGEREF _Toc60247328 \h </w:instrText>
             </w:r>
             <w:r>
               <w:rPr>
@@ -2403,7 +2302,7 @@
                 <w:noProof/>
                 <w:webHidden/>
               </w:rPr>
-              <w:t>5</w:t>
+              <w:t>4</w:t>
             </w:r>
             <w:r>
               <w:rPr>
@@ -2426,13 +2325,13 @@
               <w:lang w:eastAsia="en-GB"/>
             </w:rPr>
           </w:pPr>
-          <w:hyperlink w:anchor="_Toc60146723" w:history="1">
+          <w:hyperlink w:anchor="_Toc60247329" w:history="1">
             <w:r>
               <w:rPr>
                 <w:rStyle w:val="Hyperlink"/>
                 <w:noProof/>
               </w:rPr>
-              <w:t>References</w:t>
+              <w:t>Appendices</w:t>
             </w:r>
             <w:r>
               <w:rPr>
@@ -2453,7 +2352,147 @@
                 <w:noProof/>
                 <w:webHidden/>
               </w:rPr>
-              <w:instrText xml:space="preserve"> PAGEREF _Toc60146723 \h </w:instrText>
+              <w:instrText xml:space="preserve"> PAGEREF _Toc60247329 \h </w:instrText>
+            </w:r>
+            <w:r>
+              <w:rPr>
+                <w:noProof/>
+                <w:webHidden/>
+              </w:rPr>
+            </w:r>
+            <w:r>
+              <w:rPr>
+                <w:noProof/>
+                <w:webHidden/>
+              </w:rPr>
+              <w:fldChar w:fldCharType="separate"/>
+            </w:r>
+            <w:r>
+              <w:rPr>
+                <w:noProof/>
+                <w:webHidden/>
+              </w:rPr>
+              <w:t>5</w:t>
+            </w:r>
+            <w:r>
+              <w:rPr>
+                <w:noProof/>
+                <w:webHidden/>
+              </w:rPr>
+              <w:fldChar w:fldCharType="end"/>
+            </w:r>
+          </w:hyperlink>
+        </w:p>
+        <w:p>
+          <w:pPr>
+            <w:pStyle w:val="TOC2"/>
+            <w:tabs>
+              <w:tab w:val="right" w:leader="dot" w:pos="9016"/>
+            </w:tabs>
+            <w:rPr>
+              <w:rFonts w:eastAsiaTheme="minorEastAsia"/>
+              <w:noProof/>
+              <w:lang w:eastAsia="en-GB"/>
+            </w:rPr>
+          </w:pPr>
+          <w:hyperlink w:anchor="_Toc60247330" w:history="1">
+            <w:r>
+              <w:rPr>
+                <w:rStyle w:val="Hyperlink"/>
+                <w:noProof/>
+              </w:rPr>
+              <w:t>Appendix A Design documents</w:t>
+            </w:r>
+            <w:r>
+              <w:rPr>
+                <w:noProof/>
+                <w:webHidden/>
+              </w:rPr>
+              <w:tab/>
+            </w:r>
+            <w:r>
+              <w:rPr>
+                <w:noProof/>
+                <w:webHidden/>
+              </w:rPr>
+              <w:fldChar w:fldCharType="begin"/>
+            </w:r>
+            <w:r>
+              <w:rPr>
+                <w:noProof/>
+                <w:webHidden/>
+              </w:rPr>
+              <w:instrText xml:space="preserve"> PAGEREF _Toc60247330 \h </w:instrText>
+            </w:r>
+            <w:r>
+              <w:rPr>
+                <w:noProof/>
+                <w:webHidden/>
+              </w:rPr>
+            </w:r>
+            <w:r>
+              <w:rPr>
+                <w:noProof/>
+                <w:webHidden/>
+              </w:rPr>
+              <w:fldChar w:fldCharType="separate"/>
+            </w:r>
+            <w:r>
+              <w:rPr>
+                <w:noProof/>
+                <w:webHidden/>
+              </w:rPr>
+              <w:t>5</w:t>
+            </w:r>
+            <w:r>
+              <w:rPr>
+                <w:noProof/>
+                <w:webHidden/>
+              </w:rPr>
+              <w:fldChar w:fldCharType="end"/>
+            </w:r>
+          </w:hyperlink>
+        </w:p>
+        <w:p>
+          <w:pPr>
+            <w:pStyle w:val="TOC2"/>
+            <w:tabs>
+              <w:tab w:val="right" w:leader="dot" w:pos="9016"/>
+            </w:tabs>
+            <w:rPr>
+              <w:rFonts w:eastAsiaTheme="minorEastAsia"/>
+              <w:noProof/>
+              <w:lang w:eastAsia="en-GB"/>
+            </w:rPr>
+          </w:pPr>
+          <w:hyperlink w:anchor="_Toc60247331" w:history="1">
+            <w:r>
+              <w:rPr>
+                <w:rStyle w:val="Hyperlink"/>
+                <w:noProof/>
+              </w:rPr>
+              <w:t>Appendix B Test plan</w:t>
+            </w:r>
+            <w:r>
+              <w:rPr>
+                <w:noProof/>
+                <w:webHidden/>
+              </w:rPr>
+              <w:tab/>
+            </w:r>
+            <w:r>
+              <w:rPr>
+                <w:noProof/>
+                <w:webHidden/>
+              </w:rPr>
+              <w:fldChar w:fldCharType="begin"/>
+            </w:r>
+            <w:r>
+              <w:rPr>
+                <w:noProof/>
+                <w:webHidden/>
+              </w:rPr>
+              <w:instrText xml:space="preserve"> PAGEREF _Toc60247331 \h </w:instrText>
             </w:r>
             <w:r>
               <w:rPr>
@@ -2523,7 +2562,7 @@
       <w:pPr>
         <w:pStyle w:val="Heading1"/>
       </w:pPr>
-      <w:bookmarkStart w:id="0" w:name="_Toc60146700"/>
+      <w:bookmarkStart w:id="0" w:name="_Toc60247307"/>
       <w:r>
         <w:lastRenderedPageBreak/>
         <w:t>Introduction</w:t>
@@ -2600,12 +2639,11 @@
         <w:t>.</w:t>
       </w:r>
     </w:p>
-    <w:p/>
     <w:p>
       <w:pPr>
         <w:pStyle w:val="Heading1"/>
       </w:pPr>
-      <w:bookmarkStart w:id="1" w:name="_Toc60146701"/>
+      <w:bookmarkStart w:id="1" w:name="_Toc60247308"/>
       <w:r>
         <w:t>Design</w:t>
       </w:r>
@@ -2613,299 +2651,612 @@
         <w:t xml:space="preserve"> </w:t>
       </w:r>
       <w:r>
-        <w:t xml:space="preserve">and Build </w:t>
-      </w:r>
-      <w:r>
-        <w:rPr>
-          <w:highlight w:val="yellow"/>
-        </w:rPr>
-        <w:t>(</w:t>
-      </w:r>
-      <w:r>
-        <w:rPr>
-          <w:highlight w:val="yellow"/>
-        </w:rPr>
-        <w:t>300</w:t>
-      </w:r>
-      <w:r>
-        <w:rPr>
-          <w:highlight w:val="yellow"/>
-        </w:rPr>
-        <w:t xml:space="preserve"> words</w:t>
-      </w:r>
-      <w:r>
-        <w:rPr>
-          <w:highlight w:val="yellow"/>
-        </w:rPr>
-        <w:t xml:space="preserve">) </w:t>
-      </w:r>
-      <w:r>
-        <w:rPr>
-          <w:highlight w:val="yellow"/>
-        </w:rPr>
-        <w:t>(</w:t>
-      </w:r>
-      <w:r>
-        <w:rPr>
-          <w:highlight w:val="yellow"/>
-        </w:rPr>
-        <w:t>inc</w:t>
-      </w:r>
-      <w:r>
-        <w:rPr>
-          <w:highlight w:val="yellow"/>
-        </w:rPr>
-        <w:t>lude</w:t>
-      </w:r>
-      <w:r>
-        <w:rPr>
-          <w:highlight w:val="yellow"/>
-        </w:rPr>
-        <w:t xml:space="preserve"> references to back up my descriptions of tools</w:t>
-      </w:r>
-      <w:r>
-        <w:rPr>
-          <w:highlight w:val="yellow"/>
-        </w:rPr>
-        <w:t>)</w:t>
+        <w:t>and Build</w:t>
       </w:r>
       <w:bookmarkEnd w:id="1"/>
+    </w:p>
+    <w:p>
+      <w:r>
+        <w:t>The d</w:t>
+      </w:r>
+      <w:r>
+        <w:t>esign and build of this application are wholly consistent with the design document (</w:t>
+      </w:r>
+      <w:r>
+        <w:t>Appendix A</w:t>
+      </w:r>
+      <w:r>
+        <w:t>) which</w:t>
+      </w:r>
+      <w:r>
+        <w:t xml:space="preserve"> include</w:t>
+      </w:r>
+      <w:r>
+        <w:t>s</w:t>
+      </w:r>
+      <w:r>
+        <w:t xml:space="preserve"> consideration for use cases from the specification, activity diagrams, the analysis model, class diagram which also accurately represents the</w:t>
+      </w:r>
+      <w:r>
+        <w:t xml:space="preserve"> later explained</w:t>
+      </w:r>
+      <w:r>
+        <w:t xml:space="preserve"> design patterns used, sequence diagrams and the entity relationship diagram. This document was produced early in the development process to ensure consistency within the application and to avoid deviating from the requirements.</w:t>
+      </w:r>
     </w:p>
     <w:p>
       <w:pPr>
         <w:pStyle w:val="Heading2"/>
       </w:pPr>
-    </w:p>
-    <w:p>
-      <w:r>
-        <w:t xml:space="preserve">The design and build of this application are wholly consistent with the design document </w:t>
-      </w:r>
-      <w:r>
-        <w:rPr>
-          <w:highlight w:val="magenta"/>
-        </w:rPr>
-        <w:t>(</w:t>
-      </w:r>
-      <w:r>
-        <w:rPr>
-          <w:highlight w:val="magenta"/>
-        </w:rPr>
-        <w:t>fig.</w:t>
-      </w:r>
-      <w:r>
-        <w:rPr>
-          <w:highlight w:val="magenta"/>
-        </w:rPr>
+      <w:bookmarkStart w:id="2" w:name="_Toc60247309"/>
+      <w:r>
+        <w:t>Choices made</w:t>
+      </w:r>
+      <w:bookmarkEnd w:id="2"/>
+    </w:p>
+    <w:p>
+      <w:pPr>
+        <w:pStyle w:val="Heading3"/>
+      </w:pPr>
+      <w:bookmarkStart w:id="3" w:name="_Toc60247310"/>
+      <w:r>
+        <w:t>Revision control</w:t>
+      </w:r>
+      <w:bookmarkEnd w:id="3"/>
+    </w:p>
+    <w:p>
+      <w:r>
+        <w:t>GitHub has been used for source control on this project to help mitigate risk of loss of work and to allow rollbacks of un-successful implementation as well as clarity on progress made over time to ensure timely completion of milestones.</w:t>
+      </w:r>
+    </w:p>
+    <w:p>
+      <w:pPr>
+        <w:pStyle w:val="Heading3"/>
+      </w:pPr>
+      <w:bookmarkStart w:id="4" w:name="_Toc60247311"/>
+      <w:r>
+        <w:t>Database</w:t>
+      </w:r>
+      <w:bookmarkEnd w:id="4"/>
+    </w:p>
+    <w:p>
+      <w:r>
+        <w:t xml:space="preserve">The database design is </w:t>
+      </w:r>
+      <w:r>
+        <w:t>complex but manageable and highly scalable allowing future additions to complement the overall system without negatively impacting the existing areas.</w:t>
+      </w:r>
+      <w:r>
+        <w:t xml:space="preserve"> Making use of 7 tables with 4 one-to-many relationships and 10 foreign keys set up, </w:t>
+      </w:r>
+      <w:r>
+        <w:t>all</w:t>
+      </w:r>
+      <w:r>
+        <w:t xml:space="preserve"> the required data can be stored, acting as the central storage of the application, accessible by a series of SQL statements.</w:t>
+      </w:r>
+    </w:p>
+    <w:p>
+      <w:pPr>
+        <w:pStyle w:val="Heading3"/>
+      </w:pPr>
+      <w:bookmarkStart w:id="5" w:name="_Toc60247312"/>
+      <w:r>
+        <w:t>Model View Controller (MVC)</w:t>
+      </w:r>
+      <w:bookmarkEnd w:id="5"/>
+      <w:r>
+        <w:t xml:space="preserve"> </w:t>
+      </w:r>
+    </w:p>
+    <w:p>
+      <w:r>
+        <w:t xml:space="preserve">The application has been split into its functional components being the view, </w:t>
+      </w:r>
+      <w:r>
+        <w:t>model,</w:t>
+      </w:r>
+      <w:r>
+        <w:t xml:space="preserve"> and controller. Where the view is the web tier including all xhtml files and templates including CSS and other visual components. The model contains the business logic to ensure business </w:t>
+      </w:r>
+      <w:r>
+        <w:t xml:space="preserve">level rules are enforced throughout the application along with being responsible for communicating with and manipulating the database(s) attached to the system. The controller in this </w:t>
+      </w:r>
+      <w:r>
+        <w:t>application was handled by Java Server Faces where the action requested by the client is automatically processed</w:t>
+      </w:r>
+      <w:r>
+        <w:t xml:space="preserve"> through</w:t>
+      </w:r>
+      <w:r>
+        <w:t xml:space="preserve"> the model and redirects the user to the specified view without developer interaction.</w:t>
+      </w:r>
+    </w:p>
+    <w:p>
+      <w:pPr>
+        <w:pStyle w:val="Heading3"/>
+      </w:pPr>
+      <w:bookmarkStart w:id="6" w:name="_Toc60247313"/>
+      <w:r>
+        <w:t>Filter</w:t>
+      </w:r>
+      <w:bookmarkEnd w:id="6"/>
+    </w:p>
+    <w:p>
+      <w:r>
+        <w:t xml:space="preserve">A filter was added to handle user logins and restricts access by </w:t>
+      </w:r>
+      <w:r>
+        <w:t>reviewing</w:t>
+      </w:r>
+      <w:r>
+        <w:t xml:space="preserve"> a white list of resources that can be accessed by users that do not</w:t>
+      </w:r>
+      <w:r>
+        <w:t xml:space="preserve"> satisfy the </w:t>
+      </w:r>
+      <w:r>
+        <w:t xml:space="preserve">“is </w:t>
+      </w:r>
+      <w:r>
+        <w:t>logged in</w:t>
+      </w:r>
+      <w:r>
+        <w:t>”</w:t>
+      </w:r>
+      <w:r>
+        <w:t xml:space="preserve"> requirement, including the logo, CSS files, the xhtml pages and templates but to leave the remaining, un-specified files as restricted to keep unauthorised users outside of the system</w:t>
+      </w:r>
+      <w:r>
+        <w:t xml:space="preserve"> until they have logged in with valid credentials</w:t>
+      </w:r>
+      <w:r>
+        <w:t>.</w:t>
+      </w:r>
+    </w:p>
+    <w:p>
+      <w:pPr>
+        <w:pStyle w:val="Heading3"/>
+      </w:pPr>
+      <w:bookmarkStart w:id="7" w:name="_Toc60247314"/>
+      <w:r>
+        <w:t xml:space="preserve">Design pattern 1: </w:t>
+      </w:r>
+      <w:r>
+        <w:t>Data Transfer Object (</w:t>
+      </w:r>
+      <w:r>
+        <w:t>DTO</w:t>
+      </w:r>
+      <w:r>
         <w:t>)</w:t>
       </w:r>
       <w:r>
-        <w:t xml:space="preserve"> which include consideration for use cases from the specification, activity diagrams, the analysis model, class diagram which also accurately represents the design patterns used, sequence diagrams and the entity relationship diagram. This document was produced early in the development process to ensure consistency within the application and to avoid deviating from the requirements.</w:t>
+        <w:t xml:space="preserve"> pattern</w:t>
+      </w:r>
+      <w:bookmarkEnd w:id="7"/>
+    </w:p>
+    <w:p>
+      <w:r>
+        <w:t xml:space="preserve">This </w:t>
+      </w:r>
+      <w:r>
+        <w:t xml:space="preserve">serializable </w:t>
+      </w:r>
+      <w:r>
+        <w:t>object handles the transfer of data for this specific object type within the system and enforces its validity of data and completeness</w:t>
+      </w:r>
+      <w:r>
+        <w:t xml:space="preserve"> </w:t>
+      </w:r>
+      <w:sdt>
+        <w:sdtPr>
+          <w:id w:val="-1165170346"/>
+          <w:citation/>
+        </w:sdtPr>
+        <w:sdtEndPr/>
+        <w:sdtContent>
+          <w:r>
+            <w:fldChar w:fldCharType="begin"/>
+          </w:r>
+          <w:r>
+            <w:rPr>
+              <w:lang w:val="en-US"/>
+            </w:rPr>
+            <w:instrText xml:space="preserve"> CITATION Mar03 \l 1033 </w:instrText>
+          </w:r>
+          <w:r>
+            <w:fldChar w:fldCharType="separate"/>
+          </w:r>
+          <w:r>
+            <w:rPr>
+              <w:noProof/>
+              <w:lang w:val="en-US"/>
+            </w:rPr>
+            <w:t>(Fowler, Data Transfer Object (EAA Catalog), 2003)</w:t>
+          </w:r>
+          <w:r>
+            <w:fldChar w:fldCharType="end"/>
+          </w:r>
+        </w:sdtContent>
+      </w:sdt>
+      <w:r>
+        <w:t>.</w:t>
+      </w:r>
+    </w:p>
+    <w:p>
+      <w:pPr>
+        <w:pStyle w:val="Heading3"/>
+      </w:pPr>
+      <w:bookmarkStart w:id="8" w:name="_Toc60247315"/>
+      <w:r>
+        <w:lastRenderedPageBreak/>
+        <w:t xml:space="preserve">Design pattern 2: </w:t>
+      </w:r>
+      <w:r>
+        <w:t>Table</w:t>
+      </w:r>
+      <w:r>
+        <w:t>/view</w:t>
+      </w:r>
+      <w:r>
+        <w:t xml:space="preserve"> </w:t>
+      </w:r>
+      <w:r>
+        <w:t xml:space="preserve">data </w:t>
+      </w:r>
+      <w:r>
+        <w:t>gateway pattern</w:t>
+      </w:r>
+      <w:bookmarkEnd w:id="8"/>
+    </w:p>
+    <w:p>
+      <w:r>
+        <w:t>Acting</w:t>
+      </w:r>
+      <w:r>
+        <w:t xml:space="preserve"> as an interface between the application and the database through use of CRUD methods and usually a series of additional find methods specific to the application.</w:t>
+      </w:r>
+      <w:r>
+        <w:t xml:space="preserve"> </w:t>
+      </w:r>
+      <w:r>
+        <w:t>Typically,</w:t>
+      </w:r>
+      <w:r>
+        <w:t xml:space="preserve"> one table data gateway class exists per table or one view gateway class per one or more tables in the database and all SQL for the application </w:t>
+      </w:r>
+      <w:r>
+        <w:t>should</w:t>
+      </w:r>
+      <w:r>
+        <w:t xml:space="preserve"> reside in these classes</w:t>
+      </w:r>
+      <w:r>
+        <w:t xml:space="preserve"> </w:t>
+      </w:r>
+      <w:sdt>
+        <w:sdtPr>
+          <w:id w:val="491530731"/>
+          <w:citation/>
+        </w:sdtPr>
+        <w:sdtEndPr/>
+        <w:sdtContent>
+          <w:r>
+            <w:fldChar w:fldCharType="begin"/>
+          </w:r>
+          <w:r>
+            <w:rPr>
+              <w:lang w:val="en-US"/>
+            </w:rPr>
+            <w:instrText xml:space="preserve"> CITATION Mar \l 1033 </w:instrText>
+          </w:r>
+          <w:r>
+            <w:fldChar w:fldCharType="separate"/>
+          </w:r>
+          <w:r>
+            <w:rPr>
+              <w:noProof/>
+              <w:lang w:val="en-US"/>
+            </w:rPr>
+            <w:t>(Fowler, Table Data Gateway (EAA Catalog), n.d.)</w:t>
+          </w:r>
+          <w:r>
+            <w:fldChar w:fldCharType="end"/>
+          </w:r>
+        </w:sdtContent>
+      </w:sdt>
+      <w:r>
+        <w:t>.</w:t>
+      </w:r>
+      <w:r>
+        <w:t xml:space="preserve"> A view data gateway pattern was used in this application.</w:t>
+      </w:r>
+    </w:p>
+    <w:p>
+      <w:pPr>
+        <w:pStyle w:val="Heading3"/>
+      </w:pPr>
+      <w:bookmarkStart w:id="9" w:name="_Toc60247316"/>
+      <w:r>
+        <w:t xml:space="preserve">Design pattern 3: </w:t>
+      </w:r>
+      <w:r>
+        <w:t>Factory pattern</w:t>
+      </w:r>
+      <w:bookmarkEnd w:id="9"/>
+    </w:p>
+    <w:p>
+      <w:r>
+        <w:t>A factory is useful when a client can make a variety of requests and the developer requires a method of directing the correct resources to fulfil the request</w:t>
+      </w:r>
+      <w:r>
+        <w:t xml:space="preserve"> </w:t>
+      </w:r>
+      <w:sdt>
+        <w:sdtPr>
+          <w:id w:val="-1224592022"/>
+          <w:citation/>
+        </w:sdtPr>
+        <w:sdtEndPr/>
+        <w:sdtContent>
+          <w:r>
+            <w:fldChar w:fldCharType="begin"/>
+          </w:r>
+          <w:r>
+            <w:rPr>
+              <w:lang w:val="en-US"/>
+            </w:rPr>
+            <w:instrText xml:space="preserve"> CITATION Des2 \l 1033 </w:instrText>
+          </w:r>
+          <w:r>
+            <w:fldChar w:fldCharType="separate"/>
+          </w:r>
+          <w:r>
+            <w:rPr>
+              <w:noProof/>
+              <w:lang w:val="en-US"/>
+            </w:rPr>
+            <w:t>(Design Pattern - Factory Pattern, n.d.)</w:t>
+          </w:r>
+          <w:r>
+            <w:fldChar w:fldCharType="end"/>
+          </w:r>
+        </w:sdtContent>
+      </w:sdt>
+      <w:r>
+        <w:t>.</w:t>
+      </w:r>
+      <w:r>
+        <w:t xml:space="preserve"> </w:t>
+      </w:r>
+      <w:r>
+        <w:t>I</w:t>
+      </w:r>
+      <w:r>
+        <w:t>t is</w:t>
+      </w:r>
+      <w:r>
+        <w:t xml:space="preserve"> possible to use a single factory for the entire application</w:t>
+      </w:r>
+      <w:r>
+        <w:t xml:space="preserve"> but</w:t>
+      </w:r>
+      <w:r>
+        <w:t xml:space="preserve"> </w:t>
+      </w:r>
+      <w:r>
+        <w:t xml:space="preserve">here </w:t>
+      </w:r>
+      <w:r>
+        <w:t xml:space="preserve">the commands have been split into one factory per user type to </w:t>
+      </w:r>
+      <w:r>
+        <w:t xml:space="preserve">improve </w:t>
+      </w:r>
+      <w:r>
+        <w:t>readability and scalability for future development</w:t>
+      </w:r>
+      <w:r>
+        <w:t>, at the cost of</w:t>
+      </w:r>
+      <w:r>
+        <w:t xml:space="preserve"> more dependency injection where some beans may require access to multiple command factory files to complete their tasks.</w:t>
+      </w:r>
+    </w:p>
+    <w:p>
+      <w:pPr>
+        <w:pStyle w:val="Heading3"/>
+      </w:pPr>
+      <w:bookmarkStart w:id="10" w:name="_Toc60247317"/>
+      <w:r>
+        <w:t xml:space="preserve">Design pattern 4: </w:t>
+      </w:r>
+      <w:r>
+        <w:t>Command pattern</w:t>
+      </w:r>
+      <w:bookmarkEnd w:id="10"/>
+    </w:p>
+    <w:p>
+      <w:r>
+        <w:t>The command pattern gives d</w:t>
+      </w:r>
+      <w:r>
+        <w:t xml:space="preserve">evelopers </w:t>
+      </w:r>
+      <w:r>
+        <w:t>the ability</w:t>
+      </w:r>
+      <w:r>
+        <w:t xml:space="preserve"> </w:t>
+      </w:r>
+      <w:r>
+        <w:t xml:space="preserve">to </w:t>
+      </w:r>
+      <w:r>
+        <w:t xml:space="preserve">append the command factory to insert new functionality into the system without affecting other, pre-existing features, </w:t>
+      </w:r>
+      <w:r>
+        <w:t xml:space="preserve">helping to </w:t>
+      </w:r>
+      <w:r>
+        <w:t>keep the system modular and highly scalable</w:t>
+      </w:r>
+      <w:r>
+        <w:t xml:space="preserve"> </w:t>
+      </w:r>
+      <w:sdt>
+        <w:sdtPr>
+          <w:id w:val="-1782410595"/>
+          <w:citation/>
+        </w:sdtPr>
+        <w:sdtEndPr/>
+        <w:sdtContent>
+          <w:r>
+            <w:fldChar w:fldCharType="begin"/>
+          </w:r>
+          <w:r>
+            <w:rPr>
+              <w:lang w:val="en-US"/>
+            </w:rPr>
+            <w:instrText xml:space="preserve"> CITATION Des1 \l 1033 </w:instrText>
+          </w:r>
+          <w:r>
+            <w:fldChar w:fldCharType="separate"/>
+          </w:r>
+          <w:r>
+            <w:rPr>
+              <w:noProof/>
+              <w:lang w:val="en-US"/>
+            </w:rPr>
+            <w:t>(Design Patterns - Command Pattern, n.d.)</w:t>
+          </w:r>
+          <w:r>
+            <w:fldChar w:fldCharType="end"/>
+          </w:r>
+        </w:sdtContent>
+      </w:sdt>
+      <w:r>
+        <w:t>.</w:t>
+      </w:r>
+    </w:p>
+    <w:p>
+      <w:pPr>
+        <w:pStyle w:val="Heading3"/>
+      </w:pPr>
+      <w:bookmarkStart w:id="11" w:name="_Toc60247318"/>
+      <w:r>
+        <w:t xml:space="preserve">Design pattern 5: </w:t>
+      </w:r>
+      <w:r>
+        <w:t xml:space="preserve">Façade </w:t>
+      </w:r>
+      <w:r>
+        <w:t>pattern</w:t>
+      </w:r>
+      <w:bookmarkEnd w:id="11"/>
+    </w:p>
+    <w:p>
+      <w:r>
+        <w:t xml:space="preserve">Providing </w:t>
+      </w:r>
+      <w:r>
+        <w:t xml:space="preserve">a single point of entry for requests that will be directed to its required action on the </w:t>
+      </w:r>
+      <w:r>
+        <w:t>user’s</w:t>
+      </w:r>
+      <w:r>
+        <w:t xml:space="preserve"> behalf</w:t>
+      </w:r>
+      <w:r>
+        <w:t>, this will help to hide complexity when there are many classes involved</w:t>
+      </w:r>
+      <w:r>
+        <w:t>. In this application the Command factory was used as the Façade</w:t>
+      </w:r>
+      <w:r>
+        <w:t xml:space="preserve"> </w:t>
+      </w:r>
+      <w:sdt>
+        <w:sdtPr>
+          <w:id w:val="-1437048985"/>
+          <w:citation/>
+        </w:sdtPr>
+        <w:sdtEndPr/>
+        <w:sdtContent>
+          <w:r>
+            <w:fldChar w:fldCharType="begin"/>
+          </w:r>
+          <w:r>
+            <w:rPr>
+              <w:lang w:val="en-US"/>
+            </w:rPr>
+            <w:instrText xml:space="preserve"> CITATION Des \l 1033 </w:instrText>
+          </w:r>
+          <w:r>
+            <w:fldChar w:fldCharType="separate"/>
+          </w:r>
+          <w:r>
+            <w:rPr>
+              <w:noProof/>
+              <w:lang w:val="en-US"/>
+            </w:rPr>
+            <w:t>(Design Patterns - Facade Pattern, n.d.)</w:t>
+          </w:r>
+          <w:r>
+            <w:fldChar w:fldCharType="end"/>
+          </w:r>
+        </w:sdtContent>
+      </w:sdt>
+      <w:r>
+        <w:t>.</w:t>
       </w:r>
     </w:p>
     <w:p>
       <w:pPr>
         <w:pStyle w:val="Heading2"/>
       </w:pPr>
-      <w:bookmarkStart w:id="2" w:name="_Toc60146702"/>
-      <w:r>
-        <w:t>Choices made</w:t>
-      </w:r>
-      <w:bookmarkEnd w:id="2"/>
-    </w:p>
-    <w:p>
-      <w:r>
-        <w:t>Justification for the choices</w:t>
-      </w:r>
-      <w:r>
-        <w:t>/selections of tools/things</w:t>
-      </w:r>
-      <w:r>
-        <w:t xml:space="preserve"> I </w:t>
-      </w:r>
-      <w:r>
-        <w:t>used/did</w:t>
-      </w:r>
-      <w:r>
-        <w:t xml:space="preserve"> with this project</w:t>
-      </w:r>
-    </w:p>
-    <w:p/>
+      <w:bookmarkStart w:id="12" w:name="_Toc60247319"/>
+      <w:r>
+        <w:t>Alternative design strategies</w:t>
+      </w:r>
+      <w:bookmarkEnd w:id="12"/>
+    </w:p>
+    <w:p>
+      <w:r>
+        <w:t xml:space="preserve">The </w:t>
+      </w:r>
+      <w:r>
+        <w:t>main</w:t>
+      </w:r>
+      <w:r>
+        <w:t xml:space="preserve"> problem </w:t>
+      </w:r>
+      <w:r>
+        <w:t>during</w:t>
+      </w:r>
+      <w:r>
+        <w:t xml:space="preserve"> implementation turned out to be the time restriction, where the application turned out </w:t>
+      </w:r>
+      <w:r>
+        <w:t xml:space="preserve">to be much </w:t>
+      </w:r>
+      <w:r>
+        <w:t>larger than originally expected which took up a lot of the allocated project time which meant the following two strategies could not be implemented.</w:t>
+      </w:r>
+    </w:p>
     <w:p>
       <w:pPr>
         <w:pStyle w:val="Heading3"/>
       </w:pPr>
-      <w:bookmarkStart w:id="3" w:name="_Toc60146703"/>
-      <w:r>
-        <w:t>Database</w:t>
-      </w:r>
-      <w:bookmarkEnd w:id="3"/>
-    </w:p>
-    <w:p>
-      <w:r>
-        <w:t>Db is complex but manageable and highly scalable allowing future additions to complement the overall system without negatively impacting the existing areas.</w:t>
-      </w:r>
-    </w:p>
-    <w:p>
-      <w:r>
-        <w:rPr>
-          <w:highlight w:val="yellow"/>
-        </w:rPr>
-        <w:t>DB DESIG</w:t>
-      </w:r>
-      <w:r>
-        <w:rPr>
-          <w:highlight w:val="yellow"/>
-        </w:rPr>
-        <w:t>N MEETS MAX CRITERIA</w:t>
-      </w:r>
-      <w:r>
-        <w:rPr>
-          <w:highlight w:val="yellow"/>
-        </w:rPr>
-        <w:t>, how many foreign keys and how many relationships, how many tables, …</w:t>
-      </w:r>
-    </w:p>
-    <w:p/>
-    <w:p/>
-    <w:p>
-      <w:pPr>
-        <w:pStyle w:val="Heading3"/>
-      </w:pPr>
-      <w:bookmarkStart w:id="4" w:name="_Toc60146704"/>
-      <w:r>
-        <w:t>Model View Controller (MVC)</w:t>
-      </w:r>
-      <w:bookmarkEnd w:id="4"/>
+      <w:bookmarkStart w:id="13" w:name="_Toc60247320"/>
+      <w:r>
+        <w:t>Session beans</w:t>
+      </w:r>
+      <w:bookmarkEnd w:id="13"/>
       <w:r>
         <w:t xml:space="preserve"> </w:t>
-      </w:r>
-    </w:p>
-    <w:p>
-      <w:r>
-        <w:rPr>
-          <w:u w:val="single"/>
-        </w:rPr>
-        <w:t>View</w:t>
-      </w:r>
-      <w:r>
-        <w:t xml:space="preserve"> is the web tier with </w:t>
-      </w:r>
-      <w:proofErr w:type="spellStart"/>
-      <w:r>
-        <w:t>xhtml</w:t>
-      </w:r>
-      <w:proofErr w:type="spellEnd"/>
-      <w:r>
-        <w:t xml:space="preserve"> files and templates including CSS and other visual components.</w:t>
-      </w:r>
-    </w:p>
-    <w:p>
-      <w:pPr>
-        <w:rPr>
-          <w:u w:val="single"/>
-        </w:rPr>
-      </w:pPr>
-      <w:r>
-        <w:rPr>
-          <w:u w:val="single"/>
-        </w:rPr>
-        <w:t>Model</w:t>
-      </w:r>
-      <w:r>
-        <w:t xml:space="preserve"> </w:t>
-      </w:r>
-      <w:r>
-        <w:t>contains</w:t>
-      </w:r>
-      <w:r>
-        <w:t xml:space="preserve"> the business logic to ensure business level rules are enforced within the application along with being responsible for communicating with and manipulating the database(s) attached to the system.</w:t>
-      </w:r>
-    </w:p>
-    <w:p>
-      <w:r>
-        <w:rPr>
-          <w:u w:val="single"/>
-        </w:rPr>
-        <w:t>Controller</w:t>
-      </w:r>
-      <w:r>
-        <w:t xml:space="preserve"> is handles by Java Server Faces in this case where the action requested by the client will be handled</w:t>
-      </w:r>
-      <w:r>
-        <w:t xml:space="preserve"> automatically, processing the model actions and redirecting the user to the specified view without developer interaction. </w:t>
-      </w:r>
-      <w:r>
-        <w:rPr>
-          <w:highlight w:val="yellow"/>
-        </w:rPr>
-        <w:t>(Talk about why the front controller isn’t/</w:t>
-      </w:r>
-      <w:r>
-        <w:rPr>
-          <w:highlight w:val="yellow"/>
-        </w:rPr>
-        <w:t>cannot</w:t>
-      </w:r>
-      <w:r>
-        <w:rPr>
-          <w:highlight w:val="yellow"/>
-        </w:rPr>
-        <w:t xml:space="preserve"> be used in this application here)</w:t>
-      </w:r>
-    </w:p>
-    <w:p/>
-    <w:p>
-      <w:pPr>
-        <w:pStyle w:val="Heading3"/>
-      </w:pPr>
-      <w:bookmarkStart w:id="5" w:name="_Toc60146705"/>
-      <w:r>
-        <w:t>Filter</w:t>
-      </w:r>
-      <w:bookmarkEnd w:id="5"/>
-    </w:p>
-    <w:p>
-      <w:r>
-        <w:t xml:space="preserve">A filter was added to handle user logins and restricts access by </w:t>
-      </w:r>
-      <w:r>
-        <w:t>reviewing</w:t>
-      </w:r>
-      <w:r>
-        <w:t xml:space="preserve"> a white list of resources that can be accessed by users that do not</w:t>
-      </w:r>
-      <w:r>
-        <w:t xml:space="preserve"> satisfy the </w:t>
-      </w:r>
-      <w:r>
-        <w:t xml:space="preserve">“is </w:t>
-      </w:r>
-      <w:r>
-        <w:t>logged in</w:t>
-      </w:r>
-      <w:r>
-        <w:t>”</w:t>
-      </w:r>
-      <w:r>
-        <w:t xml:space="preserve"> requirement, including the logo, </w:t>
-      </w:r>
-      <w:r>
-        <w:lastRenderedPageBreak/>
-        <w:t xml:space="preserve">CSS files, the </w:t>
-      </w:r>
-      <w:proofErr w:type="spellStart"/>
-      <w:r>
-        <w:t>xhtml</w:t>
-      </w:r>
-      <w:proofErr w:type="spellEnd"/>
-      <w:r>
-        <w:t xml:space="preserve"> pages and templates but to leave the remaining, un-specified files as restricted to keep unauthorised users outside of the system</w:t>
-      </w:r>
-      <w:r>
-        <w:t xml:space="preserve"> until they have logged in with valid credentials</w:t>
-      </w:r>
-      <w:r>
-        <w:t>.</w:t>
       </w:r>
     </w:p>
     <w:p>
@@ -2914,617 +3265,522 @@
           <w:highlight w:val="yellow"/>
         </w:rPr>
       </w:pPr>
-    </w:p>
-    <w:p>
-      <w:r>
-        <w:rPr>
-          <w:highlight w:val="yellow"/>
-        </w:rPr>
-        <w:t>Which 5 design patterns did I use, why did I use them and how did I implement them?</w:t>
+      <w:r>
+        <w:t>E</w:t>
+      </w:r>
+      <w:r>
+        <w:t>nterprise java beans (EJB)</w:t>
+      </w:r>
+      <w:r>
+        <w:t xml:space="preserve"> allow the developer to separate concerns in the sense of business logic being stored separately to the application, enabling the possibility of running the back end on a separate server, meaning the client is only responsible for client-intended tasks. It should be carefully considered whether to incorporate session beans into an application due to its added complexity and time commitment to set up</w:t>
+      </w:r>
+      <w:r>
+        <w:t xml:space="preserve"> </w:t>
+      </w:r>
+      <w:sdt>
+        <w:sdtPr>
+          <w:id w:val="-532967546"/>
+          <w:citation/>
+        </w:sdtPr>
+        <w:sdtEndPr/>
+        <w:sdtContent>
+          <w:r>
+            <w:fldChar w:fldCharType="begin"/>
+          </w:r>
+          <w:r>
+            <w:rPr>
+              <w:lang w:val="en-US"/>
+            </w:rPr>
+            <w:instrText xml:space="preserve"> CITATION Ora \l 1033 </w:instrText>
+          </w:r>
+          <w:r>
+            <w:fldChar w:fldCharType="separate"/>
+          </w:r>
+          <w:r>
+            <w:rPr>
+              <w:noProof/>
+              <w:lang w:val="en-US"/>
+            </w:rPr>
+            <w:t>(Oracle, n.d.)</w:t>
+          </w:r>
+          <w:r>
+            <w:fldChar w:fldCharType="end"/>
+          </w:r>
+        </w:sdtContent>
+      </w:sdt>
+      <w:r>
+        <w:t>. Session beans were not used in this application due to the time constraint and to keep complexity low.</w:t>
       </w:r>
     </w:p>
     <w:p>
       <w:pPr>
         <w:pStyle w:val="Heading3"/>
       </w:pPr>
-      <w:bookmarkStart w:id="6" w:name="_Toc60146706"/>
-      <w:r>
-        <w:t xml:space="preserve">Design pattern 1: </w:t>
-      </w:r>
-      <w:r>
-        <w:t>DTO pattern</w:t>
+      <w:bookmarkStart w:id="14" w:name="_Toc60247321"/>
+      <w:r>
+        <w:t>Java persistence API</w:t>
+      </w:r>
+      <w:r>
+        <w:t xml:space="preserve"> (JPA)</w:t>
+      </w:r>
+      <w:bookmarkEnd w:id="14"/>
+    </w:p>
+    <w:p>
+      <w:r>
+        <w:t xml:space="preserve">Acts as an interface between application and database </w:t>
+      </w:r>
+      <w:r>
+        <w:t xml:space="preserve">which can be mapped to the system entities </w:t>
+      </w:r>
+      <w:r>
+        <w:t xml:space="preserve">through an Entity manager </w:t>
+      </w:r>
+      <w:r>
+        <w:t>and allows data transfer using DTOs. This can be especially useful when switching database provider as the API can be re-pointed with the new settings and application queries can remain unchanged</w:t>
+      </w:r>
+      <w:r>
+        <w:t xml:space="preserve"> </w:t>
+      </w:r>
+      <w:sdt>
+        <w:sdtPr>
+          <w:id w:val="1744911797"/>
+          <w:citation/>
+        </w:sdtPr>
+        <w:sdtEndPr/>
+        <w:sdtContent>
+          <w:r>
+            <w:fldChar w:fldCharType="begin"/>
+          </w:r>
+          <w:r>
+            <w:rPr>
+              <w:lang w:val="en-US"/>
+            </w:rPr>
+            <w:instrText xml:space="preserve"> CITATION Bis06 \l 1033 </w:instrText>
+          </w:r>
+          <w:r>
+            <w:fldChar w:fldCharType="separate"/>
+          </w:r>
+          <w:r>
+            <w:rPr>
+              <w:noProof/>
+              <w:lang w:val="en-US"/>
+            </w:rPr>
+            <w:t>(Biswas &amp; Ort, 2006)</w:t>
+          </w:r>
+          <w:r>
+            <w:fldChar w:fldCharType="end"/>
+          </w:r>
+        </w:sdtContent>
+      </w:sdt>
+      <w:r>
+        <w:t>. However, due to time constraint JPA was not included in this project.</w:t>
+      </w:r>
+    </w:p>
+    <w:p>
+      <w:pPr>
+        <w:pStyle w:val="Heading1"/>
+      </w:pPr>
+      <w:bookmarkStart w:id="15" w:name="_Toc60247322"/>
+      <w:r>
+        <w:t xml:space="preserve">Testing &amp; </w:t>
+      </w:r>
+      <w:r>
+        <w:t>Results</w:t>
+      </w:r>
+      <w:bookmarkEnd w:id="15"/>
+    </w:p>
+    <w:p>
+      <w:r>
+        <w:t xml:space="preserve">The black box testing approach was applied to this project, where the tester knows the inputs that will be provided and the expected outputs but does not care too much about what happens in-between. This is useful when unit testing to ensure functions are performing their </w:t>
+      </w:r>
+      <w:r>
+        <w:t xml:space="preserve">intended </w:t>
+      </w:r>
+      <w:r>
+        <w:t xml:space="preserve">action, while abstracting away from the inner workings of the system </w:t>
+      </w:r>
+      <w:r>
+        <w:t>since</w:t>
+      </w:r>
+      <w:r>
+        <w:t xml:space="preserve"> this level of complexity would not provide added value</w:t>
+      </w:r>
+      <w:r>
+        <w:t xml:space="preserve"> </w:t>
+      </w:r>
+      <w:sdt>
+        <w:sdtPr>
+          <w:id w:val="1478575400"/>
+          <w:citation/>
+        </w:sdtPr>
+        <w:sdtEndPr/>
+        <w:sdtContent>
+          <w:r>
+            <w:fldChar w:fldCharType="begin"/>
+          </w:r>
+          <w:r>
+            <w:rPr>
+              <w:lang w:val="en-US"/>
+            </w:rPr>
+            <w:instrText xml:space="preserve"> CITATION Bla \l 1033 </w:instrText>
+          </w:r>
+          <w:r>
+            <w:fldChar w:fldCharType="separate"/>
+          </w:r>
+          <w:r>
+            <w:rPr>
+              <w:noProof/>
+              <w:lang w:val="en-US"/>
+            </w:rPr>
+            <w:t>(Black box testing, n.d.)</w:t>
+          </w:r>
+          <w:r>
+            <w:fldChar w:fldCharType="end"/>
+          </w:r>
+        </w:sdtContent>
+      </w:sdt>
+      <w:r>
+        <w:t>.</w:t>
+      </w:r>
+    </w:p>
+    <w:p>
+      <w:r>
+        <w:lastRenderedPageBreak/>
+        <w:t xml:space="preserve">Automated testing should be used wherever possible and from as early in the project as is feasible to allow finding problems earlier, resulting in easier and usually much cheaper adjustments to correct. </w:t>
+      </w:r>
+      <w:r>
+        <w:t xml:space="preserve">Using JUnit for this allows the initial developer(s) of an application to start a test suite which can be </w:t>
+      </w:r>
+      <w:r>
+        <w:t xml:space="preserve">later </w:t>
+      </w:r>
+      <w:r>
+        <w:t xml:space="preserve">appended by </w:t>
+      </w:r>
+      <w:r>
+        <w:t>any successors</w:t>
+      </w:r>
+      <w:r>
+        <w:t xml:space="preserve"> in a way to ensure future additions or modifications to the system do not break any existing components</w:t>
+      </w:r>
+      <w:r>
+        <w:t xml:space="preserve"> </w:t>
+      </w:r>
+      <w:sdt>
+        <w:sdtPr>
+          <w:id w:val="-346099969"/>
+          <w:citation/>
+        </w:sdtPr>
+        <w:sdtEndPr/>
+        <w:sdtContent>
+          <w:r>
+            <w:fldChar w:fldCharType="begin"/>
+          </w:r>
+          <w:r>
+            <w:rPr>
+              <w:lang w:val="en-US"/>
+            </w:rPr>
+            <w:instrText xml:space="preserve"> CITATION Gur \l 1033 </w:instrText>
+          </w:r>
+          <w:r>
+            <w:fldChar w:fldCharType="separate"/>
+          </w:r>
+          <w:r>
+            <w:rPr>
+              <w:noProof/>
+              <w:lang w:val="en-US"/>
+            </w:rPr>
+            <w:t>(Guru99, n.d.)</w:t>
+          </w:r>
+          <w:r>
+            <w:fldChar w:fldCharType="end"/>
+          </w:r>
+        </w:sdtContent>
+      </w:sdt>
+      <w:r>
+        <w:t>.</w:t>
+      </w:r>
+    </w:p>
+    <w:p>
+      <w:r>
+        <w:t>A comprehensive test plan including Unit</w:t>
       </w:r>
       <w:r>
         <w:t>,</w:t>
       </w:r>
       <w:r>
-        <w:t xml:space="preserve"> data transfer object</w:t>
-      </w:r>
-      <w:bookmarkEnd w:id="6"/>
-    </w:p>
-    <w:p>
-      <w:r>
-        <w:t>This object handles the transfer of data for this specific object type within the system and enforces its validity of data and completeness.</w:t>
+        <w:t xml:space="preserve"> Integration </w:t>
+      </w:r>
+      <w:r>
+        <w:t xml:space="preserve">and manual tests </w:t>
+      </w:r>
+      <w:r>
+        <w:t>was derived directly from the use cases outlines in the specification document. By creating a series of test cases including normal, invalid, boundary and special values, it was possible to create an extensive test plan with almost 100 percent coverage of the application</w:t>
+      </w:r>
+      <w:r>
+        <w:t xml:space="preserve"> using 153 JUnit and 3 manual tests</w:t>
+      </w:r>
+      <w:r>
+        <w:t xml:space="preserve"> which were required to test the application filter</w:t>
+      </w:r>
+      <w:r>
+        <w:t>, all of which passed and are evidenced in the Test Plan document (</w:t>
+      </w:r>
+      <w:r>
+        <w:t>Appendix B</w:t>
+      </w:r>
+      <w:r>
+        <w:t>)</w:t>
+      </w:r>
+      <w:r>
+        <w:t>.</w:t>
+      </w:r>
+    </w:p>
+    <w:p>
+      <w:r>
+        <w:t>All boundary and invalid test cases are tested in isolation to ensure one error does not mask another and that all situations are accounted for prior to release to production.</w:t>
+      </w:r>
+      <w:r>
+        <w:t xml:space="preserve"> </w:t>
+      </w:r>
+      <w:r>
+        <w:t>Each test is independent of all other tests without dependency to allow to be run out of sequence or in part, both saving time and reducing complexity, allowing the developer to isolate problem areas and fix bug much more easily.</w:t>
+      </w:r>
+    </w:p>
+    <w:p>
+      <w:r>
+        <w:t>It was expected that there would be p</w:t>
+      </w:r>
+      <w:r>
+        <w:t>roblems when testing the Managed Beans that had dependency injection</w:t>
+      </w:r>
+      <w:r>
+        <w:t xml:space="preserve"> of other classes due to a known issue with JUnit</w:t>
+      </w:r>
+      <w:r>
+        <w:t xml:space="preserve"> </w:t>
+      </w:r>
+      <w:sdt>
+        <w:sdtPr>
+          <w:id w:val="-1285264131"/>
+          <w:citation/>
+        </w:sdtPr>
+        <w:sdtEndPr/>
+        <w:sdtContent>
+          <w:r>
+            <w:fldChar w:fldCharType="begin"/>
+          </w:r>
+          <w:r>
+            <w:rPr>
+              <w:lang w:val="en-US"/>
+            </w:rPr>
+            <w:instrText xml:space="preserve"> CITATION Dan19 \l 1033 </w:instrText>
+          </w:r>
+          <w:r>
+            <w:fldChar w:fldCharType="separate"/>
+          </w:r>
+          <w:r>
+            <w:rPr>
+              <w:noProof/>
+              <w:lang w:val="en-US"/>
+            </w:rPr>
+            <w:t>(Lopez, 2019)</w:t>
+          </w:r>
+          <w:r>
+            <w:fldChar w:fldCharType="end"/>
+          </w:r>
+        </w:sdtContent>
+      </w:sdt>
+      <w:r>
+        <w:t>. However, this was not the case and all tests were able to run without third-party tools.</w:t>
       </w:r>
     </w:p>
     <w:p>
       <w:pPr>
-        <w:pStyle w:val="Heading3"/>
+        <w:pStyle w:val="Heading1"/>
       </w:pPr>
-      <w:bookmarkStart w:id="7" w:name="_Toc60146707"/>
-      <w:r>
-        <w:t>Design pattern</w:t>
-      </w:r>
-      <w:r>
-        <w:t xml:space="preserve"> 2</w:t>
-      </w:r>
-      <w:r>
-        <w:t xml:space="preserve">: </w:t>
-      </w:r>
-      <w:r>
-        <w:rPr>
-          <w:highlight w:val="yellow"/>
-        </w:rPr>
-        <w:t>Table</w:t>
-      </w:r>
-      <w:r>
-        <w:rPr>
-          <w:highlight w:val="yellow"/>
-        </w:rPr>
-        <w:t>/view</w:t>
-      </w:r>
-      <w:r>
-        <w:t xml:space="preserve"> </w:t>
-      </w:r>
-      <w:r>
-        <w:t xml:space="preserve">data </w:t>
-      </w:r>
-      <w:r>
-        <w:t>gateway pattern</w:t>
-      </w:r>
-      <w:bookmarkEnd w:id="7"/>
-    </w:p>
-    <w:p>
-      <w:r>
-        <w:t>acts as an interface between the application and the database through use of CRUD methods and usually a series of additional find methods specific to the application.</w:t>
-      </w:r>
-      <w:r>
-        <w:t xml:space="preserve"> </w:t>
-      </w:r>
-      <w:r>
-        <w:t>Typically,</w:t>
-      </w:r>
-      <w:r>
-        <w:t xml:space="preserve"> one table data gateway class exists per table or one view gateway class per one or more tables in the database and all SQL for the application </w:t>
-      </w:r>
-      <w:r>
-        <w:t>should</w:t>
-      </w:r>
-      <w:r>
-        <w:t xml:space="preserve"> reside in these classes.</w:t>
-      </w:r>
-    </w:p>
-    <w:p>
-      <w:pPr>
-        <w:pStyle w:val="Heading3"/>
-      </w:pPr>
-      <w:bookmarkStart w:id="8" w:name="_Toc60146708"/>
-      <w:r>
-        <w:t>Design pattern</w:t>
-      </w:r>
-      <w:r>
-        <w:t xml:space="preserve"> 3</w:t>
-      </w:r>
-      <w:r>
-        <w:t xml:space="preserve">: </w:t>
-      </w:r>
-      <w:r>
-        <w:t>Factory pattern</w:t>
-      </w:r>
-      <w:bookmarkEnd w:id="8"/>
-    </w:p>
-    <w:p>
-      <w:r>
-        <w:rPr>
-          <w:highlight w:val="yellow"/>
-        </w:rPr>
-        <w:t>what is command factory?</w:t>
-      </w:r>
-      <w:r>
-        <w:t xml:space="preserve"> Although </w:t>
-      </w:r>
-      <w:r>
-        <w:t>it is</w:t>
-      </w:r>
-      <w:r>
-        <w:t xml:space="preserve"> possible to use a single command factory for the entire application, the commands have been split into one factory per user type to allow greater readability and scalability for future development to remove irrelevant commands from the list being worked on, further reducing the chance of breakages elsewhere in the system.</w:t>
-      </w:r>
-      <w:r>
-        <w:t xml:space="preserve"> Although this requires more dependency injection as a </w:t>
-      </w:r>
-      <w:r>
-        <w:t>trade-off</w:t>
-      </w:r>
-      <w:r>
-        <w:t xml:space="preserve"> where some beans may require access to multiple command factory files to complete their required tasks.</w:t>
-      </w:r>
-    </w:p>
-    <w:p>
-      <w:pPr>
-        <w:pStyle w:val="Heading3"/>
-      </w:pPr>
-      <w:bookmarkStart w:id="9" w:name="_Toc60146709"/>
-      <w:r>
-        <w:t>Design pattern</w:t>
-      </w:r>
-      <w:r>
-        <w:t xml:space="preserve"> 4</w:t>
-      </w:r>
-      <w:r>
-        <w:t xml:space="preserve">: </w:t>
-      </w:r>
-      <w:r>
-        <w:t>Command pattern</w:t>
-      </w:r>
-      <w:bookmarkEnd w:id="9"/>
-    </w:p>
-    <w:p>
-      <w:r>
-        <w:t>Developers can append to the command factory to insert new functionality into the system without affecting other, pre-existing features, keeping the system modular and highly scalable.</w:t>
-      </w:r>
-    </w:p>
-    <w:p>
-      <w:pPr>
-        <w:pStyle w:val="Heading3"/>
-      </w:pPr>
-      <w:bookmarkStart w:id="10" w:name="_Toc60146710"/>
-      <w:r>
-        <w:t>Design pattern</w:t>
-      </w:r>
-      <w:r>
-        <w:t xml:space="preserve"> 5</w:t>
-      </w:r>
-      <w:r>
-        <w:t xml:space="preserve">: </w:t>
-      </w:r>
-      <w:r>
-        <w:t xml:space="preserve">Façade </w:t>
-      </w:r>
-      <w:r>
-        <w:t>pattern</w:t>
-      </w:r>
-      <w:bookmarkEnd w:id="10"/>
-    </w:p>
-    <w:p>
-      <w:r>
-        <w:t xml:space="preserve">a single point of entry for requests that will be directed to its required action on the </w:t>
-      </w:r>
-      <w:r>
-        <w:t>user’s</w:t>
-      </w:r>
-      <w:r>
-        <w:t xml:space="preserve"> behalf </w:t>
-      </w:r>
-      <w:r>
-        <w:rPr>
-          <w:highlight w:val="yellow"/>
-        </w:rPr>
-        <w:t>(why is this good?)</w:t>
-      </w:r>
-      <w:r>
-        <w:t>. In this application the Command (factory?) was used as the Façade …</w:t>
-      </w:r>
-    </w:p>
-    <w:p/>
-    <w:p>
-      <w:r>
-        <w:t xml:space="preserve">Any troubles when building? Design patterns, libraries, dependency </w:t>
-      </w:r>
-      <w:r>
-        <w:t>injection?</w:t>
-      </w:r>
-      <w:r>
-        <w:t xml:space="preserve"> …</w:t>
-      </w:r>
-    </w:p>
-    <w:p/>
-    <w:p/>
-    <w:p/>
-    <w:p/>
-    <w:p/>
-    <w:p/>
-    <w:p/>
+      <w:bookmarkStart w:id="16" w:name="_Toc60247323"/>
+      <w:r>
+        <w:t>Future development opportunities</w:t>
+      </w:r>
+      <w:bookmarkEnd w:id="16"/>
+    </w:p>
     <w:p>
       <w:pPr>
         <w:pStyle w:val="Heading2"/>
       </w:pPr>
-      <w:bookmarkStart w:id="11" w:name="_Toc60146711"/>
-      <w:r>
-        <w:t>Alternative design strategies</w:t>
-      </w:r>
-      <w:bookmarkEnd w:id="11"/>
-    </w:p>
-    <w:p>
-      <w:r>
-        <w:rPr>
-          <w:highlight w:val="yellow"/>
-        </w:rPr>
-        <w:t>Describe alternative methods available that could have been used in this project, including their pros and cons.</w:t>
-      </w:r>
-      <w:r>
-        <w:rPr>
-          <w:highlight w:val="yellow"/>
-        </w:rPr>
-        <w:t xml:space="preserve"> And why I </w:t>
-      </w:r>
-      <w:r>
-        <w:rPr>
-          <w:highlight w:val="yellow"/>
-        </w:rPr>
-        <w:t>did not</w:t>
-      </w:r>
-      <w:r>
-        <w:rPr>
-          <w:highlight w:val="yellow"/>
-        </w:rPr>
-        <w:t xml:space="preserve"> use them in this project, could they later be implemented to help solve a specific problem or improve </w:t>
-      </w:r>
-      <w:r>
-        <w:rPr>
-          <w:highlight w:val="yellow"/>
-        </w:rPr>
-        <w:t>scalability</w:t>
-      </w:r>
-      <w:r>
-        <w:rPr>
-          <w:highlight w:val="yellow"/>
-        </w:rPr>
-        <w:t>/maintainability/performance/reliability?</w:t>
-      </w:r>
-    </w:p>
-    <w:p/>
-    <w:p>
-      <w:pPr>
-        <w:pStyle w:val="Heading3"/>
-      </w:pPr>
-      <w:bookmarkStart w:id="12" w:name="_Toc60146712"/>
-      <w:r>
-        <w:lastRenderedPageBreak/>
-        <w:t>Session beans</w:t>
-      </w:r>
-      <w:bookmarkEnd w:id="12"/>
+      <w:bookmarkStart w:id="17" w:name="_Toc60247324"/>
+      <w:r>
+        <w:t>Improvements to existing components</w:t>
+      </w:r>
+      <w:bookmarkEnd w:id="17"/>
+    </w:p>
+    <w:p>
+      <w:r>
+        <w:t>A</w:t>
+      </w:r>
+      <w:r>
+        <w:t>lthough not required in the original specification, there should be consideration to</w:t>
+      </w:r>
+      <w:r>
+        <w:t xml:space="preserve"> includ</w:t>
+      </w:r>
+      <w:r>
+        <w:t>e more</w:t>
+      </w:r>
+      <w:r>
+        <w:t xml:space="preserve"> checks</w:t>
+      </w:r>
+      <w:r>
+        <w:t xml:space="preserve"> using validators</w:t>
+      </w:r>
       <w:r>
         <w:t xml:space="preserve"> </w:t>
       </w:r>
-    </w:p>
-    <w:p>
-      <w:r>
-        <w:t>enterprise java beans (EJB)</w:t>
-      </w:r>
-    </w:p>
-    <w:p/>
-    <w:p>
-      <w:pPr>
-        <w:pStyle w:val="Heading3"/>
-      </w:pPr>
-      <w:bookmarkStart w:id="13" w:name="_Toc60146713"/>
-      <w:r>
-        <w:t>Java persistence API</w:t>
-      </w:r>
-      <w:bookmarkEnd w:id="13"/>
-    </w:p>
-    <w:p>
-      <w:r>
-        <w:t>Handles DB interactions</w:t>
-      </w:r>
-    </w:p>
-    <w:p/>
-    <w:p>
-      <w:pPr>
-        <w:pStyle w:val="Heading3"/>
-      </w:pPr>
-      <w:bookmarkStart w:id="14" w:name="_Toc60146714"/>
-      <w:r>
-        <w:t>Active record?</w:t>
-      </w:r>
-      <w:bookmarkEnd w:id="14"/>
+      <w:r>
+        <w:t xml:space="preserve">prior to actions taking place, for example, </w:t>
+      </w:r>
+      <w:r>
+        <w:t>if a user</w:t>
+      </w:r>
+      <w:r>
+        <w:t xml:space="preserve"> or </w:t>
+      </w:r>
+      <w:r>
+        <w:t xml:space="preserve">parcel already exists in the DB </w:t>
+      </w:r>
+      <w:r>
+        <w:t>then it should warn the requestor to</w:t>
+      </w:r>
+      <w:r>
+        <w:t xml:space="preserve"> prevent duplicate records</w:t>
+      </w:r>
+      <w:r>
+        <w:t xml:space="preserve"> being added</w:t>
+      </w:r>
+      <w:r>
+        <w:t>.</w:t>
+      </w:r>
+      <w:r>
+        <w:t xml:space="preserve"> To accompany this, there should be f</w:t>
+      </w:r>
+      <w:r>
+        <w:t xml:space="preserve">ull implementation of validator message and messages </w:t>
+      </w:r>
+      <w:r>
+        <w:t>outputs in the case of</w:t>
+      </w:r>
+      <w:r>
+        <w:t xml:space="preserve"> incorrect data entry/failed validation checks.</w:t>
+      </w:r>
+    </w:p>
+    <w:p>
+      <w:r>
+        <w:t>The u</w:t>
+      </w:r>
+      <w:r>
+        <w:t xml:space="preserve">se of a </w:t>
+      </w:r>
+      <w:r>
+        <w:t>third-party</w:t>
+      </w:r>
       <w:r>
         <w:t xml:space="preserve"> </w:t>
       </w:r>
-    </w:p>
-    <w:p/>
-    <w:p>
-      <w:pPr>
-        <w:pStyle w:val="Heading3"/>
-      </w:pPr>
-      <w:bookmarkStart w:id="15" w:name="_Toc60146715"/>
-      <w:r>
-        <w:t>Data Mapper pattern?</w:t>
-      </w:r>
-      <w:bookmarkEnd w:id="15"/>
-    </w:p>
-    <w:p/>
-    <w:p/>
-    <w:p/>
-    <w:p/>
-    <w:p/>
-    <w:p>
-      <w:pPr>
-        <w:pStyle w:val="Heading1"/>
-      </w:pPr>
-      <w:bookmarkStart w:id="16" w:name="_Toc60146716"/>
-      <w:r>
-        <w:t xml:space="preserve">Testing &amp; </w:t>
-      </w:r>
-      <w:r>
-        <w:t>Results</w:t>
-      </w:r>
-      <w:bookmarkEnd w:id="16"/>
-    </w:p>
-    <w:p>
-      <w:r>
-        <w:t xml:space="preserve">The black box testing approach was applied to this project, where the tester knows the inputs that will be provided and the expected outputs but does not care too much about what happens in-between. This is useful when unit testing to ensure functions are performing their </w:t>
-      </w:r>
-      <w:r>
-        <w:t xml:space="preserve">intended </w:t>
-      </w:r>
-      <w:r>
-        <w:t xml:space="preserve">action, while abstracting away from the inner workings of the system </w:t>
-      </w:r>
-      <w:r>
-        <w:t>since</w:t>
-      </w:r>
-      <w:r>
-        <w:t xml:space="preserve"> this level of complexity would not provide added value</w:t>
-      </w:r>
-      <w:r>
-        <w:t xml:space="preserve"> </w:t>
-      </w:r>
-      <w:r>
-        <w:rPr>
-          <w:highlight w:val="red"/>
-        </w:rPr>
-        <w:t>(ref)</w:t>
+      <w:r>
+        <w:t xml:space="preserve">testing </w:t>
+      </w:r>
+      <w:r>
+        <w:t>tool may or may not be necessary</w:t>
+      </w:r>
+      <w:r>
+        <w:t xml:space="preserve"> but e</w:t>
+      </w:r>
+      <w:r>
+        <w:t>nhanced testing should be investigated using tools including JSFUnit or Mockito which will allow automated testing of classes which have injections by processing the files as if they are mocks of the real object instead of its literal representation within the system. This will allow more coverage of the entire system, increasing confidence that it functions correctly when initially releasing or applying updates</w:t>
+      </w:r>
+      <w:r>
+        <w:t>, although the current test set up did not see the expected issues so this may not be required</w:t>
       </w:r>
       <w:r>
         <w:t>.</w:t>
       </w:r>
-    </w:p>
-    <w:p>
-      <w:r>
-        <w:t xml:space="preserve">Automated testing should be used wherever possible and from as early in the project as is feasible to allow finding problems earlier, resulting in easier and usually much cheaper adjustments to correct. </w:t>
-      </w:r>
-      <w:r>
-        <w:t xml:space="preserve">Using JUnit for this allows the initial developer(s) of an application to start a test suite which can be </w:t>
-      </w:r>
-      <w:r>
-        <w:t xml:space="preserve">later </w:t>
-      </w:r>
-      <w:r>
-        <w:t xml:space="preserve">appended by </w:t>
-      </w:r>
-      <w:r>
-        <w:t>any successors</w:t>
-      </w:r>
-      <w:r>
-        <w:t xml:space="preserve"> in a way to ensure future additions or modifications to the system do not break any existing components </w:t>
-      </w:r>
-      <w:r>
-        <w:rPr>
-          <w:highlight w:val="red"/>
-        </w:rPr>
-        <w:t>(ref)</w:t>
-      </w:r>
-      <w:r>
-        <w:t>.</w:t>
-      </w:r>
-    </w:p>
-    <w:p>
-      <w:r>
-        <w:t xml:space="preserve">A comprehensive test plan </w:t>
-      </w:r>
-      <w:r>
-        <w:t>including Unit</w:t>
-      </w:r>
-      <w:r>
-        <w:t>,</w:t>
-      </w:r>
-      <w:r>
-        <w:t xml:space="preserve"> Integration </w:t>
-      </w:r>
-      <w:r>
-        <w:t xml:space="preserve">and manual tests </w:t>
-      </w:r>
-      <w:r>
-        <w:t>was derived directly from the use cases outlines in the specification document. By creating a series of test cases including normal, invalid, boundary and special values, it was possible to create an extensive test plan with almost 100 percent coverage of the application</w:t>
-      </w:r>
-      <w:r>
-        <w:t xml:space="preserve"> using 153 JUnit and 3 manual tests</w:t>
-      </w:r>
-      <w:r>
-        <w:t xml:space="preserve"> which were required to test the application filter</w:t>
-      </w:r>
-      <w:r>
-        <w:t xml:space="preserve">, all of which passed and are evidenced in the Test Plan document </w:t>
-      </w:r>
-      <w:r>
-        <w:rPr>
-          <w:highlight w:val="magenta"/>
-        </w:rPr>
-        <w:t>(fig)</w:t>
-      </w:r>
-      <w:r>
-        <w:t>.</w:t>
-      </w:r>
-    </w:p>
-    <w:p>
-      <w:r>
-        <w:t>All boundary and invalid test cases are tested in isolation to ensure one error does not mask another and that all situations are accounted for prior to release to production.</w:t>
-      </w:r>
-      <w:r>
-        <w:t xml:space="preserve"> </w:t>
-      </w:r>
-      <w:r>
-        <w:t>Each test is independent of all other tests without dependency to allow to be run out of sequence or in part, both saving time and reducing complexity, allowing the developer to isolate problem areas and fix bug much more easily.</w:t>
-      </w:r>
-    </w:p>
-    <w:p>
-      <w:r>
-        <w:t>It was expected that there would be p</w:t>
-      </w:r>
-      <w:r>
-        <w:t>roblems when testing the Managed Beans that had dependency injection</w:t>
-      </w:r>
-      <w:r>
-        <w:t xml:space="preserve"> of other classes due to a known issue with JUnit </w:t>
-      </w:r>
-      <w:r>
-        <w:rPr>
-          <w:highlight w:val="red"/>
-        </w:rPr>
-        <w:t>(ref)</w:t>
-      </w:r>
-      <w:r>
-        <w:t>. However, this was not the case and all tests were able to run without third-party tools.</w:t>
-      </w:r>
-    </w:p>
-    <w:p/>
-    <w:p>
-      <w:pPr>
-        <w:pStyle w:val="Heading1"/>
-      </w:pPr>
-      <w:bookmarkStart w:id="17" w:name="_Toc60146717"/>
-      <w:r>
-        <w:lastRenderedPageBreak/>
-        <w:t>Future development opportunities</w:t>
-      </w:r>
-      <w:r>
-        <w:t xml:space="preserve"> </w:t>
-      </w:r>
-      <w:r>
-        <w:rPr>
-          <w:highlight w:val="yellow"/>
-        </w:rPr>
-        <w:t>(</w:t>
-      </w:r>
-      <w:r>
-        <w:rPr>
-          <w:highlight w:val="yellow"/>
-        </w:rPr>
-        <w:t>150</w:t>
-      </w:r>
-      <w:r>
-        <w:rPr>
-          <w:highlight w:val="yellow"/>
-        </w:rPr>
-        <w:t xml:space="preserve"> words)</w:t>
-      </w:r>
-      <w:bookmarkEnd w:id="17"/>
     </w:p>
     <w:p>
       <w:pPr>
         <w:pStyle w:val="Heading2"/>
       </w:pPr>
-      <w:bookmarkStart w:id="18" w:name="_Toc60146718"/>
-      <w:r>
-        <w:t>Improvements to existing components</w:t>
+      <w:bookmarkStart w:id="18" w:name="_Toc60247325"/>
+      <w:r>
+        <w:t>New features</w:t>
       </w:r>
       <w:bookmarkEnd w:id="18"/>
     </w:p>
     <w:p>
       <w:r>
-        <w:t>A</w:t>
-      </w:r>
-      <w:r>
-        <w:t>lthough not required in the original specification, there should be consideration to</w:t>
-      </w:r>
-      <w:r>
-        <w:t xml:space="preserve"> includ</w:t>
-      </w:r>
-      <w:r>
-        <w:t>e more</w:t>
-      </w:r>
-      <w:r>
-        <w:t xml:space="preserve"> checks</w:t>
-      </w:r>
-      <w:r>
-        <w:t xml:space="preserve"> using validators</w:t>
-      </w:r>
-      <w:r>
-        <w:t xml:space="preserve"> </w:t>
-      </w:r>
-      <w:r>
-        <w:t xml:space="preserve">prior to actions taking place, for example, </w:t>
-      </w:r>
-      <w:r>
-        <w:t>if a user</w:t>
-      </w:r>
-      <w:r>
-        <w:t xml:space="preserve"> or </w:t>
-      </w:r>
-      <w:r>
-        <w:t xml:space="preserve">parcel already exists in the DB </w:t>
-      </w:r>
-      <w:r>
-        <w:t>then it should warn the requestor to</w:t>
-      </w:r>
-      <w:r>
-        <w:t xml:space="preserve"> prevent duplicate records</w:t>
-      </w:r>
-      <w:r>
-        <w:t xml:space="preserve"> being added</w:t>
-      </w:r>
-      <w:r>
-        <w:t>.</w:t>
-      </w:r>
-      <w:r>
-        <w:t xml:space="preserve"> To accompany this, there should be f</w:t>
-      </w:r>
-      <w:r>
-        <w:t xml:space="preserve">ull implementation of validator message and messages </w:t>
-      </w:r>
-      <w:r>
-        <w:t>outputs in the case of</w:t>
-      </w:r>
-      <w:r>
-        <w:t xml:space="preserve"> incorrect data entry/failed validation checks.</w:t>
-      </w:r>
-    </w:p>
-    <w:p>
-      <w:r>
-        <w:t>The u</w:t>
-      </w:r>
-      <w:r>
-        <w:t xml:space="preserve">se of a </w:t>
-      </w:r>
-      <w:r>
-        <w:t>third-party</w:t>
-      </w:r>
-      <w:r>
-        <w:t xml:space="preserve"> </w:t>
-      </w:r>
-      <w:r>
-        <w:t xml:space="preserve">testing </w:t>
-      </w:r>
-      <w:r>
-        <w:t>tool may or may not be necessary</w:t>
-      </w:r>
-      <w:r>
-        <w:t xml:space="preserve"> but e</w:t>
-      </w:r>
-      <w:r>
-        <w:t xml:space="preserve">nhanced testing should be investigated using tools including </w:t>
-      </w:r>
-      <w:proofErr w:type="spellStart"/>
-      <w:r>
-        <w:t>JSFUnit</w:t>
-      </w:r>
-      <w:proofErr w:type="spellEnd"/>
-      <w:r>
-        <w:t xml:space="preserve"> or Mockito which will allow automated testing of classes which have injections by processing the files as if they are mocks of the real object instead of its literal representation within the system. This will allow more coverage of the entire system, increasing confidence that it functions correctly when initially releasing or applying updates</w:t>
-      </w:r>
-      <w:r>
-        <w:t>, although the current test set up did not see the expected issues so this may not be required</w:t>
+        <w:t>The order details page could be modified to p</w:t>
+      </w:r>
+      <w:r>
+        <w:t xml:space="preserve">erform </w:t>
+      </w:r>
+      <w:r>
+        <w:t xml:space="preserve">a </w:t>
+      </w:r>
+      <w:r>
+        <w:t xml:space="preserve">calculation of sub-total weight per line item and </w:t>
+      </w:r>
+      <w:r>
+        <w:t xml:space="preserve">a </w:t>
+      </w:r>
+      <w:r>
+        <w:t xml:space="preserve">total weight of </w:t>
+      </w:r>
+      <w:r>
+        <w:t xml:space="preserve">the </w:t>
+      </w:r>
+      <w:r>
+        <w:t>order to add a delivery charge based on overall weight using a database lookup with pre-set prices</w:t>
+      </w:r>
+      <w:r>
+        <w:t xml:space="preserve"> per weight range.</w:t>
+      </w:r>
+    </w:p>
+    <w:p>
+      <w:r>
+        <w:t>A c</w:t>
+      </w:r>
+      <w:r>
+        <w:t>onverter class</w:t>
+      </w:r>
+      <w:r>
+        <w:t xml:space="preserve"> could be created to handle</w:t>
+      </w:r>
+      <w:r>
+        <w:t xml:space="preserve"> weight </w:t>
+      </w:r>
+      <w:r>
+        <w:t xml:space="preserve">conversion </w:t>
+      </w:r>
+      <w:r>
+        <w:t xml:space="preserve">from grams to pounds and </w:t>
+      </w:r>
+      <w:r>
+        <w:t xml:space="preserve">a similar approach applied for </w:t>
+      </w:r>
+      <w:r>
+        <w:t>converting from GBP to EUR and other currencies</w:t>
+      </w:r>
+      <w:r>
+        <w:t xml:space="preserve"> to enable a more pleasant user experience</w:t>
+      </w:r>
+      <w:r>
+        <w:t xml:space="preserve"> with future </w:t>
+      </w:r>
+      <w:r>
+        <w:t>additions</w:t>
+      </w:r>
+      <w:r>
+        <w:t xml:space="preserve"> to the application</w:t>
       </w:r>
       <w:r>
         <w:t>.</w:t>
@@ -3534,111 +3790,11 @@
       <w:pPr>
         <w:pStyle w:val="Heading2"/>
       </w:pPr>
-      <w:bookmarkStart w:id="19" w:name="_Toc60146719"/>
-      <w:r>
-        <w:t>New features</w:t>
+      <w:bookmarkStart w:id="19" w:name="_Toc60247326"/>
+      <w:r>
+        <w:t>Design alterations</w:t>
       </w:r>
       <w:bookmarkEnd w:id="19"/>
-    </w:p>
-    <w:p>
-      <w:r>
-        <w:t>The order details page could be modified to p</w:t>
-      </w:r>
-      <w:r>
-        <w:t xml:space="preserve">erform </w:t>
-      </w:r>
-      <w:r>
-        <w:t xml:space="preserve">a </w:t>
-      </w:r>
-      <w:r>
-        <w:t xml:space="preserve">calculation of sub-total weight per line item and </w:t>
-      </w:r>
-      <w:r>
-        <w:t xml:space="preserve">a </w:t>
-      </w:r>
-      <w:r>
-        <w:t xml:space="preserve">total weight of </w:t>
-      </w:r>
-      <w:r>
-        <w:t xml:space="preserve">the </w:t>
-      </w:r>
-      <w:r>
-        <w:t>order to add a delivery charge based on overall weight using a database lookup with pre-set prices</w:t>
-      </w:r>
-      <w:r>
-        <w:t xml:space="preserve"> per weight range.</w:t>
-      </w:r>
-    </w:p>
-    <w:p>
-      <w:r>
-        <w:t>A c</w:t>
-      </w:r>
-      <w:r>
-        <w:t>onverter class</w:t>
-      </w:r>
-      <w:r>
-        <w:t xml:space="preserve"> could be created to handle</w:t>
-      </w:r>
-      <w:r>
-        <w:t xml:space="preserve"> weight </w:t>
-      </w:r>
-      <w:r>
-        <w:t xml:space="preserve">conversion </w:t>
-      </w:r>
-      <w:r>
-        <w:t xml:space="preserve">from grams to pounds and </w:t>
-      </w:r>
-      <w:r>
-        <w:t xml:space="preserve">a similar approach applied for </w:t>
-      </w:r>
-      <w:r>
-        <w:t>converting from GBP to EUR and other currencies</w:t>
-      </w:r>
-      <w:r>
-        <w:t xml:space="preserve"> to enable a more pleasant user experience</w:t>
-      </w:r>
-      <w:r>
-        <w:t xml:space="preserve"> with future </w:t>
-      </w:r>
-      <w:r>
-        <w:t>additions</w:t>
-      </w:r>
-      <w:r>
-        <w:t xml:space="preserve"> to the application</w:t>
-      </w:r>
-      <w:r>
-        <w:t>.</w:t>
-      </w:r>
-    </w:p>
-    <w:p>
-      <w:pPr>
-        <w:pStyle w:val="Heading2"/>
-      </w:pPr>
-      <w:bookmarkStart w:id="20" w:name="_Toc60146720"/>
-      <w:r>
-        <w:t>Design alterations</w:t>
-      </w:r>
-      <w:bookmarkEnd w:id="20"/>
-    </w:p>
-    <w:p>
-      <w:r>
-        <w:t xml:space="preserve">With more time to work on the project, the simple JSF application should be migrated to use session beans and the java persistence API </w:t>
-      </w:r>
-      <w:r>
-        <w:rPr>
-          <w:highlight w:val="yellow"/>
-        </w:rPr>
-        <w:t>…(why)</w:t>
-      </w:r>
-      <w:r>
-        <w:t xml:space="preserve"> </w:t>
-      </w:r>
-      <w:r>
-        <w:rPr>
-          <w:highlight w:val="red"/>
-        </w:rPr>
-        <w:t>(ref)</w:t>
-      </w:r>
     </w:p>
     <w:p>
       <w:pPr>
@@ -3647,55 +3803,47 @@
           <w:bCs/>
         </w:rPr>
       </w:pPr>
-    </w:p>
-    <w:p>
-      <w:pPr>
-        <w:rPr>
-          <w:b/>
-          <w:bCs/>
-        </w:rPr>
-      </w:pPr>
-      <w:r>
-        <w:t xml:space="preserve">There should also be a discussion on whether to develop a native front-end to replace the web-based faces front end because </w:t>
-      </w:r>
-      <w:r>
-        <w:rPr>
-          <w:highlight w:val="yellow"/>
-        </w:rPr>
-        <w:t>…(why)</w:t>
+      <w:r>
+        <w:t xml:space="preserve">With more time to work on the project, the simple JSF application </w:t>
+      </w:r>
+      <w:r>
+        <w:t>could</w:t>
+      </w:r>
+      <w:r>
+        <w:t xml:space="preserve"> be migrated to use session beans and the java persistence API</w:t>
+      </w:r>
+      <w:r>
+        <w:t xml:space="preserve"> to increase portability with options to change database provider and to further separate business logic to a dedicated server to increase both performance and maintainability.</w:t>
       </w:r>
       <w:r>
         <w:t xml:space="preserve"> </w:t>
       </w:r>
       <w:r>
-        <w:rPr>
-          <w:highlight w:val="red"/>
-        </w:rPr>
-        <w:t>(ref)</w:t>
-      </w:r>
-    </w:p>
-    <w:p/>
-    <w:p/>
-    <w:p/>
-    <w:p/>
-    <w:p/>
-    <w:p/>
-    <w:p/>
-    <w:p/>
-    <w:p/>
-    <w:p/>
-    <w:p/>
-    <w:p/>
+        <w:t>With the server side of the application externally hosted, t</w:t>
+      </w:r>
+      <w:r>
+        <w:t xml:space="preserve">here should be a </w:t>
+      </w:r>
+      <w:r>
+        <w:lastRenderedPageBreak/>
+        <w:t xml:space="preserve">discussion on whether to develop a native front-end to replace the web-based faces front end </w:t>
+      </w:r>
+      <w:r>
+        <w:t xml:space="preserve">which can provide a native feel </w:t>
+      </w:r>
+      <w:r>
+        <w:t>for the user.</w:t>
+      </w:r>
+    </w:p>
     <w:p>
       <w:pPr>
         <w:pStyle w:val="Heading1"/>
       </w:pPr>
-      <w:bookmarkStart w:id="21" w:name="_Toc60146721"/>
-      <w:r>
-        <w:lastRenderedPageBreak/>
+      <w:bookmarkStart w:id="20" w:name="_Toc60247327"/>
+      <w:r>
         <w:t>Conclusion</w:t>
       </w:r>
-      <w:bookmarkEnd w:id="21"/>
+      <w:bookmarkEnd w:id="20"/>
     </w:p>
     <w:p>
       <w:r>
@@ -3729,10 +3877,7 @@
         <w:t xml:space="preserve"> in the specification, </w:t>
       </w:r>
       <w:r>
-        <w:t>successfully</w:t>
-      </w:r>
-      <w:r>
-        <w:t xml:space="preserve"> perform</w:t>
+        <w:t>successfully perform</w:t>
       </w:r>
       <w:r>
         <w:t>ing</w:t>
@@ -3799,10 +3944,7 @@
         <w:t>command,</w:t>
       </w:r>
       <w:r>
-        <w:t xml:space="preserve"> and f</w:t>
-      </w:r>
-      <w:r>
-        <w:t>açade</w:t>
+        <w:t xml:space="preserve"> and façade</w:t>
       </w:r>
       <w:r>
         <w:t>.</w:t>
@@ -3835,66 +3977,28 @@
         <w:t xml:space="preserve">professional </w:t>
       </w:r>
       <w:r>
-        <w:t>design document that accompan</w:t>
-      </w:r>
-      <w:r>
-        <w:t>ies</w:t>
-      </w:r>
-      <w:r>
-        <w:t xml:space="preserve"> the project </w:t>
-      </w:r>
-      <w:r>
-        <w:rPr>
-          <w:highlight w:val="magenta"/>
-        </w:rPr>
+        <w:t xml:space="preserve">design </w:t>
+      </w:r>
+      <w:r>
+        <w:t>document</w:t>
+      </w:r>
+      <w:r>
+        <w:t xml:space="preserve"> </w:t>
+      </w:r>
+      <w:r>
         <w:t>(</w:t>
       </w:r>
       <w:r>
-        <w:rPr>
-          <w:highlight w:val="magenta"/>
-        </w:rPr>
-        <w:t>fig.</w:t>
-      </w:r>
-      <w:r>
-        <w:rPr>
-          <w:highlight w:val="magenta"/>
-        </w:rPr>
+        <w:t>Appendix A</w:t>
+      </w:r>
+      <w:r>
         <w:t>)</w:t>
       </w:r>
       <w:r>
         <w:t>.</w:t>
       </w:r>
     </w:p>
-    <w:p/>
-    <w:p>
-      <w:pPr>
-        <w:pStyle w:val="Heading1"/>
-      </w:pPr>
-      <w:bookmarkStart w:id="22" w:name="_Toc60146722"/>
-      <w:r>
-        <w:t>Appendices</w:t>
-      </w:r>
-      <w:bookmarkEnd w:id="22"/>
-    </w:p>
-    <w:p>
-      <w:fldSimple w:instr=" TOC \h \z \c &quot;Figure&quot; ">
-        <w:r>
-          <w:rPr>
-            <w:b/>
-            <w:bCs/>
-            <w:noProof/>
-            <w:lang w:val="en-US"/>
-          </w:rPr>
-          <w:t>No table of figures entries found.</w:t>
-        </w:r>
-      </w:fldSimple>
-    </w:p>
-    <w:p>
-      <w:pPr>
-        <w:pStyle w:val="Heading1"/>
-      </w:pPr>
-    </w:p>
-    <w:bookmarkStart w:id="23" w:name="_Toc60146723" w:displacedByCustomXml="next"/>
+    <w:bookmarkStart w:id="21" w:name="_Toc60247328" w:displacedByCustomXml="next"/>
     <w:sdt>
       <w:sdtPr>
         <w:rPr>
@@ -3918,7 +4022,7 @@
           <w:r>
             <w:t>References</w:t>
           </w:r>
-          <w:bookmarkEnd w:id="23"/>
+          <w:bookmarkEnd w:id="21"/>
         </w:p>
         <w:sdt>
           <w:sdtPr>
@@ -3928,6 +4032,15 @@
           <w:sdtEndPr/>
           <w:sdtContent>
             <w:p>
+              <w:pPr>
+                <w:pStyle w:val="Bibliography"/>
+                <w:ind w:left="720" w:hanging="720"/>
+                <w:rPr>
+                  <w:noProof/>
+                  <w:sz w:val="24"/>
+                  <w:szCs w:val="24"/>
+                </w:rPr>
+              </w:pPr>
               <w:r>
                 <w:fldChar w:fldCharType="begin"/>
               </w:r>
@@ -3939,13 +4052,263 @@
               </w:r>
               <w:r>
                 <w:rPr>
-                  <w:b/>
-                  <w:bCs/>
                   <w:noProof/>
-                  <w:lang w:val="en-US"/>
                 </w:rPr>
-                <w:t>There are no sources in the current document.</w:t>
+                <w:t xml:space="preserve">Biswas, R., &amp; Ort, E. (2006, May). </w:t>
               </w:r>
+              <w:r>
+                <w:rPr>
+                  <w:i/>
+                  <w:iCs/>
+                  <w:noProof/>
+                </w:rPr>
+                <w:t>The Java Persistence API - A simpler programming model for entity persistence</w:t>
+              </w:r>
+              <w:r>
+                <w:rPr>
+                  <w:noProof/>
+                </w:rPr>
+                <w:t>. Retrieved from Oracle: https://www.oracle.com/technical-resources/articles/java/jpa.html</w:t>
+              </w:r>
+            </w:p>
+            <w:p>
+              <w:pPr>
+                <w:pStyle w:val="Bibliography"/>
+                <w:ind w:left="720" w:hanging="720"/>
+                <w:rPr>
+                  <w:noProof/>
+                </w:rPr>
+              </w:pPr>
+              <w:r>
+                <w:rPr>
+                  <w:i/>
+                  <w:iCs/>
+                  <w:noProof/>
+                </w:rPr>
+                <w:t>Black box testing</w:t>
+              </w:r>
+              <w:r>
+                <w:rPr>
+                  <w:noProof/>
+                </w:rPr>
+                <w:t>. (n.d.). Retrieved from Guru99: https://www.guru99.com/black-box-testing.html</w:t>
+              </w:r>
+            </w:p>
+            <w:p>
+              <w:pPr>
+                <w:pStyle w:val="Bibliography"/>
+                <w:ind w:left="720" w:hanging="720"/>
+                <w:rPr>
+                  <w:noProof/>
+                </w:rPr>
+              </w:pPr>
+              <w:r>
+                <w:rPr>
+                  <w:i/>
+                  <w:iCs/>
+                  <w:noProof/>
+                </w:rPr>
+                <w:t>Design Pattern - Factory Pattern</w:t>
+              </w:r>
+              <w:r>
+                <w:rPr>
+                  <w:noProof/>
+                </w:rPr>
+                <w:t>. (n.d.). Retrieved from Tutorials Point: https://www.tutorialspoint.com/design_pattern/factory_pattern.htm</w:t>
+              </w:r>
+            </w:p>
+            <w:p>
+              <w:pPr>
+                <w:pStyle w:val="Bibliography"/>
+                <w:ind w:left="720" w:hanging="720"/>
+                <w:rPr>
+                  <w:noProof/>
+                </w:rPr>
+              </w:pPr>
+              <w:r>
+                <w:rPr>
+                  <w:i/>
+                  <w:iCs/>
+                  <w:noProof/>
+                </w:rPr>
+                <w:t>Design Patterns - Command Pattern</w:t>
+              </w:r>
+              <w:r>
+                <w:rPr>
+                  <w:noProof/>
+                </w:rPr>
+                <w:t>. (n.d.). Retrieved from Tutorials Point: https://www.tutorialspoint.com/design_pattern/command_pattern.htm</w:t>
+              </w:r>
+            </w:p>
+            <w:p>
+              <w:pPr>
+                <w:pStyle w:val="Bibliography"/>
+                <w:ind w:left="720" w:hanging="720"/>
+                <w:rPr>
+                  <w:noProof/>
+                </w:rPr>
+              </w:pPr>
+              <w:r>
+                <w:rPr>
+                  <w:i/>
+                  <w:iCs/>
+                  <w:noProof/>
+                </w:rPr>
+                <w:t>Design Patterns - Facade Pattern</w:t>
+              </w:r>
+              <w:r>
+                <w:rPr>
+                  <w:noProof/>
+                </w:rPr>
+                <w:t>. (n.d.). Retrieved from Tutorials Point: https://www.tutorialspoint.com/design_pattern/facade_pattern.htm</w:t>
+              </w:r>
+            </w:p>
+            <w:p>
+              <w:pPr>
+                <w:pStyle w:val="Bibliography"/>
+                <w:ind w:left="720" w:hanging="720"/>
+                <w:rPr>
+                  <w:noProof/>
+                </w:rPr>
+              </w:pPr>
+              <w:r>
+                <w:rPr>
+                  <w:noProof/>
+                </w:rPr>
+                <w:t xml:space="preserve">Fowler, M. (2003, January). </w:t>
+              </w:r>
+              <w:r>
+                <w:rPr>
+                  <w:i/>
+                  <w:iCs/>
+                  <w:noProof/>
+                </w:rPr>
+                <w:t>Data Transfer Object (EAA Catalog)</w:t>
+              </w:r>
+              <w:r>
+                <w:rPr>
+                  <w:noProof/>
+                </w:rPr>
+                <w:t>. Retrieved from Martin Fowler: https://martinfowler.com/eaaCatalog/dataTransferObject.html</w:t>
+              </w:r>
+            </w:p>
+            <w:p>
+              <w:pPr>
+                <w:pStyle w:val="Bibliography"/>
+                <w:ind w:left="720" w:hanging="720"/>
+                <w:rPr>
+                  <w:noProof/>
+                </w:rPr>
+              </w:pPr>
+              <w:r>
+                <w:rPr>
+                  <w:noProof/>
+                </w:rPr>
+                <w:t xml:space="preserve">Fowler, M. (n.d.). </w:t>
+              </w:r>
+              <w:r>
+                <w:rPr>
+                  <w:i/>
+                  <w:iCs/>
+                  <w:noProof/>
+                </w:rPr>
+                <w:t>Table Data Gateway (EAA Catalog)</w:t>
+              </w:r>
+              <w:r>
+                <w:rPr>
+                  <w:noProof/>
+                </w:rPr>
+                <w:t>. Retrieved from Martin Fowler: https://martinfowler.com/eaaCatalog/tableDataGateway.html</w:t>
+              </w:r>
+            </w:p>
+            <w:p>
+              <w:pPr>
+                <w:pStyle w:val="Bibliography"/>
+                <w:ind w:left="720" w:hanging="720"/>
+                <w:rPr>
+                  <w:noProof/>
+                </w:rPr>
+              </w:pPr>
+              <w:r>
+                <w:rPr>
+                  <w:noProof/>
+                </w:rPr>
+                <w:t xml:space="preserve">Guru99. (n.d.). </w:t>
+              </w:r>
+              <w:r>
+                <w:rPr>
+                  <w:i/>
+                  <w:iCs/>
+                  <w:noProof/>
+                </w:rPr>
+                <w:t>JUnit</w:t>
+              </w:r>
+              <w:r>
+                <w:rPr>
+                  <w:noProof/>
+                </w:rPr>
+                <w:t>. Retrieved from Guru99: https://www.guru99.com/junit-tutorial.html</w:t>
+              </w:r>
+            </w:p>
+            <w:p>
+              <w:pPr>
+                <w:pStyle w:val="Bibliography"/>
+                <w:ind w:left="720" w:hanging="720"/>
+                <w:rPr>
+                  <w:noProof/>
+                </w:rPr>
+              </w:pPr>
+              <w:r>
+                <w:rPr>
+                  <w:noProof/>
+                </w:rPr>
+                <w:t xml:space="preserve">Lopez, D. A. (2019, October 7). </w:t>
+              </w:r>
+              <w:r>
+                <w:rPr>
+                  <w:i/>
+                  <w:iCs/>
+                  <w:noProof/>
+                </w:rPr>
+                <w:t>Unit testing and dependency injection</w:t>
+              </w:r>
+              <w:r>
+                <w:rPr>
+                  <w:noProof/>
+                </w:rPr>
+                <w:t>. Retrieved from The Coders Tower: https://coderstower.com/2019/10/07/unit-testing-and-dependency-injection/</w:t>
+              </w:r>
+            </w:p>
+            <w:p>
+              <w:pPr>
+                <w:pStyle w:val="Bibliography"/>
+                <w:ind w:left="720" w:hanging="720"/>
+                <w:rPr>
+                  <w:noProof/>
+                </w:rPr>
+              </w:pPr>
+              <w:r>
+                <w:rPr>
+                  <w:noProof/>
+                </w:rPr>
+                <w:t xml:space="preserve">Oracle. (n.d.). </w:t>
+              </w:r>
+              <w:r>
+                <w:rPr>
+                  <w:i/>
+                  <w:iCs/>
+                  <w:noProof/>
+                </w:rPr>
+                <w:t>The Java EE 6 Tutorial - Session Beans</w:t>
+              </w:r>
+              <w:r>
+                <w:rPr>
+                  <w:noProof/>
+                </w:rPr>
+                <w:t>. Retrieved from Oracle: https://docs.oracle.com/javaee/6/tutorial/doc/gipjg.html</w:t>
+              </w:r>
+            </w:p>
+            <w:p>
               <w:r>
                 <w:rPr>
                   <w:b/>
@@ -3960,9 +4323,94 @@
       </w:sdtContent>
     </w:sdt>
     <w:p/>
+    <w:p>
+      <w:pPr>
+        <w:pStyle w:val="Heading1"/>
+        <w:rPr>
+          <w:rFonts w:asciiTheme="minorHAnsi" w:eastAsiaTheme="minorHAnsi" w:hAnsiTheme="minorHAnsi" w:cstheme="minorBidi"/>
+          <w:color w:val="auto"/>
+          <w:sz w:val="22"/>
+          <w:szCs w:val="22"/>
+        </w:rPr>
+      </w:pPr>
+      <w:bookmarkStart w:id="22" w:name="_Toc60247329"/>
+      <w:r>
+        <w:lastRenderedPageBreak/>
+        <w:t>Appendices</w:t>
+      </w:r>
+      <w:bookmarkEnd w:id="22"/>
+    </w:p>
+    <w:p>
+      <w:pPr>
+        <w:pStyle w:val="Heading2"/>
+      </w:pPr>
+      <w:bookmarkStart w:id="23" w:name="_Toc60247330"/>
+      <w:r>
+        <w:t>Appendix A Design documents</w:t>
+      </w:r>
+      <w:bookmarkEnd w:id="23"/>
+    </w:p>
+    <w:p>
+      <w:r>
+        <w:object w:dxaOrig="1544" w:dyaOrig="998" w14:anchorId="75323126">
+          <v:shapetype id="_x0000_t75" coordsize="21600,21600" o:spt="75" o:preferrelative="t" path="m@4@5l@4@11@9@11@9@5xe" filled="f" stroked="f">
+            <v:stroke joinstyle="miter"/>
+            <v:formulas>
+              <v:f eqn="if lineDrawn pixelLineWidth 0"/>
+              <v:f eqn="sum @0 1 0"/>
+              <v:f eqn="sum 0 0 @1"/>
+              <v:f eqn="prod @2 1 2"/>
+              <v:f eqn="prod @3 21600 pixelWidth"/>
+              <v:f eqn="prod @3 21600 pixelHeight"/>
+              <v:f eqn="sum @0 0 1"/>
+              <v:f eqn="prod @6 1 2"/>
+              <v:f eqn="prod @7 21600 pixelWidth"/>
+              <v:f eqn="sum @8 21600 0"/>
+              <v:f eqn="prod @7 21600 pixelHeight"/>
+              <v:f eqn="sum @10 21600 0"/>
+            </v:formulas>
+            <v:path o:extrusionok="f" gradientshapeok="t" o:connecttype="rect"/>
+            <o:lock v:ext="edit" aspectratio="t"/>
+          </v:shapetype>
+          <v:shape id="_x0000_i1025" type="#_x0000_t75" style="width:77.85pt;height:49.4pt" o:ole="">
+            <v:imagedata r:id="rId12" o:title=""/>
+          </v:shape>
+          <o:OLEObject Type="Link" ProgID="AcroExch.Document.DC" ShapeID="_x0000_i1025" DrawAspect="Icon" r:id="rId13" UpdateMode="Always">
+            <o:LinkType>EnhancedMetaFile</o:LinkType>
+            <o:LockedField>false</o:LockedField>
+            <o:FieldCodes>\f 0</o:FieldCodes>
+          </o:OLEObject>
+        </w:object>
+      </w:r>
+    </w:p>
+    <w:p>
+      <w:pPr>
+        <w:pStyle w:val="Heading2"/>
+      </w:pPr>
+      <w:bookmarkStart w:id="24" w:name="_Toc60247331"/>
+      <w:r>
+        <w:t>Appendix B Test plan</w:t>
+      </w:r>
+      <w:bookmarkEnd w:id="24"/>
+    </w:p>
+    <w:p>
+      <w:r>
+        <w:object w:dxaOrig="1544" w:dyaOrig="998" w14:anchorId="5EF45A88">
+          <v:shape id="_x0000_i1026" type="#_x0000_t75" style="width:77.85pt;height:49.4pt" o:ole="">
+            <v:imagedata r:id="rId14" o:title=""/>
+          </v:shape>
+          <o:OLEObject Type="Link" ProgID="AcroExch.Document.DC" ShapeID="_x0000_i1026" DrawAspect="Icon" r:id="rId15" UpdateMode="Always">
+            <o:LinkType>EnhancedMetaFile</o:LinkType>
+            <o:LockedField>false</o:LockedField>
+            <o:FieldCodes>\f 0</o:FieldCodes>
+          </o:OLEObject>
+        </w:object>
+      </w:r>
+    </w:p>
+    <w:p/>
     <w:sectPr>
-      <w:footerReference w:type="default" r:id="rId12"/>
-      <w:footerReference w:type="first" r:id="rId13"/>
+      <w:footerReference w:type="default" r:id="rId16"/>
+      <w:footerReference w:type="first" r:id="rId17"/>
       <w:pgSz w:w="11906" w:h="16838"/>
       <w:pgMar w:top="851" w:right="1440" w:bottom="1276" w:left="1440" w:header="708" w:footer="708" w:gutter="0"/>
       <w:pgNumType w:start="1"/>
@@ -4876,6 +5324,14 @@
       <w:color w:val="2F5496" w:themeColor="accent1" w:themeShade="BF"/>
     </w:rPr>
   </w:style>
+  <w:style w:type="paragraph" w:styleId="Bibliography">
+    <w:name w:val="Bibliography"/>
+    <w:basedOn w:val="Normal"/>
+    <w:next w:val="Normal"/>
+    <w:uiPriority w:val="37"/>
+    <w:unhideWhenUsed/>
+    <w:rsid w:val="003A712D"/>
+  </w:style>
 </w:styles>
 </file>
 
@@ -5186,7 +5642,160 @@
 </file>
 
 <file path=customXml/item2.xml><?xml version="1.0" encoding="utf-8"?>
-<b:Sources xmlns:b="http://schemas.openxmlformats.org/officeDocument/2006/bibliography" xmlns="http://schemas.openxmlformats.org/officeDocument/2006/bibliography" SelectedStyle="\APASixthEditionOfficeOnline.xsl" StyleName="APA" Version="6"/>
+<b:Sources xmlns:b="http://schemas.openxmlformats.org/officeDocument/2006/bibliography" xmlns="http://schemas.openxmlformats.org/officeDocument/2006/bibliography" SelectedStyle="\APASixthEditionOfficeOnline.xsl" StyleName="APA" Version="6">
+  <b:Source>
+    <b:Tag>Mar03</b:Tag>
+    <b:SourceType>InternetSite</b:SourceType>
+    <b:Guid>{9C54F0D3-B5D2-4374-B55F-6D5472A76631}</b:Guid>
+    <b:Title>Data Transfer Object (EAA Catalog)</b:Title>
+    <b:Year>2003</b:Year>
+    <b:Author>
+      <b:Author>
+        <b:NameList>
+          <b:Person>
+            <b:Last>Fowler</b:Last>
+            <b:First>Martin</b:First>
+          </b:Person>
+        </b:NameList>
+      </b:Author>
+    </b:Author>
+    <b:InternetSiteTitle>Martin Fowler</b:InternetSiteTitle>
+    <b:Month>January</b:Month>
+    <b:URL>https://martinfowler.com/eaaCatalog/dataTransferObject.html</b:URL>
+    <b:RefOrder>1</b:RefOrder>
+  </b:Source>
+  <b:Source>
+    <b:Tag>Mar</b:Tag>
+    <b:SourceType>InternetSite</b:SourceType>
+    <b:Guid>{158B302C-C756-4563-89E6-7EE698CA6A14}</b:Guid>
+    <b:Author>
+      <b:Author>
+        <b:NameList>
+          <b:Person>
+            <b:Last>Fowler</b:Last>
+            <b:First>Martin</b:First>
+          </b:Person>
+        </b:NameList>
+      </b:Author>
+    </b:Author>
+    <b:Title>Table Data Gateway (EAA Catalog)</b:Title>
+    <b:InternetSiteTitle>Martin Fowler</b:InternetSiteTitle>
+    <b:URL>https://martinfowler.com/eaaCatalog/tableDataGateway.html</b:URL>
+    <b:RefOrder>2</b:RefOrder>
+  </b:Source>
+  <b:Source>
+    <b:Tag>Des</b:Tag>
+    <b:SourceType>InternetSite</b:SourceType>
+    <b:Guid>{EE85B5F0-956E-4DEE-9A9E-D91D693AD749}</b:Guid>
+    <b:Title>Design Patterns - Facade Pattern</b:Title>
+    <b:InternetSiteTitle>Tutorials Point</b:InternetSiteTitle>
+    <b:URL>https://www.tutorialspoint.com/design_pattern/facade_pattern.htm</b:URL>
+    <b:RefOrder>5</b:RefOrder>
+  </b:Source>
+  <b:Source>
+    <b:Tag>Des1</b:Tag>
+    <b:SourceType>InternetSite</b:SourceType>
+    <b:Guid>{4CD0ECBF-288E-4AEA-9F27-CB8AD69F5C8F}</b:Guid>
+    <b:Title>Design Patterns - Command Pattern</b:Title>
+    <b:InternetSiteTitle>Tutorials Point</b:InternetSiteTitle>
+    <b:URL>https://www.tutorialspoint.com/design_pattern/command_pattern.htm</b:URL>
+    <b:RefOrder>4</b:RefOrder>
+  </b:Source>
+  <b:Source>
+    <b:Tag>Des2</b:Tag>
+    <b:SourceType>InternetSite</b:SourceType>
+    <b:Guid>{62FAAA69-DF26-4FFF-BAEF-BB5F49CC00DB}</b:Guid>
+    <b:Title>Design Pattern - Factory Pattern</b:Title>
+    <b:InternetSiteTitle>Tutorials Point</b:InternetSiteTitle>
+    <b:URL>https://www.tutorialspoint.com/design_pattern/factory_pattern.htm</b:URL>
+    <b:RefOrder>3</b:RefOrder>
+  </b:Source>
+  <b:Source>
+    <b:Tag>Dan19</b:Tag>
+    <b:SourceType>InternetSite</b:SourceType>
+    <b:Guid>{69AA2EE0-4E40-4DC5-9188-9D1DFA8FC745}</b:Guid>
+    <b:Author>
+      <b:Author>
+        <b:NameList>
+          <b:Person>
+            <b:Last>Lopez</b:Last>
+            <b:First>Daniel</b:First>
+            <b:Middle>Andres Pelaez</b:Middle>
+          </b:Person>
+        </b:NameList>
+      </b:Author>
+    </b:Author>
+    <b:Title>Unit testing and dependency injection</b:Title>
+    <b:InternetSiteTitle>The Coders Tower</b:InternetSiteTitle>
+    <b:Year>2019</b:Year>
+    <b:Month>October</b:Month>
+    <b:Day>7</b:Day>
+    <b:URL>https://coderstower.com/2019/10/07/unit-testing-and-dependency-injection/</b:URL>
+    <b:RefOrder>10</b:RefOrder>
+  </b:Source>
+  <b:Source>
+    <b:Tag>Bla</b:Tag>
+    <b:SourceType>InternetSite</b:SourceType>
+    <b:Guid>{39A5AE64-CBDC-40EE-B501-90174AFC8238}</b:Guid>
+    <b:Title>Black box testing</b:Title>
+    <b:InternetSiteTitle>Guru99</b:InternetSiteTitle>
+    <b:URL>https://www.guru99.com/black-box-testing.html</b:URL>
+    <b:RefOrder>8</b:RefOrder>
+  </b:Source>
+  <b:Source>
+    <b:Tag>Bis06</b:Tag>
+    <b:SourceType>InternetSite</b:SourceType>
+    <b:Guid>{ACE043F1-37B0-414D-B8DC-6996BB3B4A39}</b:Guid>
+    <b:Title>The Java Persistence API - A simpler programming model for entity persistence</b:Title>
+    <b:InternetSiteTitle>Oracle</b:InternetSiteTitle>
+    <b:Year>2006</b:Year>
+    <b:Month>May</b:Month>
+    <b:URL>https://www.oracle.com/technical-resources/articles/java/jpa.html</b:URL>
+    <b:Author>
+      <b:Author>
+        <b:NameList>
+          <b:Person>
+            <b:Last>Biswas</b:Last>
+            <b:First>Rahul</b:First>
+          </b:Person>
+          <b:Person>
+            <b:Last>Ort</b:Last>
+            <b:First>Ed</b:First>
+          </b:Person>
+        </b:NameList>
+      </b:Author>
+    </b:Author>
+    <b:RefOrder>7</b:RefOrder>
+  </b:Source>
+  <b:Source>
+    <b:Tag>Ora</b:Tag>
+    <b:SourceType>InternetSite</b:SourceType>
+    <b:Guid>{A82AD01E-660B-4F57-9439-0B62F0620077}</b:Guid>
+    <b:Author>
+      <b:Author>
+        <b:Corporate>Oracle</b:Corporate>
+      </b:Author>
+    </b:Author>
+    <b:Title>The Java EE 6 Tutorial - Session Beans</b:Title>
+    <b:InternetSiteTitle>Oracle</b:InternetSiteTitle>
+    <b:URL>https://docs.oracle.com/javaee/6/tutorial/doc/gipjg.html</b:URL>
+    <b:RefOrder>6</b:RefOrder>
+  </b:Source>
+  <b:Source>
+    <b:Tag>Gur</b:Tag>
+    <b:SourceType>InternetSite</b:SourceType>
+    <b:Guid>{B6E70573-E2D8-4699-995B-603C17DF9972}</b:Guid>
+    <b:Author>
+      <b:Author>
+        <b:Corporate>Guru99</b:Corporate>
+      </b:Author>
+    </b:Author>
+    <b:Title>JUnit</b:Title>
+    <b:InternetSiteTitle>Guru99</b:InternetSiteTitle>
+    <b:URL>https://www.guru99.com/junit-tutorial.html</b:URL>
+    <b:RefOrder>9</b:RefOrder>
+  </b:Source>
+</b:Sources>
 </file>
 
 <file path=customXml/itemProps1.xml><?xml version="1.0" encoding="utf-8"?>
@@ -5198,7 +5807,7 @@
 </file>
 
 <file path=customXml/itemProps2.xml><?xml version="1.0" encoding="utf-8"?>
-<ds:datastoreItem xmlns:ds="http://schemas.openxmlformats.org/officeDocument/2006/customXml" ds:itemID="{9F96D693-8A6B-4DE6-97A2-E7A42FCAC711}">
+<ds:datastoreItem xmlns:ds="http://schemas.openxmlformats.org/officeDocument/2006/customXml" ds:itemID="{F71A07A4-A321-4664-B398-E7E84A9D366E}">
   <ds:schemaRefs>
     <ds:schemaRef ds:uri="http://schemas.openxmlformats.org/officeDocument/2006/bibliography"/>
   </ds:schemaRefs>

</xml_diff>